<commit_message>
début du tuto affichage d'une fenêtre
</commit_message>
<xml_diff>
--- a/rapport/Projet-P1.docx
+++ b/rapport/Projet-P1.docx
@@ -168,21 +168,7 @@
         <w:rPr>
           <w:rFonts w:ascii="Times New Roman" w:hAnsi="Times New Roman" w:cs="Times New Roman"/>
         </w:rPr>
-        <w:t xml:space="preserve">il faut dans un premier temps télécharger le code source de la </w:t>
-      </w:r>
-      <w:proofErr w:type="gramStart"/>
-      <w:r>
-        <w:rPr>
-          <w:rFonts w:ascii="Times New Roman" w:hAnsi="Times New Roman" w:cs="Times New Roman"/>
-        </w:rPr>
-        <w:t>bibliothèque</w:t>
-      </w:r>
-      <w:proofErr w:type="gramEnd"/>
-      <w:r>
-        <w:rPr>
-          <w:rFonts w:ascii="Times New Roman" w:hAnsi="Times New Roman" w:cs="Times New Roman"/>
-        </w:rPr>
-        <w:t xml:space="preserve">, afin de générer la solution compatible avec le compilateur de notre choix (dans cet exemple on prendra </w:t>
+        <w:t xml:space="preserve">il faut dans un premier temps télécharger le code source de la bibliothèque, afin de générer la solution compatible avec le compilateur de notre choix (dans cet exemple on prendra </w:t>
       </w:r>
       <w:proofErr w:type="spellStart"/>
       <w:r>
@@ -338,7 +324,7 @@
                     <a:blip r:embed="rId7" cstate="print">
                       <a:extLst>
                         <a:ext uri="{28A0092B-C50C-407E-A947-70E740481C1C}">
-                          <a14:useLocalDpi xmlns:a14="http://schemas.microsoft.com/office/drawing/2010/main" xmlns:wps="http://schemas.microsoft.com/office/word/2010/wordprocessingShape" xmlns:wpi="http://schemas.microsoft.com/office/word/2010/wordprocessingInk" xmlns:wpg="http://schemas.microsoft.com/office/word/2010/wordprocessingGroup" xmlns:w16se="http://schemas.microsoft.com/office/word/2015/wordml/symex" xmlns:w16cid="http://schemas.microsoft.com/office/word/2016/wordml/cid" xmlns:w15="http://schemas.microsoft.com/office/word/2012/wordml" xmlns:w14="http://schemas.microsoft.com/office/word/2010/wordml" xmlns:w="http://schemas.openxmlformats.org/wordprocessingml/2006/main" xmlns:w10="urn:schemas-microsoft-com:office:word" xmlns:wp14="http://schemas.microsoft.com/office/word/2010/wordprocessingDrawing" xmlns:v="urn:schemas-microsoft-com:vml" xmlns:o="urn:schemas-microsoft-com:office:office" xmlns:am3d="http://schemas.microsoft.com/office/drawing/2017/model3d" xmlns:aink="http://schemas.microsoft.com/office/drawing/2016/ink" xmlns:mc="http://schemas.openxmlformats.org/markup-compatibility/2006" xmlns:cx8="http://schemas.microsoft.com/office/drawing/2016/5/14/chartex" xmlns:cx7="http://schemas.microsoft.com/office/drawing/2016/5/13/chartex" xmlns:cx6="http://schemas.microsoft.com/office/drawing/2016/5/12/chartex" xmlns:cx5="http://schemas.microsoft.com/office/drawing/2016/5/11/chartex" xmlns:cx4="http://schemas.microsoft.com/office/drawing/2016/5/10/chartex" xmlns:cx3="http://schemas.microsoft.com/office/drawing/2016/5/9/chartex" xmlns:cx2="http://schemas.microsoft.com/office/drawing/2015/10/21/chartex" xmlns:cx1="http://schemas.microsoft.com/office/drawing/2015/9/8/chartex" xmlns:cx="http://schemas.microsoft.com/office/drawing/2014/chartex" xmlns:wpc="http://schemas.microsoft.com/office/word/2010/wordprocessingCanvas" xmlns="" val="0"/>
+                          <a14:useLocalDpi xmlns="" xmlns:wpc="http://schemas.microsoft.com/office/word/2010/wordprocessingCanvas" xmlns:cx="http://schemas.microsoft.com/office/drawing/2014/chartex" xmlns:cx1="http://schemas.microsoft.com/office/drawing/2015/9/8/chartex" xmlns:cx2="http://schemas.microsoft.com/office/drawing/2015/10/21/chartex" xmlns:cx3="http://schemas.microsoft.com/office/drawing/2016/5/9/chartex" xmlns:cx4="http://schemas.microsoft.com/office/drawing/2016/5/10/chartex" xmlns:cx5="http://schemas.microsoft.com/office/drawing/2016/5/11/chartex" xmlns:cx6="http://schemas.microsoft.com/office/drawing/2016/5/12/chartex" xmlns:cx7="http://schemas.microsoft.com/office/drawing/2016/5/13/chartex" xmlns:cx8="http://schemas.microsoft.com/office/drawing/2016/5/14/chartex" xmlns:mc="http://schemas.openxmlformats.org/markup-compatibility/2006" xmlns:aink="http://schemas.microsoft.com/office/drawing/2016/ink" xmlns:am3d="http://schemas.microsoft.com/office/drawing/2017/model3d" xmlns:o="urn:schemas-microsoft-com:office:office" xmlns:v="urn:schemas-microsoft-com:vml" xmlns:wp14="http://schemas.microsoft.com/office/word/2010/wordprocessingDrawing" xmlns:w10="urn:schemas-microsoft-com:office:word" xmlns:w="http://schemas.openxmlformats.org/wordprocessingml/2006/main" xmlns:w14="http://schemas.microsoft.com/office/word/2010/wordml" xmlns:w15="http://schemas.microsoft.com/office/word/2012/wordml" xmlns:w16cid="http://schemas.microsoft.com/office/word/2016/wordml/cid" xmlns:w16se="http://schemas.microsoft.com/office/word/2015/wordml/symex" xmlns:wpg="http://schemas.microsoft.com/office/word/2010/wordprocessingGroup" xmlns:wpi="http://schemas.microsoft.com/office/word/2010/wordprocessingInk" xmlns:wps="http://schemas.microsoft.com/office/word/2010/wordprocessingShape" xmlns:a14="http://schemas.microsoft.com/office/drawing/2010/main" val="0"/>
                         </a:ext>
                       </a:extLst>
                     </a:blip>
@@ -737,7 +723,7 @@
                     <a:blip r:embed="rId8" cstate="print">
                       <a:extLst>
                         <a:ext uri="{28A0092B-C50C-407E-A947-70E740481C1C}">
-                          <a14:useLocalDpi xmlns:a14="http://schemas.microsoft.com/office/drawing/2010/main" xmlns:wps="http://schemas.microsoft.com/office/word/2010/wordprocessingShape" xmlns:wpi="http://schemas.microsoft.com/office/word/2010/wordprocessingInk" xmlns:wpg="http://schemas.microsoft.com/office/word/2010/wordprocessingGroup" xmlns:w16se="http://schemas.microsoft.com/office/word/2015/wordml/symex" xmlns:w16cid="http://schemas.microsoft.com/office/word/2016/wordml/cid" xmlns:w15="http://schemas.microsoft.com/office/word/2012/wordml" xmlns:w14="http://schemas.microsoft.com/office/word/2010/wordml" xmlns:w="http://schemas.openxmlformats.org/wordprocessingml/2006/main" xmlns:w10="urn:schemas-microsoft-com:office:word" xmlns:wp14="http://schemas.microsoft.com/office/word/2010/wordprocessingDrawing" xmlns:v="urn:schemas-microsoft-com:vml" xmlns:o="urn:schemas-microsoft-com:office:office" xmlns:am3d="http://schemas.microsoft.com/office/drawing/2017/model3d" xmlns:aink="http://schemas.microsoft.com/office/drawing/2016/ink" xmlns:mc="http://schemas.openxmlformats.org/markup-compatibility/2006" xmlns:cx8="http://schemas.microsoft.com/office/drawing/2016/5/14/chartex" xmlns:cx7="http://schemas.microsoft.com/office/drawing/2016/5/13/chartex" xmlns:cx6="http://schemas.microsoft.com/office/drawing/2016/5/12/chartex" xmlns:cx5="http://schemas.microsoft.com/office/drawing/2016/5/11/chartex" xmlns:cx4="http://schemas.microsoft.com/office/drawing/2016/5/10/chartex" xmlns:cx3="http://schemas.microsoft.com/office/drawing/2016/5/9/chartex" xmlns:cx2="http://schemas.microsoft.com/office/drawing/2015/10/21/chartex" xmlns:cx1="http://schemas.microsoft.com/office/drawing/2015/9/8/chartex" xmlns:cx="http://schemas.microsoft.com/office/drawing/2014/chartex" xmlns:wpc="http://schemas.microsoft.com/office/word/2010/wordprocessingCanvas" xmlns="" val="0"/>
+                          <a14:useLocalDpi xmlns="" xmlns:wpc="http://schemas.microsoft.com/office/word/2010/wordprocessingCanvas" xmlns:cx="http://schemas.microsoft.com/office/drawing/2014/chartex" xmlns:cx1="http://schemas.microsoft.com/office/drawing/2015/9/8/chartex" xmlns:cx2="http://schemas.microsoft.com/office/drawing/2015/10/21/chartex" xmlns:cx3="http://schemas.microsoft.com/office/drawing/2016/5/9/chartex" xmlns:cx4="http://schemas.microsoft.com/office/drawing/2016/5/10/chartex" xmlns:cx5="http://schemas.microsoft.com/office/drawing/2016/5/11/chartex" xmlns:cx6="http://schemas.microsoft.com/office/drawing/2016/5/12/chartex" xmlns:cx7="http://schemas.microsoft.com/office/drawing/2016/5/13/chartex" xmlns:cx8="http://schemas.microsoft.com/office/drawing/2016/5/14/chartex" xmlns:mc="http://schemas.openxmlformats.org/markup-compatibility/2006" xmlns:aink="http://schemas.microsoft.com/office/drawing/2016/ink" xmlns:am3d="http://schemas.microsoft.com/office/drawing/2017/model3d" xmlns:o="urn:schemas-microsoft-com:office:office" xmlns:v="urn:schemas-microsoft-com:vml" xmlns:wp14="http://schemas.microsoft.com/office/word/2010/wordprocessingDrawing" xmlns:w10="urn:schemas-microsoft-com:office:word" xmlns:w="http://schemas.openxmlformats.org/wordprocessingml/2006/main" xmlns:w14="http://schemas.microsoft.com/office/word/2010/wordml" xmlns:w15="http://schemas.microsoft.com/office/word/2012/wordml" xmlns:w16cid="http://schemas.microsoft.com/office/word/2016/wordml/cid" xmlns:w16se="http://schemas.microsoft.com/office/word/2015/wordml/symex" xmlns:wpg="http://schemas.microsoft.com/office/word/2010/wordprocessingGroup" xmlns:wpi="http://schemas.microsoft.com/office/word/2010/wordprocessingInk" xmlns:wps="http://schemas.microsoft.com/office/word/2010/wordprocessingShape" xmlns:a14="http://schemas.microsoft.com/office/drawing/2010/main" val="0"/>
                         </a:ext>
                       </a:extLst>
                     </a:blip>
@@ -2212,6 +2198,4159 @@
         </w:rPr>
         <w:t xml:space="preserve"> </w:t>
       </w:r>
+    </w:p>
+    <w:p>
+      <w:pPr>
+        <w:spacing w:after="0" w:line="240" w:lineRule="auto"/>
+        <w:jc w:val="both"/>
+        <w:rPr>
+          <w:rFonts w:ascii="Times New Roman" w:hAnsi="Times New Roman" w:cs="Times New Roman"/>
+        </w:rPr>
+      </w:pPr>
+      <w:r>
+        <w:rPr>
+          <w:rFonts w:ascii="Times New Roman" w:hAnsi="Times New Roman" w:cs="Times New Roman"/>
+        </w:rPr>
+        <w:tab/>
+        <w:t xml:space="preserve">La création et l’écriture dans </w:t>
+      </w:r>
+      <w:proofErr w:type="gramStart"/>
+      <w:r>
+        <w:rPr>
+          <w:rFonts w:ascii="Times New Roman" w:hAnsi="Times New Roman" w:cs="Times New Roman"/>
+        </w:rPr>
+        <w:t>un</w:t>
+      </w:r>
+      <w:proofErr w:type="gramEnd"/>
+      <w:r>
+        <w:rPr>
+          <w:rFonts w:ascii="Times New Roman" w:hAnsi="Times New Roman" w:cs="Times New Roman"/>
+        </w:rPr>
+        <w:t xml:space="preserve"> fenêtre </w:t>
+      </w:r>
+      <w:proofErr w:type="spellStart"/>
+      <w:r>
+        <w:rPr>
+          <w:rFonts w:ascii="Times New Roman" w:hAnsi="Times New Roman" w:cs="Times New Roman"/>
+        </w:rPr>
+        <w:t>OpenGL</w:t>
+      </w:r>
+      <w:proofErr w:type="spellEnd"/>
+      <w:r>
+        <w:rPr>
+          <w:rFonts w:ascii="Times New Roman" w:hAnsi="Times New Roman" w:cs="Times New Roman"/>
+        </w:rPr>
+        <w:t xml:space="preserve"> se passe généralement de la façon suivante :</w:t>
+      </w:r>
+    </w:p>
+    <w:p>
+      <w:pPr>
+        <w:spacing w:after="0" w:line="240" w:lineRule="auto"/>
+        <w:jc w:val="both"/>
+        <w:rPr>
+          <w:rFonts w:ascii="Times New Roman" w:hAnsi="Times New Roman" w:cs="Times New Roman"/>
+        </w:rPr>
+      </w:pPr>
+      <w:r>
+        <w:rPr>
+          <w:rFonts w:ascii="Times New Roman" w:hAnsi="Times New Roman" w:cs="Times New Roman"/>
+          <w:noProof/>
+          <w:lang w:eastAsia="fr-FR"/>
+        </w:rPr>
+        <w:pict>
+          <v:shape id="_x0000_s1034" type="#_x0000_t202" style="position:absolute;left:0;text-align:left;margin-left:62.8pt;margin-top:6.5pt;width:321.3pt;height:238.5pt;z-index:251672576">
+            <v:textbox style="mso-next-textbox:#_x0000_s1034">
+              <w:txbxContent>
+                <w:p>
+                  <w:pPr>
+                    <w:tabs>
+                      <w:tab w:val="left" w:pos="916"/>
+                      <w:tab w:val="left" w:pos="1832"/>
+                      <w:tab w:val="left" w:pos="2748"/>
+                      <w:tab w:val="left" w:pos="3664"/>
+                      <w:tab w:val="left" w:pos="4580"/>
+                      <w:tab w:val="left" w:pos="5496"/>
+                      <w:tab w:val="left" w:pos="6412"/>
+                      <w:tab w:val="left" w:pos="7328"/>
+                      <w:tab w:val="left" w:pos="8244"/>
+                      <w:tab w:val="left" w:pos="9160"/>
+                      <w:tab w:val="left" w:pos="10076"/>
+                      <w:tab w:val="left" w:pos="10992"/>
+                      <w:tab w:val="left" w:pos="11908"/>
+                      <w:tab w:val="left" w:pos="12824"/>
+                      <w:tab w:val="left" w:pos="13740"/>
+                      <w:tab w:val="left" w:pos="14656"/>
+                    </w:tabs>
+                    <w:spacing w:after="0" w:line="240" w:lineRule="auto"/>
+                    <w:rPr>
+                      <w:rFonts w:ascii="Consolas" w:eastAsia="Times New Roman" w:hAnsi="Consolas" w:cs="Courier New"/>
+                      <w:color w:val="000000"/>
+                      <w:sz w:val="20"/>
+                      <w:lang w:eastAsia="fr-FR"/>
+                    </w:rPr>
+                  </w:pPr>
+                  <w:r>
+                    <w:rPr>
+                      <w:rFonts w:ascii="Consolas" w:eastAsia="Times New Roman" w:hAnsi="Consolas" w:cs="Courier New"/>
+                      <w:color w:val="339933"/>
+                      <w:sz w:val="20"/>
+                      <w:lang w:eastAsia="fr-FR"/>
+                    </w:rPr>
+                    <w:t>#</w:t>
+                  </w:r>
+                  <w:proofErr w:type="spellStart"/>
+                  <w:r>
+                    <w:rPr>
+                      <w:rFonts w:ascii="Consolas" w:eastAsia="Times New Roman" w:hAnsi="Consolas" w:cs="Courier New"/>
+                      <w:color w:val="339933"/>
+                      <w:sz w:val="20"/>
+                      <w:lang w:eastAsia="fr-FR"/>
+                    </w:rPr>
+                    <w:t>include</w:t>
+                  </w:r>
+                  <w:proofErr w:type="spellEnd"/>
+                  <w:r>
+                    <w:rPr>
+                      <w:rFonts w:ascii="Consolas" w:eastAsia="Times New Roman" w:hAnsi="Consolas" w:cs="Courier New"/>
+                      <w:color w:val="339933"/>
+                      <w:sz w:val="20"/>
+                      <w:lang w:eastAsia="fr-FR"/>
+                    </w:rPr>
+                    <w:t xml:space="preserve"> </w:t>
+                  </w:r>
+                  <w:r>
+                    <w:rPr>
+                      <w:rFonts w:ascii="Consolas" w:eastAsia="Times New Roman" w:hAnsi="Consolas" w:cs="Courier New"/>
+                      <w:color w:val="FF0000"/>
+                      <w:sz w:val="20"/>
+                      <w:lang w:eastAsia="fr-FR"/>
+                    </w:rPr>
+                    <w:t>&lt;</w:t>
+                  </w:r>
+                  <w:proofErr w:type="spellStart"/>
+                  <w:r>
+                    <w:rPr>
+                      <w:rFonts w:ascii="Consolas" w:eastAsia="Times New Roman" w:hAnsi="Consolas" w:cs="Courier New"/>
+                      <w:color w:val="FF0000"/>
+                      <w:sz w:val="20"/>
+                      <w:lang w:eastAsia="fr-FR"/>
+                    </w:rPr>
+                    <w:t>entetes_bibliothèque</w:t>
+                  </w:r>
+                  <w:proofErr w:type="spellEnd"/>
+                  <w:r>
+                    <w:rPr>
+                      <w:rFonts w:ascii="Consolas" w:eastAsia="Times New Roman" w:hAnsi="Consolas" w:cs="Courier New"/>
+                      <w:color w:val="FF0000"/>
+                      <w:sz w:val="20"/>
+                      <w:lang w:eastAsia="fr-FR"/>
+                    </w:rPr>
+                    <w:t>&gt;</w:t>
+                  </w:r>
+                </w:p>
+                <w:p>
+                  <w:pPr>
+                    <w:tabs>
+                      <w:tab w:val="left" w:pos="916"/>
+                      <w:tab w:val="left" w:pos="1832"/>
+                      <w:tab w:val="left" w:pos="2748"/>
+                      <w:tab w:val="left" w:pos="3664"/>
+                      <w:tab w:val="left" w:pos="4580"/>
+                      <w:tab w:val="left" w:pos="5496"/>
+                      <w:tab w:val="left" w:pos="6412"/>
+                      <w:tab w:val="left" w:pos="7328"/>
+                      <w:tab w:val="left" w:pos="8244"/>
+                      <w:tab w:val="left" w:pos="9160"/>
+                      <w:tab w:val="left" w:pos="10076"/>
+                      <w:tab w:val="left" w:pos="10992"/>
+                      <w:tab w:val="left" w:pos="11908"/>
+                      <w:tab w:val="left" w:pos="12824"/>
+                      <w:tab w:val="left" w:pos="13740"/>
+                      <w:tab w:val="left" w:pos="14656"/>
+                    </w:tabs>
+                    <w:spacing w:after="0" w:line="240" w:lineRule="auto"/>
+                    <w:rPr>
+                      <w:rFonts w:ascii="Consolas" w:eastAsia="Times New Roman" w:hAnsi="Consolas" w:cs="Courier New"/>
+                      <w:color w:val="000000"/>
+                      <w:sz w:val="20"/>
+                      <w:lang w:eastAsia="fr-FR"/>
+                    </w:rPr>
+                  </w:pPr>
+                </w:p>
+                <w:p>
+                  <w:pPr>
+                    <w:tabs>
+                      <w:tab w:val="left" w:pos="916"/>
+                      <w:tab w:val="left" w:pos="1832"/>
+                      <w:tab w:val="left" w:pos="2748"/>
+                      <w:tab w:val="left" w:pos="3664"/>
+                      <w:tab w:val="left" w:pos="4580"/>
+                      <w:tab w:val="left" w:pos="5496"/>
+                      <w:tab w:val="left" w:pos="6412"/>
+                      <w:tab w:val="left" w:pos="7328"/>
+                      <w:tab w:val="left" w:pos="8244"/>
+                      <w:tab w:val="left" w:pos="9160"/>
+                      <w:tab w:val="left" w:pos="10076"/>
+                      <w:tab w:val="left" w:pos="10992"/>
+                      <w:tab w:val="left" w:pos="11908"/>
+                      <w:tab w:val="left" w:pos="12824"/>
+                      <w:tab w:val="left" w:pos="13740"/>
+                      <w:tab w:val="left" w:pos="14656"/>
+                    </w:tabs>
+                    <w:spacing w:after="0" w:line="240" w:lineRule="auto"/>
+                    <w:rPr>
+                      <w:rFonts w:ascii="Consolas" w:eastAsia="Times New Roman" w:hAnsi="Consolas" w:cs="Courier New"/>
+                      <w:color w:val="000000"/>
+                      <w:sz w:val="20"/>
+                      <w:lang w:eastAsia="fr-FR"/>
+                    </w:rPr>
+                  </w:pPr>
+                  <w:proofErr w:type="spellStart"/>
+                  <w:r>
+                    <w:rPr>
+                      <w:rFonts w:ascii="Consolas" w:eastAsia="Times New Roman" w:hAnsi="Consolas" w:cs="Courier New"/>
+                      <w:color w:val="0000FF"/>
+                      <w:sz w:val="20"/>
+                      <w:lang w:eastAsia="fr-FR"/>
+                    </w:rPr>
+                    <w:t>int</w:t>
+                  </w:r>
+                  <w:proofErr w:type="spellEnd"/>
+                  <w:r>
+                    <w:rPr>
+                      <w:rFonts w:ascii="Consolas" w:eastAsia="Times New Roman" w:hAnsi="Consolas" w:cs="Courier New"/>
+                      <w:color w:val="000000"/>
+                      <w:sz w:val="20"/>
+                      <w:lang w:eastAsia="fr-FR"/>
+                    </w:rPr>
+                    <w:t xml:space="preserve"> </w:t>
+                  </w:r>
+                  <w:proofErr w:type="gramStart"/>
+                  <w:r>
+                    <w:rPr>
+                      <w:rFonts w:ascii="Consolas" w:eastAsia="Times New Roman" w:hAnsi="Consolas" w:cs="Courier New"/>
+                      <w:color w:val="000000"/>
+                      <w:sz w:val="20"/>
+                      <w:lang w:eastAsia="fr-FR"/>
+                    </w:rPr>
+                    <w:t>main()</w:t>
+                  </w:r>
+                  <w:proofErr w:type="gramEnd"/>
+                </w:p>
+                <w:p>
+                  <w:pPr>
+                    <w:tabs>
+                      <w:tab w:val="left" w:pos="916"/>
+                      <w:tab w:val="left" w:pos="1832"/>
+                      <w:tab w:val="left" w:pos="2748"/>
+                      <w:tab w:val="left" w:pos="3664"/>
+                      <w:tab w:val="left" w:pos="4580"/>
+                      <w:tab w:val="left" w:pos="5496"/>
+                      <w:tab w:val="left" w:pos="6412"/>
+                      <w:tab w:val="left" w:pos="7328"/>
+                      <w:tab w:val="left" w:pos="8244"/>
+                      <w:tab w:val="left" w:pos="9160"/>
+                      <w:tab w:val="left" w:pos="10076"/>
+                      <w:tab w:val="left" w:pos="10992"/>
+                      <w:tab w:val="left" w:pos="11908"/>
+                      <w:tab w:val="left" w:pos="12824"/>
+                      <w:tab w:val="left" w:pos="13740"/>
+                      <w:tab w:val="left" w:pos="14656"/>
+                    </w:tabs>
+                    <w:spacing w:after="0" w:line="240" w:lineRule="auto"/>
+                    <w:rPr>
+                      <w:rFonts w:ascii="Consolas" w:eastAsia="Times New Roman" w:hAnsi="Consolas" w:cs="Courier New"/>
+                      <w:color w:val="000000"/>
+                      <w:sz w:val="20"/>
+                      <w:lang w:eastAsia="fr-FR"/>
+                    </w:rPr>
+                  </w:pPr>
+                  <w:r>
+                    <w:rPr>
+                      <w:rFonts w:ascii="Consolas" w:eastAsia="Times New Roman" w:hAnsi="Consolas" w:cs="Courier New"/>
+                      <w:color w:val="7F0055"/>
+                      <w:sz w:val="20"/>
+                      <w:lang w:eastAsia="fr-FR"/>
+                    </w:rPr>
+                    <w:t>{</w:t>
+                  </w:r>
+                </w:p>
+                <w:p>
+                  <w:pPr>
+                    <w:tabs>
+                      <w:tab w:val="left" w:pos="916"/>
+                      <w:tab w:val="left" w:pos="1832"/>
+                      <w:tab w:val="left" w:pos="2748"/>
+                      <w:tab w:val="left" w:pos="3664"/>
+                      <w:tab w:val="left" w:pos="4580"/>
+                      <w:tab w:val="left" w:pos="5496"/>
+                      <w:tab w:val="left" w:pos="6412"/>
+                      <w:tab w:val="left" w:pos="7328"/>
+                      <w:tab w:val="left" w:pos="8244"/>
+                      <w:tab w:val="left" w:pos="9160"/>
+                      <w:tab w:val="left" w:pos="10076"/>
+                      <w:tab w:val="left" w:pos="10992"/>
+                      <w:tab w:val="left" w:pos="11908"/>
+                      <w:tab w:val="left" w:pos="12824"/>
+                      <w:tab w:val="left" w:pos="13740"/>
+                      <w:tab w:val="left" w:pos="14656"/>
+                    </w:tabs>
+                    <w:spacing w:after="0" w:line="240" w:lineRule="auto"/>
+                    <w:rPr>
+                      <w:rFonts w:ascii="Consolas" w:eastAsia="Times New Roman" w:hAnsi="Consolas" w:cs="Courier New"/>
+                      <w:color w:val="000000"/>
+                      <w:sz w:val="20"/>
+                      <w:lang w:eastAsia="fr-FR"/>
+                    </w:rPr>
+                  </w:pPr>
+                  <w:r>
+                    <w:rPr>
+                      <w:rFonts w:ascii="Consolas" w:eastAsia="Times New Roman" w:hAnsi="Consolas" w:cs="Courier New"/>
+                      <w:color w:val="000000"/>
+                      <w:sz w:val="20"/>
+                      <w:lang w:eastAsia="fr-FR"/>
+                    </w:rPr>
+                    <w:t xml:space="preserve">    </w:t>
+                  </w:r>
+                  <w:proofErr w:type="spellStart"/>
+                  <w:proofErr w:type="gramStart"/>
+                  <w:r>
+                    <w:rPr>
+                      <w:rFonts w:ascii="Consolas" w:eastAsia="Times New Roman" w:hAnsi="Consolas" w:cs="Courier New"/>
+                      <w:color w:val="000000"/>
+                      <w:sz w:val="20"/>
+                      <w:lang w:eastAsia="fr-FR"/>
+                    </w:rPr>
+                    <w:t>creerFenetre</w:t>
+                  </w:r>
+                  <w:proofErr w:type="spellEnd"/>
+                  <w:r>
+                    <w:rPr>
+                      <w:rFonts w:ascii="Consolas" w:eastAsia="Times New Roman" w:hAnsi="Consolas" w:cs="Courier New"/>
+                      <w:color w:val="000000"/>
+                      <w:sz w:val="20"/>
+                      <w:lang w:eastAsia="fr-FR"/>
+                    </w:rPr>
+                    <w:t>(</w:t>
+                  </w:r>
+                  <w:proofErr w:type="gramEnd"/>
+                  <w:r>
+                    <w:rPr>
+                      <w:rFonts w:ascii="Consolas" w:eastAsia="Times New Roman" w:hAnsi="Consolas" w:cs="Courier New"/>
+                      <w:color w:val="000000"/>
+                      <w:sz w:val="20"/>
+                      <w:lang w:eastAsia="fr-FR"/>
+                    </w:rPr>
+                    <w:t>titre, largeur, hauteur);</w:t>
+                  </w:r>
+                </w:p>
+                <w:p>
+                  <w:pPr>
+                    <w:tabs>
+                      <w:tab w:val="left" w:pos="916"/>
+                      <w:tab w:val="left" w:pos="1832"/>
+                      <w:tab w:val="left" w:pos="2748"/>
+                      <w:tab w:val="left" w:pos="3664"/>
+                      <w:tab w:val="left" w:pos="4580"/>
+                      <w:tab w:val="left" w:pos="5496"/>
+                      <w:tab w:val="left" w:pos="6412"/>
+                      <w:tab w:val="left" w:pos="7328"/>
+                      <w:tab w:val="left" w:pos="8244"/>
+                      <w:tab w:val="left" w:pos="9160"/>
+                      <w:tab w:val="left" w:pos="10076"/>
+                      <w:tab w:val="left" w:pos="10992"/>
+                      <w:tab w:val="left" w:pos="11908"/>
+                      <w:tab w:val="left" w:pos="12824"/>
+                      <w:tab w:val="left" w:pos="13740"/>
+                      <w:tab w:val="left" w:pos="14656"/>
+                    </w:tabs>
+                    <w:spacing w:after="0" w:line="240" w:lineRule="auto"/>
+                    <w:rPr>
+                      <w:rFonts w:ascii="Consolas" w:eastAsia="Times New Roman" w:hAnsi="Consolas" w:cs="Courier New"/>
+                      <w:color w:val="000000"/>
+                      <w:sz w:val="20"/>
+                      <w:lang w:eastAsia="fr-FR"/>
+                    </w:rPr>
+                  </w:pPr>
+                  <w:r>
+                    <w:rPr>
+                      <w:rFonts w:ascii="Consolas" w:eastAsia="Times New Roman" w:hAnsi="Consolas" w:cs="Courier New"/>
+                      <w:color w:val="000000"/>
+                      <w:sz w:val="20"/>
+                      <w:lang w:eastAsia="fr-FR"/>
+                    </w:rPr>
+                    <w:t xml:space="preserve">    </w:t>
+                  </w:r>
+                  <w:proofErr w:type="spellStart"/>
+                  <w:proofErr w:type="gramStart"/>
+                  <w:r>
+                    <w:rPr>
+                      <w:rFonts w:ascii="Consolas" w:eastAsia="Times New Roman" w:hAnsi="Consolas" w:cs="Courier New"/>
+                      <w:color w:val="000000"/>
+                      <w:sz w:val="20"/>
+                      <w:lang w:eastAsia="fr-FR"/>
+                    </w:rPr>
+                    <w:t>creerContextOpenGL</w:t>
+                  </w:r>
+                  <w:proofErr w:type="spellEnd"/>
+                  <w:r>
+                    <w:rPr>
+                      <w:rFonts w:ascii="Consolas" w:eastAsia="Times New Roman" w:hAnsi="Consolas" w:cs="Courier New"/>
+                      <w:color w:val="000000"/>
+                      <w:sz w:val="20"/>
+                      <w:lang w:eastAsia="fr-FR"/>
+                    </w:rPr>
+                    <w:t>(</w:t>
+                  </w:r>
+                  <w:proofErr w:type="spellStart"/>
+                  <w:proofErr w:type="gramEnd"/>
+                  <w:r>
+                    <w:rPr>
+                      <w:rFonts w:ascii="Consolas" w:eastAsia="Times New Roman" w:hAnsi="Consolas" w:cs="Courier New"/>
+                      <w:color w:val="000000"/>
+                      <w:sz w:val="20"/>
+                      <w:lang w:eastAsia="fr-FR"/>
+                    </w:rPr>
+                    <w:t>parametres</w:t>
+                  </w:r>
+                  <w:proofErr w:type="spellEnd"/>
+                  <w:r>
+                    <w:rPr>
+                      <w:rFonts w:ascii="Consolas" w:eastAsia="Times New Roman" w:hAnsi="Consolas" w:cs="Courier New"/>
+                      <w:color w:val="000000"/>
+                      <w:sz w:val="20"/>
+                      <w:lang w:eastAsia="fr-FR"/>
+                    </w:rPr>
+                    <w:t>);</w:t>
+                  </w:r>
+                </w:p>
+                <w:p>
+                  <w:pPr>
+                    <w:tabs>
+                      <w:tab w:val="left" w:pos="916"/>
+                      <w:tab w:val="left" w:pos="1832"/>
+                      <w:tab w:val="left" w:pos="2748"/>
+                      <w:tab w:val="left" w:pos="3664"/>
+                      <w:tab w:val="left" w:pos="4580"/>
+                      <w:tab w:val="left" w:pos="5496"/>
+                      <w:tab w:val="left" w:pos="6412"/>
+                      <w:tab w:val="left" w:pos="7328"/>
+                      <w:tab w:val="left" w:pos="8244"/>
+                      <w:tab w:val="left" w:pos="9160"/>
+                      <w:tab w:val="left" w:pos="10076"/>
+                      <w:tab w:val="left" w:pos="10992"/>
+                      <w:tab w:val="left" w:pos="11908"/>
+                      <w:tab w:val="left" w:pos="12824"/>
+                      <w:tab w:val="left" w:pos="13740"/>
+                      <w:tab w:val="left" w:pos="14656"/>
+                    </w:tabs>
+                    <w:spacing w:after="0" w:line="240" w:lineRule="auto"/>
+                    <w:rPr>
+                      <w:rFonts w:ascii="Consolas" w:eastAsia="Times New Roman" w:hAnsi="Consolas" w:cs="Courier New"/>
+                      <w:color w:val="000000"/>
+                      <w:sz w:val="20"/>
+                      <w:lang w:eastAsia="fr-FR"/>
+                    </w:rPr>
+                  </w:pPr>
+                </w:p>
+                <w:p>
+                  <w:pPr>
+                    <w:tabs>
+                      <w:tab w:val="left" w:pos="916"/>
+                      <w:tab w:val="left" w:pos="1832"/>
+                      <w:tab w:val="left" w:pos="2748"/>
+                      <w:tab w:val="left" w:pos="3664"/>
+                      <w:tab w:val="left" w:pos="4580"/>
+                      <w:tab w:val="left" w:pos="5496"/>
+                      <w:tab w:val="left" w:pos="6412"/>
+                      <w:tab w:val="left" w:pos="7328"/>
+                      <w:tab w:val="left" w:pos="8244"/>
+                      <w:tab w:val="left" w:pos="9160"/>
+                      <w:tab w:val="left" w:pos="10076"/>
+                      <w:tab w:val="left" w:pos="10992"/>
+                      <w:tab w:val="left" w:pos="11908"/>
+                      <w:tab w:val="left" w:pos="12824"/>
+                      <w:tab w:val="left" w:pos="13740"/>
+                      <w:tab w:val="left" w:pos="14656"/>
+                    </w:tabs>
+                    <w:spacing w:after="0" w:line="240" w:lineRule="auto"/>
+                    <w:rPr>
+                      <w:rFonts w:ascii="Consolas" w:eastAsia="Times New Roman" w:hAnsi="Consolas" w:cs="Courier New"/>
+                      <w:color w:val="000000"/>
+                      <w:sz w:val="20"/>
+                      <w:lang w:val="en-US" w:eastAsia="fr-FR"/>
+                    </w:rPr>
+                  </w:pPr>
+                  <w:r>
+                    <w:rPr>
+                      <w:rFonts w:ascii="Consolas" w:eastAsia="Times New Roman" w:hAnsi="Consolas" w:cs="Courier New"/>
+                      <w:color w:val="000000"/>
+                      <w:sz w:val="20"/>
+                      <w:lang w:eastAsia="fr-FR"/>
+                    </w:rPr>
+                    <w:t xml:space="preserve">    </w:t>
+                  </w:r>
+                  <w:proofErr w:type="gramStart"/>
+                  <w:r>
+                    <w:rPr>
+                      <w:rFonts w:ascii="Consolas" w:eastAsia="Times New Roman" w:hAnsi="Consolas" w:cs="Courier New"/>
+                      <w:color w:val="0000FF"/>
+                      <w:sz w:val="20"/>
+                      <w:lang w:val="en-US" w:eastAsia="fr-FR"/>
+                    </w:rPr>
+                    <w:t>while</w:t>
+                  </w:r>
+                  <w:proofErr w:type="gramEnd"/>
+                  <w:r>
+                    <w:rPr>
+                      <w:rFonts w:ascii="Consolas" w:eastAsia="Times New Roman" w:hAnsi="Consolas" w:cs="Courier New"/>
+                      <w:color w:val="000000"/>
+                      <w:sz w:val="20"/>
+                      <w:lang w:val="en-US" w:eastAsia="fr-FR"/>
+                    </w:rPr>
+                    <w:t xml:space="preserve"> (</w:t>
+                  </w:r>
+                  <w:proofErr w:type="spellStart"/>
+                  <w:r>
+                    <w:rPr>
+                      <w:rFonts w:ascii="Consolas" w:eastAsia="Times New Roman" w:hAnsi="Consolas" w:cs="Courier New"/>
+                      <w:color w:val="000000"/>
+                      <w:sz w:val="20"/>
+                      <w:lang w:val="en-US" w:eastAsia="fr-FR"/>
+                    </w:rPr>
+                    <w:t>fenetreOuverte</w:t>
+                  </w:r>
+                  <w:proofErr w:type="spellEnd"/>
+                  <w:r>
+                    <w:rPr>
+                      <w:rFonts w:ascii="Consolas" w:eastAsia="Times New Roman" w:hAnsi="Consolas" w:cs="Courier New"/>
+                      <w:color w:val="000000"/>
+                      <w:sz w:val="20"/>
+                      <w:lang w:val="en-US" w:eastAsia="fr-FR"/>
+                    </w:rPr>
+                    <w:t>)</w:t>
+                  </w:r>
+                </w:p>
+                <w:p>
+                  <w:pPr>
+                    <w:tabs>
+                      <w:tab w:val="left" w:pos="916"/>
+                      <w:tab w:val="left" w:pos="1832"/>
+                      <w:tab w:val="left" w:pos="2748"/>
+                      <w:tab w:val="left" w:pos="3664"/>
+                      <w:tab w:val="left" w:pos="4580"/>
+                      <w:tab w:val="left" w:pos="5496"/>
+                      <w:tab w:val="left" w:pos="6412"/>
+                      <w:tab w:val="left" w:pos="7328"/>
+                      <w:tab w:val="left" w:pos="8244"/>
+                      <w:tab w:val="left" w:pos="9160"/>
+                      <w:tab w:val="left" w:pos="10076"/>
+                      <w:tab w:val="left" w:pos="10992"/>
+                      <w:tab w:val="left" w:pos="11908"/>
+                      <w:tab w:val="left" w:pos="12824"/>
+                      <w:tab w:val="left" w:pos="13740"/>
+                      <w:tab w:val="left" w:pos="14656"/>
+                    </w:tabs>
+                    <w:spacing w:after="0" w:line="240" w:lineRule="auto"/>
+                    <w:rPr>
+                      <w:rFonts w:ascii="Consolas" w:eastAsia="Times New Roman" w:hAnsi="Consolas" w:cs="Courier New"/>
+                      <w:color w:val="000000"/>
+                      <w:sz w:val="20"/>
+                      <w:lang w:val="en-US" w:eastAsia="fr-FR"/>
+                    </w:rPr>
+                  </w:pPr>
+                  <w:r>
+                    <w:rPr>
+                      <w:rFonts w:ascii="Consolas" w:eastAsia="Times New Roman" w:hAnsi="Consolas" w:cs="Courier New"/>
+                      <w:color w:val="000000"/>
+                      <w:sz w:val="20"/>
+                      <w:lang w:val="en-US" w:eastAsia="fr-FR"/>
+                    </w:rPr>
+                    <w:t xml:space="preserve">    </w:t>
+                  </w:r>
+                  <w:r>
+                    <w:rPr>
+                      <w:rFonts w:ascii="Consolas" w:eastAsia="Times New Roman" w:hAnsi="Consolas" w:cs="Courier New"/>
+                      <w:color w:val="7F0055"/>
+                      <w:sz w:val="20"/>
+                      <w:lang w:val="en-US" w:eastAsia="fr-FR"/>
+                    </w:rPr>
+                    <w:t>{</w:t>
+                  </w:r>
+                </w:p>
+                <w:p>
+                  <w:pPr>
+                    <w:tabs>
+                      <w:tab w:val="left" w:pos="916"/>
+                      <w:tab w:val="left" w:pos="1832"/>
+                      <w:tab w:val="left" w:pos="2748"/>
+                      <w:tab w:val="left" w:pos="3664"/>
+                      <w:tab w:val="left" w:pos="4580"/>
+                      <w:tab w:val="left" w:pos="5496"/>
+                      <w:tab w:val="left" w:pos="6412"/>
+                      <w:tab w:val="left" w:pos="7328"/>
+                      <w:tab w:val="left" w:pos="8244"/>
+                      <w:tab w:val="left" w:pos="9160"/>
+                      <w:tab w:val="left" w:pos="10076"/>
+                      <w:tab w:val="left" w:pos="10992"/>
+                      <w:tab w:val="left" w:pos="11908"/>
+                      <w:tab w:val="left" w:pos="12824"/>
+                      <w:tab w:val="left" w:pos="13740"/>
+                      <w:tab w:val="left" w:pos="14656"/>
+                    </w:tabs>
+                    <w:spacing w:after="0" w:line="240" w:lineRule="auto"/>
+                    <w:rPr>
+                      <w:rFonts w:ascii="Consolas" w:eastAsia="Times New Roman" w:hAnsi="Consolas" w:cs="Courier New"/>
+                      <w:color w:val="000000"/>
+                      <w:sz w:val="20"/>
+                      <w:lang w:val="en-US" w:eastAsia="fr-FR"/>
+                    </w:rPr>
+                  </w:pPr>
+                  <w:r>
+                    <w:rPr>
+                      <w:rFonts w:ascii="Consolas" w:eastAsia="Times New Roman" w:hAnsi="Consolas" w:cs="Courier New"/>
+                      <w:color w:val="000000"/>
+                      <w:sz w:val="20"/>
+                      <w:lang w:val="en-US" w:eastAsia="fr-FR"/>
+                    </w:rPr>
+                    <w:t xml:space="preserve">        </w:t>
+                  </w:r>
+                  <w:proofErr w:type="gramStart"/>
+                  <w:r>
+                    <w:rPr>
+                      <w:rFonts w:ascii="Consolas" w:eastAsia="Times New Roman" w:hAnsi="Consolas" w:cs="Courier New"/>
+                      <w:color w:val="0000FF"/>
+                      <w:sz w:val="20"/>
+                      <w:lang w:val="en-US" w:eastAsia="fr-FR"/>
+                    </w:rPr>
+                    <w:t>while</w:t>
+                  </w:r>
+                  <w:proofErr w:type="gramEnd"/>
+                  <w:r>
+                    <w:rPr>
+                      <w:rFonts w:ascii="Consolas" w:eastAsia="Times New Roman" w:hAnsi="Consolas" w:cs="Courier New"/>
+                      <w:color w:val="000000"/>
+                      <w:sz w:val="20"/>
+                      <w:lang w:val="en-US" w:eastAsia="fr-FR"/>
+                    </w:rPr>
+                    <w:t xml:space="preserve"> (</w:t>
+                  </w:r>
+                  <w:proofErr w:type="spellStart"/>
+                  <w:r>
+                    <w:rPr>
+                      <w:rFonts w:ascii="Consolas" w:eastAsia="Times New Roman" w:hAnsi="Consolas" w:cs="Courier New"/>
+                      <w:color w:val="000000"/>
+                      <w:sz w:val="20"/>
+                      <w:lang w:val="en-US" w:eastAsia="fr-FR"/>
+                    </w:rPr>
+                    <w:t>evenement</w:t>
+                  </w:r>
+                  <w:proofErr w:type="spellEnd"/>
+                  <w:r>
+                    <w:rPr>
+                      <w:rFonts w:ascii="Consolas" w:eastAsia="Times New Roman" w:hAnsi="Consolas" w:cs="Courier New"/>
+                      <w:color w:val="000000"/>
+                      <w:sz w:val="20"/>
+                      <w:lang w:val="en-US" w:eastAsia="fr-FR"/>
+                    </w:rPr>
+                    <w:t xml:space="preserve"> </w:t>
+                  </w:r>
+                  <w:r>
+                    <w:rPr>
+                      <w:rFonts w:ascii="Consolas" w:eastAsia="Times New Roman" w:hAnsi="Consolas" w:cs="Courier New"/>
+                      <w:color w:val="7F0055"/>
+                      <w:sz w:val="20"/>
+                      <w:lang w:val="en-US" w:eastAsia="fr-FR"/>
+                    </w:rPr>
+                    <w:t>=</w:t>
+                  </w:r>
+                  <w:r>
+                    <w:rPr>
+                      <w:rFonts w:ascii="Consolas" w:eastAsia="Times New Roman" w:hAnsi="Consolas" w:cs="Courier New"/>
+                      <w:color w:val="000000"/>
+                      <w:sz w:val="20"/>
+                      <w:lang w:val="en-US" w:eastAsia="fr-FR"/>
+                    </w:rPr>
+                    <w:t xml:space="preserve"> </w:t>
+                  </w:r>
+                  <w:proofErr w:type="spellStart"/>
+                  <w:r>
+                    <w:rPr>
+                      <w:rFonts w:ascii="Consolas" w:eastAsia="Times New Roman" w:hAnsi="Consolas" w:cs="Courier New"/>
+                      <w:color w:val="000000"/>
+                      <w:sz w:val="20"/>
+                      <w:lang w:val="en-US" w:eastAsia="fr-FR"/>
+                    </w:rPr>
+                    <w:t>nouvelEvenement</w:t>
+                  </w:r>
+                  <w:proofErr w:type="spellEnd"/>
+                  <w:r>
+                    <w:rPr>
+                      <w:rFonts w:ascii="Consolas" w:eastAsia="Times New Roman" w:hAnsi="Consolas" w:cs="Courier New"/>
+                      <w:color w:val="000000"/>
+                      <w:sz w:val="20"/>
+                      <w:lang w:val="en-US" w:eastAsia="fr-FR"/>
+                    </w:rPr>
+                    <w:t>())</w:t>
+                  </w:r>
+                </w:p>
+                <w:p>
+                  <w:pPr>
+                    <w:tabs>
+                      <w:tab w:val="left" w:pos="916"/>
+                      <w:tab w:val="left" w:pos="1832"/>
+                      <w:tab w:val="left" w:pos="2748"/>
+                      <w:tab w:val="left" w:pos="3664"/>
+                      <w:tab w:val="left" w:pos="4580"/>
+                      <w:tab w:val="left" w:pos="5496"/>
+                      <w:tab w:val="left" w:pos="6412"/>
+                      <w:tab w:val="left" w:pos="7328"/>
+                      <w:tab w:val="left" w:pos="8244"/>
+                      <w:tab w:val="left" w:pos="9160"/>
+                      <w:tab w:val="left" w:pos="10076"/>
+                      <w:tab w:val="left" w:pos="10992"/>
+                      <w:tab w:val="left" w:pos="11908"/>
+                      <w:tab w:val="left" w:pos="12824"/>
+                      <w:tab w:val="left" w:pos="13740"/>
+                      <w:tab w:val="left" w:pos="14656"/>
+                    </w:tabs>
+                    <w:spacing w:after="0" w:line="240" w:lineRule="auto"/>
+                    <w:rPr>
+                      <w:rFonts w:ascii="Consolas" w:eastAsia="Times New Roman" w:hAnsi="Consolas" w:cs="Courier New"/>
+                      <w:color w:val="000000"/>
+                      <w:sz w:val="20"/>
+                      <w:lang w:eastAsia="fr-FR"/>
+                    </w:rPr>
+                  </w:pPr>
+                  <w:r>
+                    <w:rPr>
+                      <w:rFonts w:ascii="Consolas" w:eastAsia="Times New Roman" w:hAnsi="Consolas" w:cs="Courier New"/>
+                      <w:color w:val="000000"/>
+                      <w:sz w:val="20"/>
+                      <w:lang w:val="en-US" w:eastAsia="fr-FR"/>
+                    </w:rPr>
+                    <w:t xml:space="preserve">            </w:t>
+                  </w:r>
+                  <w:proofErr w:type="spellStart"/>
+                  <w:proofErr w:type="gramStart"/>
+                  <w:r>
+                    <w:rPr>
+                      <w:rFonts w:ascii="Consolas" w:eastAsia="Times New Roman" w:hAnsi="Consolas" w:cs="Courier New"/>
+                      <w:color w:val="000000"/>
+                      <w:sz w:val="20"/>
+                      <w:lang w:eastAsia="fr-FR"/>
+                    </w:rPr>
+                    <w:t>gererEvenement</w:t>
+                  </w:r>
+                  <w:proofErr w:type="spellEnd"/>
+                  <w:r>
+                    <w:rPr>
+                      <w:rFonts w:ascii="Consolas" w:eastAsia="Times New Roman" w:hAnsi="Consolas" w:cs="Courier New"/>
+                      <w:color w:val="000000"/>
+                      <w:sz w:val="20"/>
+                      <w:lang w:eastAsia="fr-FR"/>
+                    </w:rPr>
+                    <w:t>(</w:t>
+                  </w:r>
+                  <w:proofErr w:type="spellStart"/>
+                  <w:proofErr w:type="gramEnd"/>
+                  <w:r>
+                    <w:rPr>
+                      <w:rFonts w:ascii="Consolas" w:eastAsia="Times New Roman" w:hAnsi="Consolas" w:cs="Courier New"/>
+                      <w:color w:val="000000"/>
+                      <w:sz w:val="20"/>
+                      <w:lang w:eastAsia="fr-FR"/>
+                    </w:rPr>
+                    <w:t>evenement</w:t>
+                  </w:r>
+                  <w:proofErr w:type="spellEnd"/>
+                  <w:r>
+                    <w:rPr>
+                      <w:rFonts w:ascii="Consolas" w:eastAsia="Times New Roman" w:hAnsi="Consolas" w:cs="Courier New"/>
+                      <w:color w:val="000000"/>
+                      <w:sz w:val="20"/>
+                      <w:lang w:eastAsia="fr-FR"/>
+                    </w:rPr>
+                    <w:t>);</w:t>
+                  </w:r>
+                </w:p>
+                <w:p>
+                  <w:pPr>
+                    <w:tabs>
+                      <w:tab w:val="left" w:pos="916"/>
+                      <w:tab w:val="left" w:pos="1832"/>
+                      <w:tab w:val="left" w:pos="2748"/>
+                      <w:tab w:val="left" w:pos="3664"/>
+                      <w:tab w:val="left" w:pos="4580"/>
+                      <w:tab w:val="left" w:pos="5496"/>
+                      <w:tab w:val="left" w:pos="6412"/>
+                      <w:tab w:val="left" w:pos="7328"/>
+                      <w:tab w:val="left" w:pos="8244"/>
+                      <w:tab w:val="left" w:pos="9160"/>
+                      <w:tab w:val="left" w:pos="10076"/>
+                      <w:tab w:val="left" w:pos="10992"/>
+                      <w:tab w:val="left" w:pos="11908"/>
+                      <w:tab w:val="left" w:pos="12824"/>
+                      <w:tab w:val="left" w:pos="13740"/>
+                      <w:tab w:val="left" w:pos="14656"/>
+                    </w:tabs>
+                    <w:spacing w:after="0" w:line="240" w:lineRule="auto"/>
+                    <w:rPr>
+                      <w:rFonts w:ascii="Consolas" w:eastAsia="Times New Roman" w:hAnsi="Consolas" w:cs="Courier New"/>
+                      <w:color w:val="000000"/>
+                      <w:sz w:val="20"/>
+                      <w:lang w:eastAsia="fr-FR"/>
+                    </w:rPr>
+                  </w:pPr>
+                </w:p>
+                <w:p>
+                  <w:pPr>
+                    <w:tabs>
+                      <w:tab w:val="left" w:pos="916"/>
+                      <w:tab w:val="left" w:pos="1832"/>
+                      <w:tab w:val="left" w:pos="2748"/>
+                      <w:tab w:val="left" w:pos="3664"/>
+                      <w:tab w:val="left" w:pos="4580"/>
+                      <w:tab w:val="left" w:pos="5496"/>
+                      <w:tab w:val="left" w:pos="6412"/>
+                      <w:tab w:val="left" w:pos="7328"/>
+                      <w:tab w:val="left" w:pos="8244"/>
+                      <w:tab w:val="left" w:pos="9160"/>
+                      <w:tab w:val="left" w:pos="10076"/>
+                      <w:tab w:val="left" w:pos="10992"/>
+                      <w:tab w:val="left" w:pos="11908"/>
+                      <w:tab w:val="left" w:pos="12824"/>
+                      <w:tab w:val="left" w:pos="13740"/>
+                      <w:tab w:val="left" w:pos="14656"/>
+                    </w:tabs>
+                    <w:spacing w:after="0" w:line="240" w:lineRule="auto"/>
+                    <w:rPr>
+                      <w:rFonts w:ascii="Consolas" w:eastAsia="Times New Roman" w:hAnsi="Consolas" w:cs="Courier New"/>
+                      <w:color w:val="000000"/>
+                      <w:sz w:val="20"/>
+                      <w:lang w:eastAsia="fr-FR"/>
+                    </w:rPr>
+                  </w:pPr>
+                  <w:r>
+                    <w:rPr>
+                      <w:rFonts w:ascii="Consolas" w:eastAsia="Times New Roman" w:hAnsi="Consolas" w:cs="Courier New"/>
+                      <w:color w:val="000000"/>
+                      <w:sz w:val="20"/>
+                      <w:lang w:eastAsia="fr-FR"/>
+                    </w:rPr>
+                    <w:t xml:space="preserve">        </w:t>
+                  </w:r>
+                  <w:proofErr w:type="spellStart"/>
+                  <w:proofErr w:type="gramStart"/>
+                  <w:r>
+                    <w:rPr>
+                      <w:rFonts w:ascii="Consolas" w:eastAsia="Times New Roman" w:hAnsi="Consolas" w:cs="Courier New"/>
+                      <w:color w:val="000000"/>
+                      <w:sz w:val="20"/>
+                      <w:lang w:eastAsia="fr-FR"/>
+                    </w:rPr>
+                    <w:t>misAJourScene</w:t>
+                  </w:r>
+                  <w:proofErr w:type="spellEnd"/>
+                  <w:r>
+                    <w:rPr>
+                      <w:rFonts w:ascii="Consolas" w:eastAsia="Times New Roman" w:hAnsi="Consolas" w:cs="Courier New"/>
+                      <w:color w:val="000000"/>
+                      <w:sz w:val="20"/>
+                      <w:lang w:eastAsia="fr-FR"/>
+                    </w:rPr>
+                    <w:t>(</w:t>
+                  </w:r>
+                  <w:proofErr w:type="gramEnd"/>
+                  <w:r>
+                    <w:rPr>
+                      <w:rFonts w:ascii="Consolas" w:eastAsia="Times New Roman" w:hAnsi="Consolas" w:cs="Courier New"/>
+                      <w:color w:val="000000"/>
+                      <w:sz w:val="20"/>
+                      <w:lang w:eastAsia="fr-FR"/>
+                    </w:rPr>
+                    <w:t>);</w:t>
+                  </w:r>
+                </w:p>
+                <w:p>
+                  <w:pPr>
+                    <w:tabs>
+                      <w:tab w:val="left" w:pos="916"/>
+                      <w:tab w:val="left" w:pos="1832"/>
+                      <w:tab w:val="left" w:pos="2748"/>
+                      <w:tab w:val="left" w:pos="3664"/>
+                      <w:tab w:val="left" w:pos="4580"/>
+                      <w:tab w:val="left" w:pos="5496"/>
+                      <w:tab w:val="left" w:pos="6412"/>
+                      <w:tab w:val="left" w:pos="7328"/>
+                      <w:tab w:val="left" w:pos="8244"/>
+                      <w:tab w:val="left" w:pos="9160"/>
+                      <w:tab w:val="left" w:pos="10076"/>
+                      <w:tab w:val="left" w:pos="10992"/>
+                      <w:tab w:val="left" w:pos="11908"/>
+                      <w:tab w:val="left" w:pos="12824"/>
+                      <w:tab w:val="left" w:pos="13740"/>
+                      <w:tab w:val="left" w:pos="14656"/>
+                    </w:tabs>
+                    <w:spacing w:after="0" w:line="240" w:lineRule="auto"/>
+                    <w:rPr>
+                      <w:rFonts w:ascii="Consolas" w:eastAsia="Times New Roman" w:hAnsi="Consolas" w:cs="Courier New"/>
+                      <w:color w:val="000000"/>
+                      <w:sz w:val="20"/>
+                      <w:lang w:eastAsia="fr-FR"/>
+                    </w:rPr>
+                  </w:pPr>
+                </w:p>
+                <w:p>
+                  <w:pPr>
+                    <w:tabs>
+                      <w:tab w:val="left" w:pos="916"/>
+                      <w:tab w:val="left" w:pos="1832"/>
+                      <w:tab w:val="left" w:pos="2748"/>
+                      <w:tab w:val="left" w:pos="3664"/>
+                      <w:tab w:val="left" w:pos="4580"/>
+                      <w:tab w:val="left" w:pos="5496"/>
+                      <w:tab w:val="left" w:pos="6412"/>
+                      <w:tab w:val="left" w:pos="7328"/>
+                      <w:tab w:val="left" w:pos="8244"/>
+                      <w:tab w:val="left" w:pos="9160"/>
+                      <w:tab w:val="left" w:pos="10076"/>
+                      <w:tab w:val="left" w:pos="10992"/>
+                      <w:tab w:val="left" w:pos="11908"/>
+                      <w:tab w:val="left" w:pos="12824"/>
+                      <w:tab w:val="left" w:pos="13740"/>
+                      <w:tab w:val="left" w:pos="14656"/>
+                    </w:tabs>
+                    <w:spacing w:after="0" w:line="240" w:lineRule="auto"/>
+                    <w:rPr>
+                      <w:rFonts w:ascii="Consolas" w:eastAsia="Times New Roman" w:hAnsi="Consolas" w:cs="Courier New"/>
+                      <w:color w:val="000000"/>
+                      <w:sz w:val="20"/>
+                      <w:lang w:eastAsia="fr-FR"/>
+                    </w:rPr>
+                  </w:pPr>
+                  <w:r>
+                    <w:rPr>
+                      <w:rFonts w:ascii="Consolas" w:eastAsia="Times New Roman" w:hAnsi="Consolas" w:cs="Courier New"/>
+                      <w:color w:val="000000"/>
+                      <w:sz w:val="20"/>
+                      <w:lang w:eastAsia="fr-FR"/>
+                    </w:rPr>
+                    <w:t xml:space="preserve">        </w:t>
+                  </w:r>
+                  <w:proofErr w:type="spellStart"/>
+                  <w:proofErr w:type="gramStart"/>
+                  <w:r>
+                    <w:rPr>
+                      <w:rFonts w:ascii="Consolas" w:eastAsia="Times New Roman" w:hAnsi="Consolas" w:cs="Courier New"/>
+                      <w:color w:val="000000"/>
+                      <w:sz w:val="20"/>
+                      <w:lang w:eastAsia="fr-FR"/>
+                    </w:rPr>
+                    <w:t>dessineGraphismes</w:t>
+                  </w:r>
+                  <w:proofErr w:type="spellEnd"/>
+                  <w:r>
+                    <w:rPr>
+                      <w:rFonts w:ascii="Consolas" w:eastAsia="Times New Roman" w:hAnsi="Consolas" w:cs="Courier New"/>
+                      <w:color w:val="000000"/>
+                      <w:sz w:val="20"/>
+                      <w:lang w:eastAsia="fr-FR"/>
+                    </w:rPr>
+                    <w:t>(</w:t>
+                  </w:r>
+                  <w:proofErr w:type="gramEnd"/>
+                  <w:r>
+                    <w:rPr>
+                      <w:rFonts w:ascii="Consolas" w:eastAsia="Times New Roman" w:hAnsi="Consolas" w:cs="Courier New"/>
+                      <w:color w:val="000000"/>
+                      <w:sz w:val="20"/>
+                      <w:lang w:eastAsia="fr-FR"/>
+                    </w:rPr>
+                    <w:t>);</w:t>
+                  </w:r>
+                </w:p>
+                <w:p>
+                  <w:pPr>
+                    <w:tabs>
+                      <w:tab w:val="left" w:pos="916"/>
+                      <w:tab w:val="left" w:pos="1832"/>
+                      <w:tab w:val="left" w:pos="2748"/>
+                      <w:tab w:val="left" w:pos="3664"/>
+                      <w:tab w:val="left" w:pos="4580"/>
+                      <w:tab w:val="left" w:pos="5496"/>
+                      <w:tab w:val="left" w:pos="6412"/>
+                      <w:tab w:val="left" w:pos="7328"/>
+                      <w:tab w:val="left" w:pos="8244"/>
+                      <w:tab w:val="left" w:pos="9160"/>
+                      <w:tab w:val="left" w:pos="10076"/>
+                      <w:tab w:val="left" w:pos="10992"/>
+                      <w:tab w:val="left" w:pos="11908"/>
+                      <w:tab w:val="left" w:pos="12824"/>
+                      <w:tab w:val="left" w:pos="13740"/>
+                      <w:tab w:val="left" w:pos="14656"/>
+                    </w:tabs>
+                    <w:spacing w:after="0" w:line="240" w:lineRule="auto"/>
+                    <w:rPr>
+                      <w:rFonts w:ascii="Consolas" w:eastAsia="Times New Roman" w:hAnsi="Consolas" w:cs="Courier New"/>
+                      <w:color w:val="000000"/>
+                      <w:sz w:val="20"/>
+                      <w:lang w:eastAsia="fr-FR"/>
+                    </w:rPr>
+                  </w:pPr>
+                  <w:r>
+                    <w:rPr>
+                      <w:rFonts w:ascii="Consolas" w:eastAsia="Times New Roman" w:hAnsi="Consolas" w:cs="Courier New"/>
+                      <w:color w:val="000000"/>
+                      <w:sz w:val="20"/>
+                      <w:lang w:eastAsia="fr-FR"/>
+                    </w:rPr>
+                    <w:t xml:space="preserve">        </w:t>
+                  </w:r>
+                  <w:proofErr w:type="spellStart"/>
+                  <w:proofErr w:type="gramStart"/>
+                  <w:r>
+                    <w:rPr>
+                      <w:rFonts w:ascii="Consolas" w:eastAsia="Times New Roman" w:hAnsi="Consolas" w:cs="Courier New"/>
+                      <w:color w:val="000000"/>
+                      <w:sz w:val="20"/>
+                      <w:lang w:eastAsia="fr-FR"/>
+                    </w:rPr>
+                    <w:t>afficheGraphismes</w:t>
+                  </w:r>
+                  <w:proofErr w:type="spellEnd"/>
+                  <w:r>
+                    <w:rPr>
+                      <w:rFonts w:ascii="Consolas" w:eastAsia="Times New Roman" w:hAnsi="Consolas" w:cs="Courier New"/>
+                      <w:color w:val="000000"/>
+                      <w:sz w:val="20"/>
+                      <w:lang w:eastAsia="fr-FR"/>
+                    </w:rPr>
+                    <w:t>(</w:t>
+                  </w:r>
+                  <w:proofErr w:type="gramEnd"/>
+                  <w:r>
+                    <w:rPr>
+                      <w:rFonts w:ascii="Consolas" w:eastAsia="Times New Roman" w:hAnsi="Consolas" w:cs="Courier New"/>
+                      <w:color w:val="000000"/>
+                      <w:sz w:val="20"/>
+                      <w:lang w:eastAsia="fr-FR"/>
+                    </w:rPr>
+                    <w:t>);</w:t>
+                  </w:r>
+                </w:p>
+                <w:p>
+                  <w:pPr>
+                    <w:tabs>
+                      <w:tab w:val="left" w:pos="916"/>
+                      <w:tab w:val="left" w:pos="1832"/>
+                      <w:tab w:val="left" w:pos="2748"/>
+                      <w:tab w:val="left" w:pos="3664"/>
+                      <w:tab w:val="left" w:pos="4580"/>
+                      <w:tab w:val="left" w:pos="5496"/>
+                      <w:tab w:val="left" w:pos="6412"/>
+                      <w:tab w:val="left" w:pos="7328"/>
+                      <w:tab w:val="left" w:pos="8244"/>
+                      <w:tab w:val="left" w:pos="9160"/>
+                      <w:tab w:val="left" w:pos="10076"/>
+                      <w:tab w:val="left" w:pos="10992"/>
+                      <w:tab w:val="left" w:pos="11908"/>
+                      <w:tab w:val="left" w:pos="12824"/>
+                      <w:tab w:val="left" w:pos="13740"/>
+                      <w:tab w:val="left" w:pos="14656"/>
+                    </w:tabs>
+                    <w:spacing w:after="0" w:line="240" w:lineRule="auto"/>
+                    <w:rPr>
+                      <w:rFonts w:ascii="Consolas" w:eastAsia="Times New Roman" w:hAnsi="Consolas" w:cs="Courier New"/>
+                      <w:color w:val="000000"/>
+                      <w:sz w:val="20"/>
+                      <w:lang w:eastAsia="fr-FR"/>
+                    </w:rPr>
+                  </w:pPr>
+                  <w:r>
+                    <w:rPr>
+                      <w:rFonts w:ascii="Consolas" w:eastAsia="Times New Roman" w:hAnsi="Consolas" w:cs="Courier New"/>
+                      <w:color w:val="000000"/>
+                      <w:sz w:val="20"/>
+                      <w:lang w:eastAsia="fr-FR"/>
+                    </w:rPr>
+                    <w:t xml:space="preserve">    </w:t>
+                  </w:r>
+                  <w:r>
+                    <w:rPr>
+                      <w:rFonts w:ascii="Consolas" w:eastAsia="Times New Roman" w:hAnsi="Consolas" w:cs="Courier New"/>
+                      <w:color w:val="7F0055"/>
+                      <w:sz w:val="20"/>
+                      <w:lang w:eastAsia="fr-FR"/>
+                    </w:rPr>
+                    <w:t>}</w:t>
+                  </w:r>
+                </w:p>
+                <w:p>
+                  <w:pPr>
+                    <w:tabs>
+                      <w:tab w:val="left" w:pos="916"/>
+                      <w:tab w:val="left" w:pos="1832"/>
+                      <w:tab w:val="left" w:pos="2748"/>
+                      <w:tab w:val="left" w:pos="3664"/>
+                      <w:tab w:val="left" w:pos="4580"/>
+                      <w:tab w:val="left" w:pos="5496"/>
+                      <w:tab w:val="left" w:pos="6412"/>
+                      <w:tab w:val="left" w:pos="7328"/>
+                      <w:tab w:val="left" w:pos="8244"/>
+                      <w:tab w:val="left" w:pos="9160"/>
+                      <w:tab w:val="left" w:pos="10076"/>
+                      <w:tab w:val="left" w:pos="10992"/>
+                      <w:tab w:val="left" w:pos="11908"/>
+                      <w:tab w:val="left" w:pos="12824"/>
+                      <w:tab w:val="left" w:pos="13740"/>
+                      <w:tab w:val="left" w:pos="14656"/>
+                    </w:tabs>
+                    <w:spacing w:after="0" w:line="240" w:lineRule="auto"/>
+                    <w:rPr>
+                      <w:rFonts w:ascii="Consolas" w:eastAsia="Times New Roman" w:hAnsi="Consolas" w:cs="Courier New"/>
+                      <w:color w:val="000000"/>
+                      <w:sz w:val="20"/>
+                      <w:lang w:eastAsia="fr-FR"/>
+                    </w:rPr>
+                  </w:pPr>
+                </w:p>
+                <w:p>
+                  <w:pPr>
+                    <w:tabs>
+                      <w:tab w:val="left" w:pos="916"/>
+                      <w:tab w:val="left" w:pos="1832"/>
+                      <w:tab w:val="left" w:pos="2748"/>
+                      <w:tab w:val="left" w:pos="3664"/>
+                      <w:tab w:val="left" w:pos="4580"/>
+                      <w:tab w:val="left" w:pos="5496"/>
+                      <w:tab w:val="left" w:pos="6412"/>
+                      <w:tab w:val="left" w:pos="7328"/>
+                      <w:tab w:val="left" w:pos="8244"/>
+                      <w:tab w:val="left" w:pos="9160"/>
+                      <w:tab w:val="left" w:pos="10076"/>
+                      <w:tab w:val="left" w:pos="10992"/>
+                      <w:tab w:val="left" w:pos="11908"/>
+                      <w:tab w:val="left" w:pos="12824"/>
+                      <w:tab w:val="left" w:pos="13740"/>
+                      <w:tab w:val="left" w:pos="14656"/>
+                    </w:tabs>
+                    <w:spacing w:after="0" w:line="240" w:lineRule="auto"/>
+                    <w:rPr>
+                      <w:rFonts w:ascii="Consolas" w:eastAsia="Times New Roman" w:hAnsi="Consolas" w:cs="Courier New"/>
+                      <w:color w:val="000000"/>
+                      <w:sz w:val="20"/>
+                      <w:lang w:eastAsia="fr-FR"/>
+                    </w:rPr>
+                  </w:pPr>
+                  <w:r>
+                    <w:rPr>
+                      <w:rFonts w:ascii="Consolas" w:eastAsia="Times New Roman" w:hAnsi="Consolas" w:cs="Courier New"/>
+                      <w:color w:val="000000"/>
+                      <w:sz w:val="20"/>
+                      <w:lang w:eastAsia="fr-FR"/>
+                    </w:rPr>
+                    <w:t xml:space="preserve">    </w:t>
+                  </w:r>
+                  <w:proofErr w:type="gramStart"/>
+                  <w:r>
+                    <w:rPr>
+                      <w:rFonts w:ascii="Consolas" w:eastAsia="Times New Roman" w:hAnsi="Consolas" w:cs="Courier New"/>
+                      <w:color w:val="0000FF"/>
+                      <w:sz w:val="20"/>
+                      <w:lang w:eastAsia="fr-FR"/>
+                    </w:rPr>
+                    <w:t>return</w:t>
+                  </w:r>
+                  <w:proofErr w:type="gramEnd"/>
+                  <w:r>
+                    <w:rPr>
+                      <w:rFonts w:ascii="Consolas" w:eastAsia="Times New Roman" w:hAnsi="Consolas" w:cs="Courier New"/>
+                      <w:color w:val="000000"/>
+                      <w:sz w:val="20"/>
+                      <w:lang w:eastAsia="fr-FR"/>
+                    </w:rPr>
+                    <w:t xml:space="preserve"> </w:t>
+                  </w:r>
+                  <w:r>
+                    <w:rPr>
+                      <w:rFonts w:ascii="Consolas" w:eastAsia="Times New Roman" w:hAnsi="Consolas" w:cs="Courier New"/>
+                      <w:color w:val="FF0000"/>
+                      <w:sz w:val="20"/>
+                      <w:lang w:eastAsia="fr-FR"/>
+                    </w:rPr>
+                    <w:t>0</w:t>
+                  </w:r>
+                  <w:r>
+                    <w:rPr>
+                      <w:rFonts w:ascii="Consolas" w:eastAsia="Times New Roman" w:hAnsi="Consolas" w:cs="Courier New"/>
+                      <w:color w:val="000000"/>
+                      <w:sz w:val="20"/>
+                      <w:lang w:eastAsia="fr-FR"/>
+                    </w:rPr>
+                    <w:t>;</w:t>
+                  </w:r>
+                </w:p>
+                <w:p>
+                  <w:pPr>
+                    <w:tabs>
+                      <w:tab w:val="left" w:pos="916"/>
+                      <w:tab w:val="left" w:pos="1832"/>
+                      <w:tab w:val="left" w:pos="2748"/>
+                      <w:tab w:val="left" w:pos="3664"/>
+                      <w:tab w:val="left" w:pos="4580"/>
+                      <w:tab w:val="left" w:pos="5496"/>
+                      <w:tab w:val="left" w:pos="6412"/>
+                      <w:tab w:val="left" w:pos="7328"/>
+                      <w:tab w:val="left" w:pos="8244"/>
+                      <w:tab w:val="left" w:pos="9160"/>
+                      <w:tab w:val="left" w:pos="10076"/>
+                      <w:tab w:val="left" w:pos="10992"/>
+                      <w:tab w:val="left" w:pos="11908"/>
+                      <w:tab w:val="left" w:pos="12824"/>
+                      <w:tab w:val="left" w:pos="13740"/>
+                      <w:tab w:val="left" w:pos="14656"/>
+                    </w:tabs>
+                    <w:spacing w:after="0" w:line="240" w:lineRule="auto"/>
+                    <w:rPr>
+                      <w:rFonts w:ascii="Consolas" w:eastAsia="Times New Roman" w:hAnsi="Consolas" w:cs="Courier New"/>
+                      <w:color w:val="000000"/>
+                      <w:sz w:val="11"/>
+                      <w:szCs w:val="11"/>
+                      <w:lang w:eastAsia="fr-FR"/>
+                    </w:rPr>
+                  </w:pPr>
+                  <w:r>
+                    <w:rPr>
+                      <w:rFonts w:ascii="Consolas" w:eastAsia="Times New Roman" w:hAnsi="Consolas" w:cs="Courier New"/>
+                      <w:color w:val="7F0055"/>
+                      <w:sz w:val="20"/>
+                      <w:lang w:eastAsia="fr-FR"/>
+                    </w:rPr>
+                    <w:t>}</w:t>
+                  </w:r>
+                </w:p>
+                <w:p/>
+              </w:txbxContent>
+            </v:textbox>
+          </v:shape>
+        </w:pict>
+      </w:r>
+    </w:p>
+    <w:p>
+      <w:pPr>
+        <w:spacing w:after="0" w:line="240" w:lineRule="auto"/>
+        <w:jc w:val="both"/>
+        <w:rPr>
+          <w:rFonts w:ascii="Times New Roman" w:hAnsi="Times New Roman" w:cs="Times New Roman"/>
+        </w:rPr>
+      </w:pPr>
+    </w:p>
+    <w:p>
+      <w:pPr>
+        <w:spacing w:after="0" w:line="240" w:lineRule="auto"/>
+        <w:jc w:val="both"/>
+        <w:rPr>
+          <w:rFonts w:ascii="Times New Roman" w:hAnsi="Times New Roman" w:cs="Times New Roman"/>
+        </w:rPr>
+      </w:pPr>
+    </w:p>
+    <w:p>
+      <w:pPr>
+        <w:spacing w:after="0" w:line="240" w:lineRule="auto"/>
+        <w:jc w:val="both"/>
+        <w:rPr>
+          <w:rFonts w:ascii="Times New Roman" w:hAnsi="Times New Roman" w:cs="Times New Roman"/>
+        </w:rPr>
+      </w:pPr>
+    </w:p>
+    <w:p>
+      <w:pPr>
+        <w:spacing w:after="0" w:line="240" w:lineRule="auto"/>
+        <w:jc w:val="both"/>
+        <w:rPr>
+          <w:rFonts w:ascii="Times New Roman" w:hAnsi="Times New Roman" w:cs="Times New Roman"/>
+        </w:rPr>
+      </w:pPr>
+    </w:p>
+    <w:p>
+      <w:pPr>
+        <w:spacing w:after="0" w:line="240" w:lineRule="auto"/>
+        <w:jc w:val="both"/>
+        <w:rPr>
+          <w:rFonts w:ascii="Times New Roman" w:hAnsi="Times New Roman" w:cs="Times New Roman"/>
+        </w:rPr>
+      </w:pPr>
+    </w:p>
+    <w:p>
+      <w:pPr>
+        <w:spacing w:after="0" w:line="240" w:lineRule="auto"/>
+        <w:jc w:val="both"/>
+        <w:rPr>
+          <w:rFonts w:ascii="Times New Roman" w:hAnsi="Times New Roman" w:cs="Times New Roman"/>
+        </w:rPr>
+      </w:pPr>
+    </w:p>
+    <w:p>
+      <w:pPr>
+        <w:spacing w:after="0" w:line="240" w:lineRule="auto"/>
+        <w:jc w:val="both"/>
+        <w:rPr>
+          <w:rFonts w:ascii="Times New Roman" w:hAnsi="Times New Roman" w:cs="Times New Roman"/>
+        </w:rPr>
+      </w:pPr>
+    </w:p>
+    <w:p>
+      <w:pPr>
+        <w:spacing w:after="0" w:line="240" w:lineRule="auto"/>
+        <w:jc w:val="both"/>
+        <w:rPr>
+          <w:rFonts w:ascii="Times New Roman" w:hAnsi="Times New Roman" w:cs="Times New Roman"/>
+        </w:rPr>
+      </w:pPr>
+    </w:p>
+    <w:p>
+      <w:pPr>
+        <w:spacing w:after="0" w:line="240" w:lineRule="auto"/>
+        <w:jc w:val="both"/>
+        <w:rPr>
+          <w:rFonts w:ascii="Times New Roman" w:hAnsi="Times New Roman" w:cs="Times New Roman"/>
+        </w:rPr>
+      </w:pPr>
+    </w:p>
+    <w:p>
+      <w:pPr>
+        <w:spacing w:after="0" w:line="240" w:lineRule="auto"/>
+        <w:jc w:val="both"/>
+        <w:rPr>
+          <w:rFonts w:ascii="Times New Roman" w:hAnsi="Times New Roman" w:cs="Times New Roman"/>
+        </w:rPr>
+      </w:pPr>
+    </w:p>
+    <w:p>
+      <w:pPr>
+        <w:spacing w:after="0" w:line="240" w:lineRule="auto"/>
+        <w:jc w:val="both"/>
+        <w:rPr>
+          <w:rFonts w:ascii="Times New Roman" w:hAnsi="Times New Roman" w:cs="Times New Roman"/>
+        </w:rPr>
+      </w:pPr>
+    </w:p>
+    <w:p>
+      <w:pPr>
+        <w:spacing w:after="0" w:line="240" w:lineRule="auto"/>
+        <w:jc w:val="both"/>
+        <w:rPr>
+          <w:rFonts w:ascii="Times New Roman" w:hAnsi="Times New Roman" w:cs="Times New Roman"/>
+        </w:rPr>
+      </w:pPr>
+    </w:p>
+    <w:p>
+      <w:pPr>
+        <w:spacing w:after="0" w:line="240" w:lineRule="auto"/>
+        <w:jc w:val="both"/>
+        <w:rPr>
+          <w:rFonts w:ascii="Times New Roman" w:hAnsi="Times New Roman" w:cs="Times New Roman"/>
+        </w:rPr>
+      </w:pPr>
+    </w:p>
+    <w:p>
+      <w:pPr>
+        <w:spacing w:after="0" w:line="240" w:lineRule="auto"/>
+        <w:jc w:val="both"/>
+        <w:rPr>
+          <w:rFonts w:ascii="Times New Roman" w:hAnsi="Times New Roman" w:cs="Times New Roman"/>
+        </w:rPr>
+      </w:pPr>
+    </w:p>
+    <w:p>
+      <w:pPr>
+        <w:spacing w:after="0" w:line="240" w:lineRule="auto"/>
+        <w:jc w:val="both"/>
+        <w:rPr>
+          <w:rFonts w:ascii="Times New Roman" w:hAnsi="Times New Roman" w:cs="Times New Roman"/>
+        </w:rPr>
+      </w:pPr>
+      <w:r>
+        <w:rPr>
+          <w:rFonts w:ascii="Times New Roman" w:hAnsi="Times New Roman" w:cs="Times New Roman"/>
+        </w:rPr>
+        <w:tab/>
+      </w:r>
+    </w:p>
+    <w:p>
+      <w:pPr>
+        <w:spacing w:after="0" w:line="240" w:lineRule="auto"/>
+        <w:jc w:val="both"/>
+        <w:rPr>
+          <w:rFonts w:ascii="Times New Roman" w:hAnsi="Times New Roman" w:cs="Times New Roman"/>
+        </w:rPr>
+      </w:pPr>
+    </w:p>
+    <w:p>
+      <w:pPr>
+        <w:spacing w:after="0" w:line="240" w:lineRule="auto"/>
+        <w:jc w:val="both"/>
+        <w:rPr>
+          <w:rFonts w:ascii="Times New Roman" w:hAnsi="Times New Roman" w:cs="Times New Roman"/>
+        </w:rPr>
+      </w:pPr>
+      <w:r>
+        <w:rPr>
+          <w:rFonts w:ascii="Times New Roman" w:hAnsi="Times New Roman" w:cs="Times New Roman"/>
+        </w:rPr>
+        <w:t>Passons maintenant au vif du sujet</w:t>
+      </w:r>
+      <w:r>
+        <w:rPr>
+          <w:rFonts w:ascii="Times New Roman" w:hAnsi="Times New Roman" w:cs="Times New Roman"/>
+        </w:rPr>
+        <w:t>, et commençons à coder</w:t>
+      </w:r>
+      <w:r>
+        <w:rPr>
+          <w:rFonts w:ascii="Times New Roman" w:hAnsi="Times New Roman" w:cs="Times New Roman"/>
+        </w:rPr>
+        <w:t xml:space="preserve"> avec GLFW et donc à traduire l’algorithme précédant dans le langage qui nous concerne</w:t>
+      </w:r>
+      <w:r>
+        <w:rPr>
+          <w:rFonts w:ascii="Times New Roman" w:hAnsi="Times New Roman" w:cs="Times New Roman"/>
+        </w:rPr>
+        <w:t>. Notre premier code consistera en une simple fenêtre dont on changera pour le moment seulement la couleur du fond. Pour commencer, il nous faut</w:t>
+      </w:r>
+      <w:r>
+        <w:rPr>
+          <w:rFonts w:ascii="Times New Roman" w:hAnsi="Times New Roman" w:cs="Times New Roman"/>
+        </w:rPr>
+        <w:t xml:space="preserve"> initialiser GLFW. Pour cela on utilise la fonction </w:t>
+      </w:r>
+      <w:proofErr w:type="spellStart"/>
+      <w:r>
+        <w:rPr>
+          <w:rFonts w:ascii="Times New Roman" w:hAnsi="Times New Roman" w:cs="Times New Roman"/>
+          <w:color w:val="FFC000" w:themeColor="accent4"/>
+        </w:rPr>
+        <w:t>glfwInit</w:t>
+      </w:r>
+      <w:proofErr w:type="spellEnd"/>
+      <w:r>
+        <w:rPr>
+          <w:rFonts w:ascii="Times New Roman" w:hAnsi="Times New Roman" w:cs="Times New Roman"/>
+        </w:rPr>
+        <w:t xml:space="preserve">. </w:t>
+      </w:r>
+    </w:p>
+    <w:p>
+      <w:pPr>
+        <w:spacing w:after="0" w:line="240" w:lineRule="auto"/>
+        <w:jc w:val="both"/>
+        <w:rPr>
+          <w:rFonts w:ascii="Times New Roman" w:hAnsi="Times New Roman" w:cs="Times New Roman"/>
+        </w:rPr>
+      </w:pPr>
+    </w:p>
+    <w:p>
+      <w:pPr>
+        <w:spacing w:after="0" w:line="240" w:lineRule="auto"/>
+        <w:jc w:val="both"/>
+        <w:rPr>
+          <w:rFonts w:ascii="Times New Roman" w:hAnsi="Times New Roman" w:cs="Times New Roman"/>
+        </w:rPr>
+      </w:pPr>
+      <w:r>
+        <w:rPr>
+          <w:rFonts w:ascii="Times New Roman" w:hAnsi="Times New Roman" w:cs="Times New Roman"/>
+          <w:noProof/>
+        </w:rPr>
+        <w:pict>
+          <v:shape id="_x0000_s1030" type="#_x0000_t202" style="position:absolute;left:0;text-align:left;margin-left:109.75pt;margin-top:.35pt;width:180.45pt;height:56.6pt;z-index:251667456;mso-width-relative:margin;mso-height-relative:margin">
+            <v:textbox>
+              <w:txbxContent>
+                <w:p>
+                  <w:pPr>
+                    <w:autoSpaceDE w:val="0"/>
+                    <w:autoSpaceDN w:val="0"/>
+                    <w:adjustRightInd w:val="0"/>
+                    <w:spacing w:after="0" w:line="240" w:lineRule="auto"/>
+                    <w:rPr>
+                      <w:rFonts w:ascii="Consolas" w:hAnsi="Consolas" w:cs="Consolas"/>
+                      <w:color w:val="000000"/>
+                      <w:sz w:val="19"/>
+                      <w:szCs w:val="19"/>
+                      <w:lang w:val="en-US"/>
+                    </w:rPr>
+                  </w:pPr>
+                  <w:proofErr w:type="spellStart"/>
+                  <w:proofErr w:type="gramStart"/>
+                  <w:r>
+                    <w:rPr>
+                      <w:rFonts w:ascii="Consolas" w:hAnsi="Consolas" w:cs="Consolas"/>
+                      <w:color w:val="0000FF"/>
+                      <w:sz w:val="19"/>
+                      <w:szCs w:val="19"/>
+                      <w:lang w:val="en-US"/>
+                    </w:rPr>
+                    <w:t>int</w:t>
+                  </w:r>
+                  <w:proofErr w:type="spellEnd"/>
+                  <w:proofErr w:type="gramEnd"/>
+                  <w:r>
+                    <w:rPr>
+                      <w:rFonts w:ascii="Consolas" w:hAnsi="Consolas" w:cs="Consolas"/>
+                      <w:color w:val="000000"/>
+                      <w:sz w:val="19"/>
+                      <w:szCs w:val="19"/>
+                      <w:lang w:val="en-US"/>
+                    </w:rPr>
+                    <w:t xml:space="preserve"> main()</w:t>
+                  </w:r>
+                </w:p>
+                <w:p>
+                  <w:pPr>
+                    <w:autoSpaceDE w:val="0"/>
+                    <w:autoSpaceDN w:val="0"/>
+                    <w:adjustRightInd w:val="0"/>
+                    <w:spacing w:after="0" w:line="240" w:lineRule="auto"/>
+                    <w:rPr>
+                      <w:rFonts w:ascii="Consolas" w:hAnsi="Consolas" w:cs="Consolas"/>
+                      <w:color w:val="000000"/>
+                      <w:sz w:val="19"/>
+                      <w:szCs w:val="19"/>
+                      <w:lang w:val="en-US"/>
+                    </w:rPr>
+                  </w:pPr>
+                  <w:r>
+                    <w:rPr>
+                      <w:rFonts w:ascii="Consolas" w:hAnsi="Consolas" w:cs="Consolas"/>
+                      <w:color w:val="000000"/>
+                      <w:sz w:val="19"/>
+                      <w:szCs w:val="19"/>
+                      <w:lang w:val="en-US"/>
+                    </w:rPr>
+                    <w:t>{</w:t>
+                  </w:r>
+                  <w:r>
+                    <w:rPr>
+                      <w:rFonts w:ascii="Consolas" w:hAnsi="Consolas" w:cs="Consolas"/>
+                      <w:color w:val="000000"/>
+                      <w:sz w:val="19"/>
+                      <w:szCs w:val="19"/>
+                      <w:lang w:val="en-US"/>
+                    </w:rPr>
+                    <w:tab/>
+                  </w:r>
+                </w:p>
+                <w:p>
+                  <w:pPr>
+                    <w:autoSpaceDE w:val="0"/>
+                    <w:autoSpaceDN w:val="0"/>
+                    <w:adjustRightInd w:val="0"/>
+                    <w:spacing w:after="0" w:line="240" w:lineRule="auto"/>
+                    <w:ind w:firstLine="708"/>
+                    <w:rPr>
+                      <w:rFonts w:ascii="Consolas" w:hAnsi="Consolas" w:cs="Consolas"/>
+                      <w:color w:val="000000"/>
+                      <w:sz w:val="19"/>
+                      <w:szCs w:val="19"/>
+                      <w:lang w:val="en-US"/>
+                    </w:rPr>
+                  </w:pPr>
+                  <w:r>
+                    <w:rPr>
+                      <w:rFonts w:ascii="Consolas" w:hAnsi="Consolas" w:cs="Consolas"/>
+                      <w:color w:val="008000"/>
+                      <w:sz w:val="19"/>
+                      <w:szCs w:val="19"/>
+                      <w:lang w:val="en-US"/>
+                    </w:rPr>
+                    <w:t xml:space="preserve">// </w:t>
+                  </w:r>
+                  <w:proofErr w:type="spellStart"/>
+                  <w:r>
+                    <w:rPr>
+                      <w:rFonts w:ascii="Consolas" w:hAnsi="Consolas" w:cs="Consolas"/>
+                      <w:color w:val="008000"/>
+                      <w:sz w:val="19"/>
+                      <w:szCs w:val="19"/>
+                      <w:lang w:val="en-US"/>
+                    </w:rPr>
+                    <w:t>glfw</w:t>
+                  </w:r>
+                  <w:proofErr w:type="spellEnd"/>
+                  <w:r>
+                    <w:rPr>
+                      <w:rFonts w:ascii="Consolas" w:hAnsi="Consolas" w:cs="Consolas"/>
+                      <w:color w:val="008000"/>
+                      <w:sz w:val="19"/>
+                      <w:szCs w:val="19"/>
+                      <w:lang w:val="en-US"/>
+                    </w:rPr>
+                    <w:t xml:space="preserve">: </w:t>
+                  </w:r>
+                  <w:proofErr w:type="spellStart"/>
+                  <w:r>
+                    <w:rPr>
+                      <w:rFonts w:ascii="Consolas" w:hAnsi="Consolas" w:cs="Consolas"/>
+                      <w:color w:val="008000"/>
+                      <w:sz w:val="19"/>
+                      <w:szCs w:val="19"/>
+                      <w:lang w:val="en-US"/>
+                    </w:rPr>
+                    <w:t>initiali</w:t>
+                  </w:r>
+                  <w:r>
+                    <w:rPr>
+                      <w:rFonts w:ascii="Consolas" w:hAnsi="Consolas" w:cs="Consolas"/>
+                      <w:color w:val="008000"/>
+                      <w:sz w:val="19"/>
+                      <w:szCs w:val="19"/>
+                      <w:lang w:val="en-US"/>
+                    </w:rPr>
+                    <w:t>sation</w:t>
+                  </w:r>
+                  <w:proofErr w:type="spellEnd"/>
+                </w:p>
+                <w:p>
+                  <w:pPr>
+                    <w:rPr>
+                      <w:lang w:val="en-US"/>
+                    </w:rPr>
+                  </w:pPr>
+                  <w:r>
+                    <w:rPr>
+                      <w:rFonts w:ascii="Consolas" w:hAnsi="Consolas" w:cs="Consolas"/>
+                      <w:color w:val="000000"/>
+                      <w:sz w:val="19"/>
+                      <w:szCs w:val="19"/>
+                      <w:lang w:val="en-US"/>
+                    </w:rPr>
+                    <w:tab/>
+                  </w:r>
+                  <w:proofErr w:type="spellStart"/>
+                  <w:proofErr w:type="gramStart"/>
+                  <w:r>
+                    <w:rPr>
+                      <w:rFonts w:ascii="Consolas" w:hAnsi="Consolas" w:cs="Consolas"/>
+                      <w:color w:val="000000"/>
+                      <w:sz w:val="19"/>
+                      <w:szCs w:val="19"/>
+                      <w:lang w:val="en-US"/>
+                    </w:rPr>
+                    <w:t>glfwInit</w:t>
+                  </w:r>
+                  <w:proofErr w:type="spellEnd"/>
+                  <w:r>
+                    <w:rPr>
+                      <w:rFonts w:ascii="Consolas" w:hAnsi="Consolas" w:cs="Consolas"/>
+                      <w:color w:val="000000"/>
+                      <w:sz w:val="19"/>
+                      <w:szCs w:val="19"/>
+                      <w:lang w:val="en-US"/>
+                    </w:rPr>
+                    <w:t>(</w:t>
+                  </w:r>
+                  <w:proofErr w:type="gramEnd"/>
+                  <w:r>
+                    <w:rPr>
+                      <w:rFonts w:ascii="Consolas" w:hAnsi="Consolas" w:cs="Consolas"/>
+                      <w:color w:val="000000"/>
+                      <w:sz w:val="19"/>
+                      <w:szCs w:val="19"/>
+                      <w:lang w:val="en-US"/>
+                    </w:rPr>
+                    <w:t>);</w:t>
+                  </w:r>
+                </w:p>
+              </w:txbxContent>
+            </v:textbox>
+          </v:shape>
+        </w:pict>
+      </w:r>
+    </w:p>
+    <w:p>
+      <w:pPr>
+        <w:spacing w:after="0" w:line="240" w:lineRule="auto"/>
+        <w:jc w:val="both"/>
+        <w:rPr>
+          <w:rFonts w:ascii="Times New Roman" w:hAnsi="Times New Roman" w:cs="Times New Roman"/>
+        </w:rPr>
+      </w:pPr>
+    </w:p>
+    <w:p>
+      <w:pPr>
+        <w:spacing w:after="0" w:line="240" w:lineRule="auto"/>
+        <w:jc w:val="both"/>
+        <w:rPr>
+          <w:rFonts w:ascii="Times New Roman" w:hAnsi="Times New Roman" w:cs="Times New Roman"/>
+        </w:rPr>
+      </w:pPr>
+    </w:p>
+    <w:p>
+      <w:pPr>
+        <w:spacing w:after="0" w:line="240" w:lineRule="auto"/>
+        <w:jc w:val="both"/>
+        <w:rPr>
+          <w:rFonts w:ascii="Times New Roman" w:hAnsi="Times New Roman" w:cs="Times New Roman"/>
+        </w:rPr>
+      </w:pPr>
+    </w:p>
+    <w:p>
+      <w:pPr>
+        <w:spacing w:after="0" w:line="240" w:lineRule="auto"/>
+        <w:jc w:val="both"/>
+        <w:rPr>
+          <w:rFonts w:ascii="Times New Roman" w:hAnsi="Times New Roman" w:cs="Times New Roman"/>
+        </w:rPr>
+      </w:pPr>
+    </w:p>
+    <w:p>
+      <w:pPr>
+        <w:spacing w:after="0" w:line="240" w:lineRule="auto"/>
+        <w:jc w:val="both"/>
+        <w:rPr>
+          <w:rFonts w:ascii="Times New Roman" w:hAnsi="Times New Roman" w:cs="Times New Roman"/>
+        </w:rPr>
+      </w:pPr>
+    </w:p>
+    <w:p>
+      <w:pPr>
+        <w:spacing w:after="0" w:line="240" w:lineRule="auto"/>
+        <w:jc w:val="both"/>
+        <w:rPr>
+          <w:rFonts w:ascii="Times New Roman" w:hAnsi="Times New Roman" w:cs="Times New Roman"/>
+        </w:rPr>
+      </w:pPr>
+    </w:p>
+    <w:p>
+      <w:pPr>
+        <w:spacing w:after="0" w:line="240" w:lineRule="auto"/>
+        <w:jc w:val="both"/>
+        <w:rPr>
+          <w:rFonts w:ascii="Times New Roman" w:hAnsi="Times New Roman" w:cs="Times New Roman"/>
+        </w:rPr>
+      </w:pPr>
+      <w:r>
+        <w:rPr>
+          <w:rFonts w:ascii="Times New Roman" w:hAnsi="Times New Roman" w:cs="Times New Roman"/>
+        </w:rPr>
+        <w:t xml:space="preserve">Ensuite, il nous faut le configurer GLFW, pour cela, on utilise la fonction </w:t>
+      </w:r>
+      <w:proofErr w:type="spellStart"/>
+      <w:r>
+        <w:rPr>
+          <w:rFonts w:ascii="Times New Roman" w:hAnsi="Times New Roman" w:cs="Times New Roman"/>
+          <w:color w:val="FFC000" w:themeColor="accent4"/>
+        </w:rPr>
+        <w:t>glfwWindowHint</w:t>
+      </w:r>
+      <w:proofErr w:type="spellEnd"/>
+      <w:r>
+        <w:rPr>
+          <w:rFonts w:ascii="Times New Roman" w:hAnsi="Times New Roman" w:cs="Times New Roman"/>
+          <w:color w:val="FFC000" w:themeColor="accent4"/>
+        </w:rPr>
+        <w:t xml:space="preserve"> </w:t>
+      </w:r>
+      <w:r>
+        <w:rPr>
+          <w:rFonts w:ascii="Times New Roman" w:hAnsi="Times New Roman" w:cs="Times New Roman"/>
+        </w:rPr>
+        <w:t>pour connaitre les différentes configurations modifiable, nous vous incitons à visiter la documentation suivante :</w:t>
+      </w:r>
+      <w:r>
+        <w:rPr>
+          <w:rFonts w:ascii="Times New Roman" w:hAnsi="Times New Roman" w:cs="Times New Roman"/>
+        </w:rPr>
+        <w:t xml:space="preserve"> </w:t>
+      </w:r>
+    </w:p>
+    <w:p>
+      <w:pPr>
+        <w:spacing w:after="0" w:line="240" w:lineRule="auto"/>
+        <w:jc w:val="both"/>
+        <w:rPr>
+          <w:rFonts w:ascii="Times New Roman" w:hAnsi="Times New Roman" w:cs="Times New Roman"/>
+        </w:rPr>
+      </w:pPr>
+    </w:p>
+    <w:p>
+      <w:pPr>
+        <w:pStyle w:val="Paragraphedeliste"/>
+        <w:numPr>
+          <w:ilvl w:val="0"/>
+          <w:numId w:val="3"/>
+        </w:numPr>
+        <w:spacing w:after="0" w:line="240" w:lineRule="auto"/>
+        <w:jc w:val="both"/>
+        <w:rPr>
+          <w:rFonts w:ascii="Times New Roman" w:hAnsi="Times New Roman" w:cs="Times New Roman"/>
+        </w:rPr>
+      </w:pPr>
+      <w:r>
+        <w:rPr>
+          <w:rFonts w:ascii="Times New Roman" w:hAnsi="Times New Roman" w:cs="Times New Roman"/>
+        </w:rPr>
+        <w:t xml:space="preserve">La fonction </w:t>
+      </w:r>
+      <w:proofErr w:type="spellStart"/>
+      <w:r>
+        <w:rPr>
+          <w:rFonts w:ascii="Times New Roman" w:hAnsi="Times New Roman" w:cs="Times New Roman"/>
+          <w:color w:val="FFC000" w:themeColor="accent4"/>
+        </w:rPr>
+        <w:t>glfwWindowHint</w:t>
+      </w:r>
+      <w:proofErr w:type="spellEnd"/>
+      <w:r>
+        <w:rPr>
+          <w:rFonts w:ascii="Times New Roman" w:hAnsi="Times New Roman" w:cs="Times New Roman"/>
+          <w:color w:val="FFC000" w:themeColor="accent4"/>
+        </w:rPr>
+        <w:t> </w:t>
+      </w:r>
+      <w:r>
+        <w:rPr>
+          <w:rFonts w:ascii="Times New Roman" w:hAnsi="Times New Roman" w:cs="Times New Roman"/>
+        </w:rPr>
+        <w:t xml:space="preserve">: </w:t>
+      </w:r>
+    </w:p>
+    <w:p>
+      <w:pPr>
+        <w:spacing w:after="0" w:line="240" w:lineRule="auto"/>
+        <w:jc w:val="both"/>
+        <w:rPr>
+          <w:rFonts w:ascii="Times New Roman" w:hAnsi="Times New Roman" w:cs="Times New Roman"/>
+        </w:rPr>
+      </w:pPr>
+      <w:hyperlink r:id="rId11" w:history="1">
+        <w:r>
+          <w:rPr>
+            <w:rStyle w:val="Lienhypertexte"/>
+            <w:rFonts w:ascii="Times New Roman" w:hAnsi="Times New Roman" w:cs="Times New Roman"/>
+          </w:rPr>
+          <w:t>http://www.glfw.org/docs/latest/group__window.html#ga7d9c8c62384b1e2821c4dc48952d2033</w:t>
+        </w:r>
+      </w:hyperlink>
+      <w:r>
+        <w:rPr>
+          <w:rFonts w:ascii="Times New Roman" w:hAnsi="Times New Roman" w:cs="Times New Roman"/>
+        </w:rPr>
+        <w:t xml:space="preserve"> </w:t>
+      </w:r>
+    </w:p>
+    <w:p>
+      <w:pPr>
+        <w:spacing w:after="0" w:line="240" w:lineRule="auto"/>
+        <w:jc w:val="both"/>
+        <w:rPr>
+          <w:rFonts w:ascii="Times New Roman" w:hAnsi="Times New Roman" w:cs="Times New Roman"/>
+        </w:rPr>
+      </w:pPr>
+    </w:p>
+    <w:p>
+      <w:pPr>
+        <w:pStyle w:val="Paragraphedeliste"/>
+        <w:numPr>
+          <w:ilvl w:val="0"/>
+          <w:numId w:val="3"/>
+        </w:numPr>
+        <w:spacing w:after="0" w:line="240" w:lineRule="auto"/>
+        <w:jc w:val="both"/>
+        <w:rPr>
+          <w:rFonts w:ascii="Times New Roman" w:hAnsi="Times New Roman" w:cs="Times New Roman"/>
+        </w:rPr>
+      </w:pPr>
+      <w:r>
+        <w:rPr>
+          <w:rFonts w:ascii="Times New Roman" w:hAnsi="Times New Roman" w:cs="Times New Roman"/>
+        </w:rPr>
+        <w:t>Les différents « </w:t>
+      </w:r>
+      <w:proofErr w:type="spellStart"/>
+      <w:r>
+        <w:rPr>
+          <w:rFonts w:ascii="Times New Roman" w:hAnsi="Times New Roman" w:cs="Times New Roman"/>
+        </w:rPr>
+        <w:t>Hint</w:t>
+      </w:r>
+      <w:proofErr w:type="spellEnd"/>
+      <w:r>
+        <w:rPr>
+          <w:rFonts w:ascii="Times New Roman" w:hAnsi="Times New Roman" w:cs="Times New Roman"/>
+        </w:rPr>
+        <w:t xml:space="preserve"> » </w:t>
+      </w:r>
+    </w:p>
+    <w:p>
+      <w:pPr>
+        <w:spacing w:after="0" w:line="240" w:lineRule="auto"/>
+        <w:jc w:val="both"/>
+        <w:rPr>
+          <w:rFonts w:ascii="Times New Roman" w:hAnsi="Times New Roman" w:cs="Times New Roman"/>
+        </w:rPr>
+      </w:pPr>
+      <w:hyperlink r:id="rId12" w:history="1">
+        <w:r>
+          <w:rPr>
+            <w:rStyle w:val="Lienhypertexte"/>
+            <w:rFonts w:ascii="Times New Roman" w:hAnsi="Times New Roman" w:cs="Times New Roman"/>
+          </w:rPr>
+          <w:t>http://www.glfw.org/docs/latest/window_guide.html#window_hints_ctx</w:t>
+        </w:r>
+      </w:hyperlink>
+      <w:r>
+        <w:rPr>
+          <w:rFonts w:ascii="Times New Roman" w:hAnsi="Times New Roman" w:cs="Times New Roman"/>
+        </w:rPr>
+        <w:t xml:space="preserve"> </w:t>
+      </w:r>
+      <w:r>
+        <w:rPr>
+          <w:rFonts w:ascii="Times New Roman" w:hAnsi="Times New Roman" w:cs="Times New Roman"/>
+        </w:rPr>
+        <w:t xml:space="preserve"> </w:t>
+      </w:r>
+    </w:p>
+    <w:p>
+      <w:pPr>
+        <w:spacing w:after="0" w:line="240" w:lineRule="auto"/>
+        <w:jc w:val="both"/>
+        <w:rPr>
+          <w:rFonts w:ascii="Times New Roman" w:hAnsi="Times New Roman" w:cs="Times New Roman"/>
+        </w:rPr>
+      </w:pPr>
+    </w:p>
+    <w:p>
+      <w:pPr>
+        <w:spacing w:after="0" w:line="240" w:lineRule="auto"/>
+        <w:jc w:val="both"/>
+        <w:rPr>
+          <w:rFonts w:ascii="Times New Roman" w:hAnsi="Times New Roman" w:cs="Times New Roman"/>
+        </w:rPr>
+      </w:pPr>
+      <w:r>
+        <w:rPr>
+          <w:rFonts w:ascii="Times New Roman" w:hAnsi="Times New Roman" w:cs="Times New Roman"/>
+        </w:rPr>
+        <w:t>Pour notre cas, nous allons nous concentrer sur la version 3.3 d’</w:t>
+      </w:r>
+      <w:proofErr w:type="spellStart"/>
+      <w:r>
+        <w:rPr>
+          <w:rFonts w:ascii="Times New Roman" w:hAnsi="Times New Roman" w:cs="Times New Roman"/>
+        </w:rPr>
+        <w:t>OpengGL</w:t>
+      </w:r>
+      <w:proofErr w:type="spellEnd"/>
+      <w:r>
+        <w:rPr>
+          <w:rFonts w:ascii="Times New Roman" w:hAnsi="Times New Roman" w:cs="Times New Roman"/>
+        </w:rPr>
+        <w:t>, il nous faut donc configurer GLFW afin de créer l</w:t>
+      </w:r>
+      <w:r>
+        <w:rPr>
+          <w:rFonts w:ascii="Times New Roman" w:hAnsi="Times New Roman" w:cs="Times New Roman"/>
+        </w:rPr>
+        <w:t>e bon contexte</w:t>
+      </w:r>
+      <w:r>
+        <w:rPr>
+          <w:rFonts w:ascii="Times New Roman" w:hAnsi="Times New Roman" w:cs="Times New Roman"/>
+        </w:rPr>
+        <w:t xml:space="preserve"> </w:t>
+      </w:r>
+      <w:proofErr w:type="spellStart"/>
+      <w:r>
+        <w:rPr>
+          <w:rFonts w:ascii="Times New Roman" w:hAnsi="Times New Roman" w:cs="Times New Roman"/>
+        </w:rPr>
+        <w:t>OpenGL</w:t>
+      </w:r>
+      <w:proofErr w:type="spellEnd"/>
+      <w:r>
+        <w:rPr>
+          <w:rFonts w:ascii="Times New Roman" w:hAnsi="Times New Roman" w:cs="Times New Roman"/>
+        </w:rPr>
+        <w:t xml:space="preserve"> par la suite</w:t>
+      </w:r>
+      <w:r>
+        <w:rPr>
+          <w:rFonts w:ascii="Times New Roman" w:hAnsi="Times New Roman" w:cs="Times New Roman"/>
+        </w:rPr>
+        <w:t xml:space="preserve">. </w:t>
+      </w:r>
+    </w:p>
+    <w:p>
+      <w:pPr>
+        <w:spacing w:after="0" w:line="240" w:lineRule="auto"/>
+        <w:jc w:val="both"/>
+        <w:rPr>
+          <w:rFonts w:ascii="Times New Roman" w:hAnsi="Times New Roman" w:cs="Times New Roman"/>
+        </w:rPr>
+      </w:pPr>
+    </w:p>
+    <w:p>
+      <w:pPr>
+        <w:spacing w:after="0" w:line="240" w:lineRule="auto"/>
+        <w:jc w:val="both"/>
+        <w:rPr>
+          <w:rFonts w:ascii="Times New Roman" w:hAnsi="Times New Roman" w:cs="Times New Roman"/>
+        </w:rPr>
+      </w:pPr>
+      <w:r>
+        <w:rPr>
+          <w:rFonts w:ascii="Times New Roman" w:hAnsi="Times New Roman" w:cs="Times New Roman"/>
+          <w:noProof/>
+        </w:rPr>
+        <w:pict>
+          <v:shape id="_x0000_s1031" type="#_x0000_t202" style="position:absolute;left:0;text-align:left;margin-left:107.55pt;margin-top:8.95pt;width:256.65pt;height:80.5pt;z-index:251669504;mso-width-relative:margin;mso-height-relative:margin">
+            <v:textbox>
+              <w:txbxContent>
+                <w:p>
+                  <w:pPr>
+                    <w:autoSpaceDE w:val="0"/>
+                    <w:autoSpaceDN w:val="0"/>
+                    <w:adjustRightInd w:val="0"/>
+                    <w:spacing w:after="0" w:line="240" w:lineRule="auto"/>
+                    <w:rPr>
+                      <w:rFonts w:ascii="Consolas" w:hAnsi="Consolas" w:cs="Consolas"/>
+                      <w:color w:val="000000"/>
+                      <w:sz w:val="19"/>
+                      <w:szCs w:val="19"/>
+                    </w:rPr>
+                  </w:pPr>
+                  <w:r>
+                    <w:rPr>
+                      <w:rFonts w:ascii="Consolas" w:hAnsi="Consolas" w:cs="Consolas"/>
+                      <w:color w:val="008000"/>
+                      <w:sz w:val="19"/>
+                      <w:szCs w:val="19"/>
+                    </w:rPr>
+                    <w:t xml:space="preserve">// </w:t>
+                  </w:r>
+                  <w:proofErr w:type="gramStart"/>
+                  <w:r>
+                    <w:rPr>
+                      <w:rFonts w:ascii="Consolas" w:hAnsi="Consolas" w:cs="Consolas"/>
+                      <w:color w:val="008000"/>
+                      <w:sz w:val="19"/>
+                      <w:szCs w:val="19"/>
+                    </w:rPr>
+                    <w:t>configuration</w:t>
+                  </w:r>
+                  <w:proofErr w:type="gramEnd"/>
+                  <w:r>
+                    <w:rPr>
+                      <w:rFonts w:ascii="Consolas" w:hAnsi="Consolas" w:cs="Consolas"/>
+                      <w:color w:val="008000"/>
+                      <w:sz w:val="19"/>
+                      <w:szCs w:val="19"/>
+                    </w:rPr>
+                    <w:t xml:space="preserve"> à la version 3.X</w:t>
+                  </w:r>
+                </w:p>
+                <w:p>
+                  <w:pPr>
+                    <w:autoSpaceDE w:val="0"/>
+                    <w:autoSpaceDN w:val="0"/>
+                    <w:adjustRightInd w:val="0"/>
+                    <w:spacing w:after="0" w:line="240" w:lineRule="auto"/>
+                    <w:rPr>
+                      <w:rFonts w:ascii="Consolas" w:hAnsi="Consolas" w:cs="Consolas"/>
+                      <w:color w:val="000000"/>
+                      <w:sz w:val="19"/>
+                      <w:szCs w:val="19"/>
+                      <w:lang w:val="en-US"/>
+                    </w:rPr>
+                  </w:pPr>
+                  <w:proofErr w:type="spellStart"/>
+                  <w:proofErr w:type="gramStart"/>
+                  <w:r>
+                    <w:rPr>
+                      <w:rFonts w:ascii="Consolas" w:hAnsi="Consolas" w:cs="Consolas"/>
+                      <w:color w:val="000000"/>
+                      <w:sz w:val="19"/>
+                      <w:szCs w:val="19"/>
+                      <w:lang w:val="en-US"/>
+                    </w:rPr>
+                    <w:t>glfwWindowHint</w:t>
+                  </w:r>
+                  <w:proofErr w:type="spellEnd"/>
+                  <w:r>
+                    <w:rPr>
+                      <w:rFonts w:ascii="Consolas" w:hAnsi="Consolas" w:cs="Consolas"/>
+                      <w:color w:val="000000"/>
+                      <w:sz w:val="19"/>
+                      <w:szCs w:val="19"/>
+                      <w:lang w:val="en-US"/>
+                    </w:rPr>
+                    <w:t>(</w:t>
+                  </w:r>
+                  <w:proofErr w:type="gramEnd"/>
+                  <w:r>
+                    <w:rPr>
+                      <w:rFonts w:ascii="Consolas" w:hAnsi="Consolas" w:cs="Consolas"/>
+                      <w:color w:val="6F008A"/>
+                      <w:sz w:val="19"/>
+                      <w:szCs w:val="19"/>
+                      <w:lang w:val="en-US"/>
+                    </w:rPr>
+                    <w:t>GLFW_CONTEXT_VERSION_MAJOR</w:t>
+                  </w:r>
+                  <w:r>
+                    <w:rPr>
+                      <w:rFonts w:ascii="Consolas" w:hAnsi="Consolas" w:cs="Consolas"/>
+                      <w:color w:val="000000"/>
+                      <w:sz w:val="19"/>
+                      <w:szCs w:val="19"/>
+                      <w:lang w:val="en-US"/>
+                    </w:rPr>
+                    <w:t>, 3);</w:t>
+                  </w:r>
+                </w:p>
+                <w:p>
+                  <w:pPr>
+                    <w:autoSpaceDE w:val="0"/>
+                    <w:autoSpaceDN w:val="0"/>
+                    <w:adjustRightInd w:val="0"/>
+                    <w:spacing w:after="0" w:line="240" w:lineRule="auto"/>
+                    <w:rPr>
+                      <w:rFonts w:ascii="Consolas" w:hAnsi="Consolas" w:cs="Consolas"/>
+                      <w:color w:val="000000"/>
+                      <w:sz w:val="19"/>
+                      <w:szCs w:val="19"/>
+                    </w:rPr>
+                  </w:pPr>
+                  <w:r>
+                    <w:rPr>
+                      <w:rFonts w:ascii="Consolas" w:hAnsi="Consolas" w:cs="Consolas"/>
+                      <w:color w:val="008000"/>
+                      <w:sz w:val="19"/>
+                      <w:szCs w:val="19"/>
+                    </w:rPr>
+                    <w:t xml:space="preserve">// </w:t>
+                  </w:r>
+                  <w:proofErr w:type="gramStart"/>
+                  <w:r>
+                    <w:rPr>
+                      <w:rFonts w:ascii="Consolas" w:hAnsi="Consolas" w:cs="Consolas"/>
+                      <w:color w:val="008000"/>
+                      <w:sz w:val="19"/>
+                      <w:szCs w:val="19"/>
+                    </w:rPr>
+                    <w:t>configuration</w:t>
+                  </w:r>
+                  <w:proofErr w:type="gramEnd"/>
+                  <w:r>
+                    <w:rPr>
+                      <w:rFonts w:ascii="Consolas" w:hAnsi="Consolas" w:cs="Consolas"/>
+                      <w:color w:val="008000"/>
+                      <w:sz w:val="19"/>
+                      <w:szCs w:val="19"/>
+                    </w:rPr>
+                    <w:t xml:space="preserve"> à la version x.3</w:t>
+                  </w:r>
+                </w:p>
+                <w:p>
+                  <w:pPr>
+                    <w:spacing w:after="0"/>
+                    <w:rPr>
+                      <w:rFonts w:ascii="Consolas" w:hAnsi="Consolas" w:cs="Consolas"/>
+                      <w:color w:val="000000"/>
+                      <w:sz w:val="19"/>
+                      <w:szCs w:val="19"/>
+                    </w:rPr>
+                  </w:pPr>
+                  <w:proofErr w:type="spellStart"/>
+                  <w:proofErr w:type="gramStart"/>
+                  <w:r>
+                    <w:rPr>
+                      <w:rFonts w:ascii="Consolas" w:hAnsi="Consolas" w:cs="Consolas"/>
+                      <w:color w:val="000000"/>
+                      <w:sz w:val="19"/>
+                      <w:szCs w:val="19"/>
+                    </w:rPr>
+                    <w:t>glfwWindowHint</w:t>
+                  </w:r>
+                  <w:proofErr w:type="spellEnd"/>
+                  <w:r>
+                    <w:rPr>
+                      <w:rFonts w:ascii="Consolas" w:hAnsi="Consolas" w:cs="Consolas"/>
+                      <w:color w:val="000000"/>
+                      <w:sz w:val="19"/>
+                      <w:szCs w:val="19"/>
+                    </w:rPr>
+                    <w:t>(</w:t>
+                  </w:r>
+                  <w:proofErr w:type="gramEnd"/>
+                  <w:r>
+                    <w:rPr>
+                      <w:rFonts w:ascii="Consolas" w:hAnsi="Consolas" w:cs="Consolas"/>
+                      <w:color w:val="6F008A"/>
+                      <w:sz w:val="19"/>
+                      <w:szCs w:val="19"/>
+                    </w:rPr>
+                    <w:t>GLFW_CONTEXT_VERSION_MINOR</w:t>
+                  </w:r>
+                  <w:r>
+                    <w:rPr>
+                      <w:rFonts w:ascii="Consolas" w:hAnsi="Consolas" w:cs="Consolas"/>
+                      <w:color w:val="000000"/>
+                      <w:sz w:val="19"/>
+                      <w:szCs w:val="19"/>
+                    </w:rPr>
+                    <w:t>, 3);</w:t>
+                  </w:r>
+                </w:p>
+                <w:p>
+                  <w:pPr>
+                    <w:spacing w:after="0"/>
+                    <w:rPr>
+                      <w:rFonts w:ascii="Consolas" w:hAnsi="Consolas" w:cs="Consolas"/>
+                      <w:color w:val="008000"/>
+                      <w:sz w:val="19"/>
+                      <w:szCs w:val="19"/>
+                    </w:rPr>
+                  </w:pPr>
+                  <w:r>
+                    <w:rPr>
+                      <w:rFonts w:ascii="Consolas" w:hAnsi="Consolas" w:cs="Consolas"/>
+                      <w:color w:val="008000"/>
+                      <w:sz w:val="19"/>
+                      <w:szCs w:val="19"/>
+                    </w:rPr>
+                    <w:t>// Ces deux lignes ont donc configure GLFW</w:t>
+                  </w:r>
+                </w:p>
+                <w:p>
+                  <w:pPr>
+                    <w:autoSpaceDE w:val="0"/>
+                    <w:autoSpaceDN w:val="0"/>
+                    <w:adjustRightInd w:val="0"/>
+                    <w:spacing w:after="0" w:line="240" w:lineRule="auto"/>
+                    <w:rPr>
+                      <w:rFonts w:ascii="Consolas" w:hAnsi="Consolas" w:cs="Consolas"/>
+                      <w:color w:val="000000"/>
+                      <w:sz w:val="19"/>
+                      <w:szCs w:val="19"/>
+                      <w:lang w:val="en-US"/>
+                    </w:rPr>
+                  </w:pPr>
+                  <w:r>
+                    <w:rPr>
+                      <w:rFonts w:ascii="Consolas" w:hAnsi="Consolas" w:cs="Consolas"/>
+                      <w:color w:val="008000"/>
+                      <w:sz w:val="19"/>
+                      <w:szCs w:val="19"/>
+                      <w:lang w:val="en-US"/>
+                    </w:rPr>
+                    <w:t xml:space="preserve">// pour la version 3.3 </w:t>
+                  </w:r>
+                  <w:proofErr w:type="spellStart"/>
+                  <w:r>
+                    <w:rPr>
+                      <w:rFonts w:ascii="Consolas" w:hAnsi="Consolas" w:cs="Consolas"/>
+                      <w:color w:val="008000"/>
+                      <w:sz w:val="19"/>
+                      <w:szCs w:val="19"/>
+                      <w:lang w:val="en-US"/>
+                    </w:rPr>
+                    <w:t>d’OpenGL</w:t>
+                  </w:r>
+                  <w:proofErr w:type="spellEnd"/>
+                </w:p>
+                <w:p>
+                  <w:pPr>
+                    <w:ind w:firstLine="708"/>
+                    <w:rPr>
+                      <w:rFonts w:ascii="Consolas" w:hAnsi="Consolas" w:cs="Consolas"/>
+                      <w:color w:val="000000"/>
+                      <w:sz w:val="19"/>
+                      <w:szCs w:val="19"/>
+                    </w:rPr>
+                  </w:pPr>
+                </w:p>
+                <w:p/>
+              </w:txbxContent>
+            </v:textbox>
+          </v:shape>
+        </w:pict>
+      </w:r>
+    </w:p>
+    <w:p>
+      <w:pPr>
+        <w:spacing w:after="0" w:line="240" w:lineRule="auto"/>
+        <w:jc w:val="both"/>
+        <w:rPr>
+          <w:rFonts w:ascii="Times New Roman" w:hAnsi="Times New Roman" w:cs="Times New Roman"/>
+        </w:rPr>
+      </w:pPr>
+    </w:p>
+    <w:p>
+      <w:pPr>
+        <w:spacing w:after="0" w:line="240" w:lineRule="auto"/>
+        <w:jc w:val="both"/>
+        <w:rPr>
+          <w:rFonts w:ascii="Times New Roman" w:hAnsi="Times New Roman" w:cs="Times New Roman"/>
+        </w:rPr>
+      </w:pPr>
+    </w:p>
+    <w:p>
+      <w:pPr>
+        <w:spacing w:after="0" w:line="240" w:lineRule="auto"/>
+        <w:jc w:val="both"/>
+        <w:rPr>
+          <w:rFonts w:ascii="Times New Roman" w:hAnsi="Times New Roman" w:cs="Times New Roman"/>
+        </w:rPr>
+      </w:pPr>
+    </w:p>
+    <w:p>
+      <w:pPr>
+        <w:spacing w:after="0" w:line="240" w:lineRule="auto"/>
+        <w:jc w:val="both"/>
+        <w:rPr>
+          <w:rFonts w:ascii="Times New Roman" w:hAnsi="Times New Roman" w:cs="Times New Roman"/>
+        </w:rPr>
+      </w:pPr>
+    </w:p>
+    <w:p>
+      <w:pPr>
+        <w:spacing w:after="0" w:line="240" w:lineRule="auto"/>
+        <w:jc w:val="both"/>
+        <w:rPr>
+          <w:rFonts w:ascii="Times New Roman" w:hAnsi="Times New Roman" w:cs="Times New Roman"/>
+        </w:rPr>
+      </w:pPr>
+    </w:p>
+    <w:p>
+      <w:pPr>
+        <w:spacing w:after="0" w:line="240" w:lineRule="auto"/>
+        <w:jc w:val="both"/>
+        <w:rPr>
+          <w:rFonts w:ascii="Times New Roman" w:hAnsi="Times New Roman" w:cs="Times New Roman"/>
+        </w:rPr>
+      </w:pPr>
+    </w:p>
+    <w:p>
+      <w:pPr>
+        <w:spacing w:after="0" w:line="240" w:lineRule="auto"/>
+        <w:jc w:val="both"/>
+        <w:rPr>
+          <w:rFonts w:ascii="Times New Roman" w:hAnsi="Times New Roman" w:cs="Times New Roman"/>
+        </w:rPr>
+      </w:pPr>
+    </w:p>
+    <w:p>
+      <w:pPr>
+        <w:spacing w:after="0" w:line="240" w:lineRule="auto"/>
+        <w:jc w:val="both"/>
+        <w:rPr>
+          <w:rFonts w:ascii="Times New Roman" w:hAnsi="Times New Roman" w:cs="Times New Roman"/>
+        </w:rPr>
+      </w:pPr>
+      <w:r>
+        <w:rPr>
+          <w:rFonts w:ascii="Times New Roman" w:hAnsi="Times New Roman" w:cs="Times New Roman"/>
+        </w:rPr>
+        <w:t xml:space="preserve">Nous devons également choisir le profil du noyau </w:t>
+      </w:r>
+      <w:proofErr w:type="spellStart"/>
+      <w:r>
+        <w:rPr>
+          <w:rFonts w:ascii="Times New Roman" w:hAnsi="Times New Roman" w:cs="Times New Roman"/>
+        </w:rPr>
+        <w:t>OpenGL</w:t>
+      </w:r>
+      <w:proofErr w:type="spellEnd"/>
+      <w:r>
+        <w:rPr>
+          <w:rFonts w:ascii="Times New Roman" w:hAnsi="Times New Roman" w:cs="Times New Roman"/>
+        </w:rPr>
+        <w:t xml:space="preserve"> </w:t>
+      </w:r>
+    </w:p>
+    <w:p>
+      <w:pPr>
+        <w:spacing w:after="0" w:line="240" w:lineRule="auto"/>
+        <w:jc w:val="both"/>
+        <w:rPr>
+          <w:rFonts w:ascii="Times New Roman" w:hAnsi="Times New Roman" w:cs="Times New Roman"/>
+        </w:rPr>
+      </w:pPr>
+    </w:p>
+    <w:p>
+      <w:pPr>
+        <w:spacing w:after="0" w:line="240" w:lineRule="auto"/>
+        <w:jc w:val="both"/>
+        <w:rPr>
+          <w:rFonts w:ascii="Times New Roman" w:hAnsi="Times New Roman" w:cs="Times New Roman"/>
+        </w:rPr>
+      </w:pPr>
+      <w:r>
+        <w:rPr>
+          <w:rFonts w:ascii="Times New Roman" w:hAnsi="Times New Roman" w:cs="Times New Roman"/>
+          <w:noProof/>
+          <w:lang w:eastAsia="fr-FR"/>
+        </w:rPr>
+        <w:pict>
+          <v:shape id="_x0000_s1032" type="#_x0000_t202" style="position:absolute;left:0;text-align:left;margin-left:55.6pt;margin-top:2.65pt;width:371.7pt;height:54.45pt;z-index:251670528">
+            <v:textbox>
+              <w:txbxContent>
+                <w:p>
+                  <w:pPr>
+                    <w:rPr>
+                      <w:rFonts w:ascii="Consolas" w:hAnsi="Consolas" w:cs="Consolas"/>
+                      <w:color w:val="008000"/>
+                      <w:sz w:val="19"/>
+                      <w:szCs w:val="19"/>
+                      <w:lang w:val="en-US"/>
+                    </w:rPr>
+                  </w:pPr>
+                  <w:r>
+                    <w:rPr>
+                      <w:rFonts w:ascii="Consolas" w:hAnsi="Consolas" w:cs="Consolas"/>
+                      <w:color w:val="008000"/>
+                      <w:sz w:val="19"/>
+                      <w:szCs w:val="19"/>
+                      <w:lang w:val="en-US"/>
+                    </w:rPr>
+                    <w:t>//</w:t>
+                  </w:r>
+                  <w:r>
+                    <w:rPr>
+                      <w:rFonts w:ascii="Consolas" w:hAnsi="Consolas" w:cs="Consolas"/>
+                      <w:color w:val="008000"/>
+                      <w:sz w:val="19"/>
+                      <w:szCs w:val="19"/>
+                      <w:lang w:val="en-US"/>
+                    </w:rPr>
+                    <w:t xml:space="preserve">Telling GLFW explicitly that we want to use the core-profile means </w:t>
+                  </w:r>
+                  <w:r>
+                    <w:rPr>
+                      <w:rFonts w:ascii="Consolas" w:hAnsi="Consolas" w:cs="Consolas"/>
+                      <w:color w:val="008000"/>
+                      <w:sz w:val="19"/>
+                      <w:szCs w:val="19"/>
+                      <w:lang w:val="en-US"/>
+                    </w:rPr>
+                    <w:t>//</w:t>
+                  </w:r>
+                  <w:r>
+                    <w:rPr>
+                      <w:rFonts w:ascii="Consolas" w:hAnsi="Consolas" w:cs="Consolas"/>
+                      <w:color w:val="008000"/>
+                      <w:sz w:val="19"/>
+                      <w:szCs w:val="19"/>
+                      <w:lang w:val="en-US"/>
+                    </w:rPr>
+                    <w:t>we'll get access to a smaller subset of OpenGL features</w:t>
+                  </w:r>
+                </w:p>
+                <w:p>
+                  <w:pPr>
+                    <w:rPr>
+                      <w:lang w:val="en-US"/>
+                    </w:rPr>
+                  </w:pPr>
+                  <w:proofErr w:type="spellStart"/>
+                  <w:proofErr w:type="gramStart"/>
+                  <w:r>
+                    <w:rPr>
+                      <w:rFonts w:ascii="Consolas" w:hAnsi="Consolas" w:cs="Consolas"/>
+                      <w:color w:val="000000"/>
+                      <w:sz w:val="19"/>
+                      <w:szCs w:val="19"/>
+                      <w:lang w:val="en-US"/>
+                    </w:rPr>
+                    <w:t>glfwWindowHint</w:t>
+                  </w:r>
+                  <w:proofErr w:type="spellEnd"/>
+                  <w:r>
+                    <w:rPr>
+                      <w:rFonts w:ascii="Consolas" w:hAnsi="Consolas" w:cs="Consolas"/>
+                      <w:color w:val="000000"/>
+                      <w:sz w:val="19"/>
+                      <w:szCs w:val="19"/>
+                      <w:lang w:val="en-US"/>
+                    </w:rPr>
+                    <w:t>(</w:t>
+                  </w:r>
+                  <w:proofErr w:type="gramEnd"/>
+                  <w:r>
+                    <w:rPr>
+                      <w:rFonts w:ascii="Consolas" w:hAnsi="Consolas" w:cs="Consolas"/>
+                      <w:color w:val="6F008A"/>
+                      <w:sz w:val="19"/>
+                      <w:szCs w:val="19"/>
+                      <w:lang w:val="en-US"/>
+                    </w:rPr>
+                    <w:t>GLFW_OPENGL_PROFILE</w:t>
+                  </w:r>
+                  <w:r>
+                    <w:rPr>
+                      <w:rFonts w:ascii="Consolas" w:hAnsi="Consolas" w:cs="Consolas"/>
+                      <w:color w:val="000000"/>
+                      <w:sz w:val="19"/>
+                      <w:szCs w:val="19"/>
+                      <w:lang w:val="en-US"/>
+                    </w:rPr>
+                    <w:t>,</w:t>
+                  </w:r>
+                  <w:r>
+                    <w:rPr>
+                      <w:rFonts w:ascii="Consolas" w:hAnsi="Consolas" w:cs="Consolas"/>
+                      <w:color w:val="6F008A"/>
+                      <w:sz w:val="19"/>
+                      <w:szCs w:val="19"/>
+                      <w:lang w:val="en-US"/>
+                    </w:rPr>
+                    <w:t>GLFW_OPENGL_CORE_PROFILE</w:t>
+                  </w:r>
+                  <w:r>
+                    <w:rPr>
+                      <w:rFonts w:ascii="Consolas" w:hAnsi="Consolas" w:cs="Consolas"/>
+                      <w:color w:val="000000"/>
+                      <w:sz w:val="19"/>
+                      <w:szCs w:val="19"/>
+                      <w:lang w:val="en-US"/>
+                    </w:rPr>
+                    <w:t>);</w:t>
+                  </w:r>
+                </w:p>
+              </w:txbxContent>
+            </v:textbox>
+          </v:shape>
+        </w:pict>
+      </w:r>
+    </w:p>
+    <w:p>
+      <w:pPr>
+        <w:spacing w:after="0" w:line="240" w:lineRule="auto"/>
+        <w:jc w:val="both"/>
+        <w:rPr>
+          <w:rFonts w:ascii="Times New Roman" w:hAnsi="Times New Roman" w:cs="Times New Roman"/>
+        </w:rPr>
+      </w:pPr>
+    </w:p>
+    <w:p>
+      <w:pPr>
+        <w:spacing w:after="0" w:line="240" w:lineRule="auto"/>
+        <w:jc w:val="both"/>
+        <w:rPr>
+          <w:rFonts w:ascii="Times New Roman" w:hAnsi="Times New Roman" w:cs="Times New Roman"/>
+        </w:rPr>
+      </w:pPr>
+    </w:p>
+    <w:p>
+      <w:pPr>
+        <w:spacing w:after="0" w:line="240" w:lineRule="auto"/>
+        <w:jc w:val="both"/>
+        <w:rPr>
+          <w:rFonts w:ascii="Times New Roman" w:hAnsi="Times New Roman" w:cs="Times New Roman"/>
+        </w:rPr>
+      </w:pPr>
+    </w:p>
+    <w:p>
+      <w:pPr>
+        <w:spacing w:after="0" w:line="240" w:lineRule="auto"/>
+        <w:jc w:val="both"/>
+        <w:rPr>
+          <w:rFonts w:ascii="Times New Roman" w:hAnsi="Times New Roman" w:cs="Times New Roman"/>
+        </w:rPr>
+      </w:pPr>
+    </w:p>
+    <w:p>
+      <w:pPr>
+        <w:spacing w:after="0" w:line="240" w:lineRule="auto"/>
+        <w:jc w:val="both"/>
+        <w:rPr>
+          <w:rFonts w:ascii="Times New Roman" w:hAnsi="Times New Roman" w:cs="Times New Roman"/>
+        </w:rPr>
+      </w:pPr>
+    </w:p>
+    <w:p>
+      <w:pPr>
+        <w:spacing w:after="0" w:line="240" w:lineRule="auto"/>
+        <w:jc w:val="both"/>
+        <w:rPr>
+          <w:rFonts w:ascii="Times New Roman" w:hAnsi="Times New Roman" w:cs="Times New Roman"/>
+          <w:i/>
+          <w:color w:val="CC3300"/>
+        </w:rPr>
+      </w:pPr>
+      <w:r>
+        <w:rPr>
+          <w:rFonts w:ascii="Times New Roman" w:hAnsi="Times New Roman" w:cs="Times New Roman"/>
+          <w:i/>
+          <w:color w:val="CC3300"/>
+        </w:rPr>
+        <w:t xml:space="preserve">Notons que les personnes qui travail sur Mac OS doivent ajouter une </w:t>
+      </w:r>
+      <w:r>
+        <w:rPr>
+          <w:rFonts w:ascii="Times New Roman" w:hAnsi="Times New Roman" w:cs="Times New Roman"/>
+          <w:i/>
+          <w:color w:val="CC3300"/>
+        </w:rPr>
+        <w:t>configuration de GLFW :</w:t>
+      </w:r>
+    </w:p>
+    <w:p>
+      <w:pPr>
+        <w:spacing w:after="0" w:line="240" w:lineRule="auto"/>
+        <w:jc w:val="both"/>
+        <w:rPr>
+          <w:rFonts w:ascii="Times New Roman" w:hAnsi="Times New Roman" w:cs="Times New Roman"/>
+          <w:i/>
+          <w:color w:val="CC3300"/>
+        </w:rPr>
+      </w:pPr>
+    </w:p>
+    <w:p>
+      <w:pPr>
+        <w:spacing w:after="0" w:line="240" w:lineRule="auto"/>
+        <w:jc w:val="both"/>
+        <w:rPr>
+          <w:rFonts w:ascii="Times New Roman" w:hAnsi="Times New Roman" w:cs="Times New Roman"/>
+          <w:color w:val="CC3300"/>
+        </w:rPr>
+      </w:pPr>
+      <w:r>
+        <w:rPr>
+          <w:rFonts w:ascii="Times New Roman" w:hAnsi="Times New Roman" w:cs="Times New Roman"/>
+          <w:noProof/>
+          <w:color w:val="CC3300"/>
+          <w:lang w:eastAsia="fr-FR"/>
+        </w:rPr>
+        <w:pict>
+          <v:shape id="_x0000_s1033" type="#_x0000_t202" style="position:absolute;left:0;text-align:left;margin-left:97.2pt;margin-top:4.05pt;width:290.95pt;height:36pt;z-index:251671552">
+            <v:textbox>
+              <w:txbxContent>
+                <w:p>
+                  <w:pPr>
+                    <w:autoSpaceDE w:val="0"/>
+                    <w:autoSpaceDN w:val="0"/>
+                    <w:adjustRightInd w:val="0"/>
+                    <w:spacing w:after="0" w:line="240" w:lineRule="auto"/>
+                    <w:rPr>
+                      <w:rFonts w:ascii="Consolas" w:hAnsi="Consolas" w:cs="Consolas"/>
+                      <w:color w:val="000000"/>
+                      <w:sz w:val="19"/>
+                      <w:szCs w:val="19"/>
+                      <w:lang w:val="en-US"/>
+                    </w:rPr>
+                  </w:pPr>
+                  <w:r>
+                    <w:rPr>
+                      <w:rFonts w:ascii="Consolas" w:hAnsi="Consolas" w:cs="Consolas"/>
+                      <w:color w:val="008000"/>
+                      <w:sz w:val="19"/>
+                      <w:szCs w:val="19"/>
+                      <w:lang w:val="en-US"/>
+                    </w:rPr>
+                    <w:t xml:space="preserve">// pour les </w:t>
+                  </w:r>
+                  <w:proofErr w:type="spellStart"/>
+                  <w:r>
+                    <w:rPr>
+                      <w:rFonts w:ascii="Consolas" w:hAnsi="Consolas" w:cs="Consolas"/>
+                      <w:color w:val="008000"/>
+                      <w:sz w:val="19"/>
+                      <w:szCs w:val="19"/>
+                      <w:lang w:val="en-US"/>
+                    </w:rPr>
+                    <w:t>utilisateurs</w:t>
+                  </w:r>
+                  <w:proofErr w:type="spellEnd"/>
+                  <w:r>
+                    <w:rPr>
+                      <w:rFonts w:ascii="Consolas" w:hAnsi="Consolas" w:cs="Consolas"/>
+                      <w:color w:val="008000"/>
+                      <w:sz w:val="19"/>
+                      <w:szCs w:val="19"/>
+                      <w:lang w:val="en-US"/>
+                    </w:rPr>
+                    <w:t xml:space="preserve"> Mac</w:t>
+                  </w:r>
+                </w:p>
+                <w:p>
+                  <w:pPr>
+                    <w:rPr>
+                      <w:lang w:val="en-US"/>
+                    </w:rPr>
+                  </w:pPr>
+                  <w:proofErr w:type="spellStart"/>
+                  <w:proofErr w:type="gramStart"/>
+                  <w:r>
+                    <w:rPr>
+                      <w:rFonts w:ascii="Consolas" w:hAnsi="Consolas" w:cs="Consolas"/>
+                      <w:color w:val="000000"/>
+                      <w:sz w:val="19"/>
+                      <w:szCs w:val="19"/>
+                      <w:lang w:val="en-US"/>
+                    </w:rPr>
+                    <w:t>glfwWindowHint</w:t>
+                  </w:r>
+                  <w:proofErr w:type="spellEnd"/>
+                  <w:r>
+                    <w:rPr>
+                      <w:rFonts w:ascii="Consolas" w:hAnsi="Consolas" w:cs="Consolas"/>
+                      <w:color w:val="000000"/>
+                      <w:sz w:val="19"/>
+                      <w:szCs w:val="19"/>
+                      <w:lang w:val="en-US"/>
+                    </w:rPr>
+                    <w:t>(</w:t>
+                  </w:r>
+                  <w:proofErr w:type="gramEnd"/>
+                  <w:r>
+                    <w:rPr>
+                      <w:rFonts w:ascii="Consolas" w:hAnsi="Consolas" w:cs="Consolas"/>
+                      <w:color w:val="6F008A"/>
+                      <w:sz w:val="19"/>
+                      <w:szCs w:val="19"/>
+                      <w:lang w:val="en-US"/>
+                    </w:rPr>
+                    <w:t>GLFW_OPENGL_FORWARD_COMPAT</w:t>
+                  </w:r>
+                  <w:r>
+                    <w:rPr>
+                      <w:rFonts w:ascii="Consolas" w:hAnsi="Consolas" w:cs="Consolas"/>
+                      <w:color w:val="000000"/>
+                      <w:sz w:val="19"/>
+                      <w:szCs w:val="19"/>
+                      <w:lang w:val="en-US"/>
+                    </w:rPr>
+                    <w:t xml:space="preserve">, </w:t>
+                  </w:r>
+                  <w:r>
+                    <w:rPr>
+                      <w:rFonts w:ascii="Consolas" w:hAnsi="Consolas" w:cs="Consolas"/>
+                      <w:color w:val="6F008A"/>
+                      <w:sz w:val="19"/>
+                      <w:szCs w:val="19"/>
+                      <w:lang w:val="en-US"/>
+                    </w:rPr>
+                    <w:t>GL_TRUE</w:t>
+                  </w:r>
+                  <w:r>
+                    <w:rPr>
+                      <w:rFonts w:ascii="Consolas" w:hAnsi="Consolas" w:cs="Consolas"/>
+                      <w:color w:val="000000"/>
+                      <w:sz w:val="19"/>
+                      <w:szCs w:val="19"/>
+                      <w:lang w:val="en-US"/>
+                    </w:rPr>
+                    <w:t>);</w:t>
+                  </w:r>
+                </w:p>
+              </w:txbxContent>
+            </v:textbox>
+          </v:shape>
+        </w:pict>
+      </w:r>
+    </w:p>
+    <w:p>
+      <w:pPr>
+        <w:spacing w:after="0" w:line="240" w:lineRule="auto"/>
+        <w:jc w:val="both"/>
+        <w:rPr>
+          <w:rFonts w:ascii="Times New Roman" w:hAnsi="Times New Roman" w:cs="Times New Roman"/>
+          <w:color w:val="CC3300"/>
+        </w:rPr>
+      </w:pPr>
+    </w:p>
+    <w:p>
+      <w:pPr>
+        <w:spacing w:after="0" w:line="240" w:lineRule="auto"/>
+        <w:jc w:val="both"/>
+        <w:rPr>
+          <w:rFonts w:ascii="Times New Roman" w:hAnsi="Times New Roman" w:cs="Times New Roman"/>
+          <w:color w:val="CC3300"/>
+        </w:rPr>
+      </w:pPr>
+    </w:p>
+    <w:p>
+      <w:pPr>
+        <w:spacing w:after="0" w:line="240" w:lineRule="auto"/>
+        <w:jc w:val="both"/>
+        <w:rPr>
+          <w:rFonts w:ascii="Times New Roman" w:hAnsi="Times New Roman" w:cs="Times New Roman"/>
+          <w:color w:val="CC3300"/>
+        </w:rPr>
+      </w:pPr>
+    </w:p>
+    <w:p>
+      <w:pPr>
+        <w:spacing w:after="0" w:line="240" w:lineRule="auto"/>
+        <w:jc w:val="both"/>
+        <w:rPr>
+          <w:rFonts w:ascii="Times New Roman" w:hAnsi="Times New Roman" w:cs="Times New Roman"/>
+          <w:color w:val="CC3300"/>
+        </w:rPr>
+      </w:pPr>
+    </w:p>
+    <w:p>
+      <w:pPr>
+        <w:spacing w:after="0" w:line="240" w:lineRule="auto"/>
+        <w:jc w:val="both"/>
+        <w:rPr>
+          <w:rFonts w:ascii="Times New Roman" w:hAnsi="Times New Roman" w:cs="Times New Roman"/>
+        </w:rPr>
+      </w:pPr>
+      <w:r>
+        <w:rPr>
+          <w:rFonts w:ascii="Times New Roman" w:hAnsi="Times New Roman" w:cs="Times New Roman"/>
+        </w:rPr>
+        <w:t xml:space="preserve">Maintenant, il nous faut créer la fenêtre, pour cela, on utilisera la fonction </w:t>
+      </w:r>
+      <w:proofErr w:type="spellStart"/>
+      <w:r>
+        <w:rPr>
+          <w:rFonts w:ascii="Times New Roman" w:hAnsi="Times New Roman" w:cs="Times New Roman"/>
+          <w:color w:val="FFC000" w:themeColor="accent4"/>
+        </w:rPr>
+        <w:t>glfwCreateWindow</w:t>
+      </w:r>
+      <w:proofErr w:type="spellEnd"/>
+      <w:r>
+        <w:rPr>
+          <w:rFonts w:ascii="Times New Roman" w:hAnsi="Times New Roman" w:cs="Times New Roman"/>
+          <w:color w:val="FFC000" w:themeColor="accent4"/>
+        </w:rPr>
+        <w:t xml:space="preserve"> </w:t>
+      </w:r>
+      <w:r>
+        <w:rPr>
+          <w:rFonts w:ascii="Times New Roman" w:hAnsi="Times New Roman" w:cs="Times New Roman"/>
+        </w:rPr>
+        <w:t xml:space="preserve">don voici la documentation : </w:t>
+      </w:r>
+    </w:p>
+    <w:p>
+      <w:pPr>
+        <w:spacing w:after="0" w:line="240" w:lineRule="auto"/>
+        <w:jc w:val="both"/>
+        <w:rPr>
+          <w:rFonts w:ascii="Times New Roman" w:hAnsi="Times New Roman" w:cs="Times New Roman"/>
+        </w:rPr>
+      </w:pPr>
+    </w:p>
+    <w:p>
+      <w:pPr>
+        <w:spacing w:after="0" w:line="240" w:lineRule="auto"/>
+        <w:jc w:val="both"/>
+        <w:rPr>
+          <w:rFonts w:ascii="Times New Roman" w:hAnsi="Times New Roman" w:cs="Times New Roman"/>
+        </w:rPr>
+      </w:pPr>
+      <w:hyperlink r:id="rId13" w:history="1">
+        <w:r>
+          <w:rPr>
+            <w:rStyle w:val="Lienhypertexte"/>
+            <w:rFonts w:ascii="Times New Roman" w:hAnsi="Times New Roman" w:cs="Times New Roman"/>
+          </w:rPr>
+          <w:t>http://www.glfw.org/docs/latest/group__window.html#ga5c336fddf2cbb5b92f65f10fb6043344</w:t>
+        </w:r>
+      </w:hyperlink>
+      <w:r>
+        <w:rPr>
+          <w:rFonts w:ascii="Times New Roman" w:hAnsi="Times New Roman" w:cs="Times New Roman"/>
+        </w:rPr>
+        <w:t xml:space="preserve"> </w:t>
+      </w:r>
+    </w:p>
+    <w:p>
+      <w:pPr>
+        <w:spacing w:after="0" w:line="240" w:lineRule="auto"/>
+        <w:jc w:val="both"/>
+        <w:rPr>
+          <w:rFonts w:ascii="Times New Roman" w:hAnsi="Times New Roman" w:cs="Times New Roman"/>
+        </w:rPr>
+      </w:pPr>
+    </w:p>
+    <w:p>
+      <w:pPr>
+        <w:spacing w:after="0" w:line="240" w:lineRule="auto"/>
+        <w:jc w:val="both"/>
+        <w:rPr>
+          <w:rFonts w:ascii="Times New Roman" w:hAnsi="Times New Roman" w:cs="Times New Roman"/>
+          <w:i/>
+          <w:color w:val="CC3300"/>
+        </w:rPr>
+      </w:pPr>
+      <w:r>
+        <w:rPr>
+          <w:rFonts w:ascii="Times New Roman" w:hAnsi="Times New Roman" w:cs="Times New Roman"/>
+          <w:i/>
+          <w:color w:val="CC3300"/>
+          <w:u w:val="single"/>
+        </w:rPr>
+        <w:t>Astuce de débogage</w:t>
+      </w:r>
+      <w:r>
+        <w:rPr>
+          <w:rFonts w:ascii="Times New Roman" w:hAnsi="Times New Roman" w:cs="Times New Roman"/>
+          <w:i/>
+          <w:color w:val="CC3300"/>
+        </w:rPr>
+        <w:t xml:space="preserve"> </w:t>
+      </w:r>
+      <w:r>
+        <w:rPr>
+          <w:rFonts w:ascii="Times New Roman" w:hAnsi="Times New Roman" w:cs="Times New Roman"/>
+          <w:i/>
+          <w:color w:val="CC3300"/>
+        </w:rPr>
+        <w:t>:</w:t>
+      </w:r>
+      <w:r>
+        <w:rPr>
+          <w:rFonts w:ascii="Times New Roman" w:hAnsi="Times New Roman" w:cs="Times New Roman"/>
+          <w:i/>
+          <w:color w:val="CC3300"/>
+        </w:rPr>
+        <w:t xml:space="preserve"> il est possible de créer une condition pour renvoyer un message d’erreur dans la commande si la fenêtre n’est pas correctement crée.</w:t>
+      </w:r>
+    </w:p>
+    <w:p>
+      <w:pPr>
+        <w:spacing w:after="0" w:line="240" w:lineRule="auto"/>
+        <w:jc w:val="both"/>
+        <w:rPr>
+          <w:rFonts w:ascii="Times New Roman" w:hAnsi="Times New Roman" w:cs="Times New Roman"/>
+          <w:i/>
+          <w:color w:val="CC3300"/>
+        </w:rPr>
+      </w:pPr>
+    </w:p>
+    <w:p>
+      <w:pPr>
+        <w:spacing w:after="0" w:line="240" w:lineRule="auto"/>
+        <w:jc w:val="both"/>
+        <w:rPr>
+          <w:rFonts w:ascii="Times New Roman" w:hAnsi="Times New Roman" w:cs="Times New Roman"/>
+          <w:color w:val="CC3300"/>
+        </w:rPr>
+      </w:pPr>
+    </w:p>
+    <w:p>
+      <w:pPr>
+        <w:spacing w:after="0" w:line="240" w:lineRule="auto"/>
+        <w:jc w:val="both"/>
+        <w:rPr>
+          <w:rFonts w:ascii="Times New Roman" w:hAnsi="Times New Roman" w:cs="Times New Roman"/>
+        </w:rPr>
+      </w:pPr>
+      <w:r>
+        <w:rPr>
+          <w:rFonts w:ascii="Times New Roman" w:hAnsi="Times New Roman" w:cs="Times New Roman"/>
+        </w:rPr>
+        <w:t xml:space="preserve">Maintenant nous devons créer le contexte </w:t>
+      </w:r>
+      <w:proofErr w:type="spellStart"/>
+      <w:r>
+        <w:rPr>
+          <w:rFonts w:ascii="Times New Roman" w:hAnsi="Times New Roman" w:cs="Times New Roman"/>
+        </w:rPr>
+        <w:t>OpenGL</w:t>
+      </w:r>
+      <w:proofErr w:type="spellEnd"/>
+      <w:r>
+        <w:rPr>
+          <w:rFonts w:ascii="Times New Roman" w:hAnsi="Times New Roman" w:cs="Times New Roman"/>
+        </w:rPr>
+        <w:t xml:space="preserve"> avec la fonction </w:t>
+      </w:r>
+      <w:proofErr w:type="spellStart"/>
+      <w:r>
+        <w:rPr>
+          <w:rFonts w:ascii="Times New Roman" w:hAnsi="Times New Roman" w:cs="Times New Roman"/>
+          <w:color w:val="FFC000" w:themeColor="accent4"/>
+        </w:rPr>
+        <w:t>glfwMakeContextCurrent</w:t>
+      </w:r>
+      <w:proofErr w:type="spellEnd"/>
+      <w:r>
+        <w:rPr>
+          <w:rFonts w:ascii="Times New Roman" w:hAnsi="Times New Roman" w:cs="Times New Roman"/>
+        </w:rPr>
+        <w:t> :</w:t>
+      </w:r>
+    </w:p>
+    <w:p>
+      <w:pPr>
+        <w:spacing w:after="0" w:line="240" w:lineRule="auto"/>
+        <w:jc w:val="both"/>
+        <w:rPr>
+          <w:rFonts w:ascii="Times New Roman" w:hAnsi="Times New Roman" w:cs="Times New Roman"/>
+        </w:rPr>
+      </w:pPr>
+      <w:hyperlink r:id="rId14" w:history="1">
+        <w:r>
+          <w:rPr>
+            <w:rStyle w:val="Lienhypertexte"/>
+            <w:rFonts w:ascii="Times New Roman" w:hAnsi="Times New Roman" w:cs="Times New Roman"/>
+          </w:rPr>
+          <w:t>http://www.glfw.org/docs/latest/group__context.html#ga1c04dc242268f827290fe40aa1c91157</w:t>
+        </w:r>
+      </w:hyperlink>
+      <w:r>
+        <w:rPr>
+          <w:rFonts w:ascii="Times New Roman" w:hAnsi="Times New Roman" w:cs="Times New Roman"/>
+        </w:rPr>
+        <w:t xml:space="preserve"> </w:t>
+      </w:r>
+    </w:p>
+    <w:p>
+      <w:pPr>
+        <w:spacing w:after="0" w:line="240" w:lineRule="auto"/>
+        <w:jc w:val="both"/>
+        <w:rPr>
+          <w:rFonts w:ascii="Times New Roman" w:hAnsi="Times New Roman" w:cs="Times New Roman"/>
+        </w:rPr>
+      </w:pPr>
+      <w:r>
+        <w:rPr>
+          <w:rFonts w:ascii="Times New Roman" w:hAnsi="Times New Roman" w:cs="Times New Roman"/>
+          <w:noProof/>
+          <w:lang w:eastAsia="fr-FR"/>
+        </w:rPr>
+        <w:pict>
+          <v:shape id="_x0000_s1035" type="#_x0000_t202" style="position:absolute;left:0;text-align:left;margin-left:-19.1pt;margin-top:10.85pt;width:495.9pt;height:136.8pt;z-index:251673600">
+            <v:textbox>
+              <w:txbxContent>
+                <w:p>
+                  <w:pPr>
+                    <w:autoSpaceDE w:val="0"/>
+                    <w:autoSpaceDN w:val="0"/>
+                    <w:adjustRightInd w:val="0"/>
+                    <w:spacing w:after="0" w:line="240" w:lineRule="auto"/>
+                    <w:rPr>
+                      <w:rFonts w:ascii="Consolas" w:hAnsi="Consolas" w:cs="Consolas"/>
+                      <w:color w:val="000000"/>
+                      <w:sz w:val="19"/>
+                      <w:szCs w:val="19"/>
+                      <w:lang w:val="en-US"/>
+                    </w:rPr>
+                  </w:pPr>
+                  <w:r>
+                    <w:rPr>
+                      <w:rFonts w:ascii="Consolas" w:hAnsi="Consolas" w:cs="Consolas"/>
+                      <w:color w:val="008000"/>
+                      <w:sz w:val="19"/>
+                      <w:szCs w:val="19"/>
+                      <w:lang w:val="en-US"/>
+                    </w:rPr>
+                    <w:t xml:space="preserve">// </w:t>
+                  </w:r>
+                  <w:proofErr w:type="spellStart"/>
+                  <w:r>
+                    <w:rPr>
+                      <w:rFonts w:ascii="Consolas" w:hAnsi="Consolas" w:cs="Consolas"/>
+                      <w:color w:val="008000"/>
+                      <w:sz w:val="19"/>
+                      <w:szCs w:val="19"/>
+                      <w:lang w:val="en-US"/>
+                    </w:rPr>
+                    <w:t>création</w:t>
+                  </w:r>
+                  <w:proofErr w:type="spellEnd"/>
+                  <w:r>
+                    <w:rPr>
+                      <w:rFonts w:ascii="Consolas" w:hAnsi="Consolas" w:cs="Consolas"/>
+                      <w:color w:val="008000"/>
+                      <w:sz w:val="19"/>
+                      <w:szCs w:val="19"/>
+                      <w:lang w:val="en-US"/>
+                    </w:rPr>
+                    <w:t xml:space="preserve"> de la </w:t>
+                  </w:r>
+                  <w:proofErr w:type="spellStart"/>
+                  <w:r>
+                    <w:rPr>
+                      <w:rFonts w:ascii="Consolas" w:hAnsi="Consolas" w:cs="Consolas"/>
+                      <w:color w:val="008000"/>
+                      <w:sz w:val="19"/>
+                      <w:szCs w:val="19"/>
+                      <w:lang w:val="en-US"/>
+                    </w:rPr>
+                    <w:t>fenêtre</w:t>
+                  </w:r>
+                  <w:proofErr w:type="spellEnd"/>
+                </w:p>
+                <w:p>
+                  <w:pPr>
+                    <w:autoSpaceDE w:val="0"/>
+                    <w:autoSpaceDN w:val="0"/>
+                    <w:adjustRightInd w:val="0"/>
+                    <w:spacing w:after="0" w:line="240" w:lineRule="auto"/>
+                    <w:rPr>
+                      <w:rFonts w:ascii="Consolas" w:hAnsi="Consolas" w:cs="Consolas"/>
+                      <w:color w:val="000000"/>
+                      <w:sz w:val="19"/>
+                      <w:szCs w:val="19"/>
+                      <w:lang w:val="en-US"/>
+                    </w:rPr>
+                  </w:pPr>
+                  <w:proofErr w:type="spellStart"/>
+                  <w:r>
+                    <w:rPr>
+                      <w:rFonts w:ascii="Consolas" w:hAnsi="Consolas" w:cs="Consolas"/>
+                      <w:color w:val="2B91AF"/>
+                      <w:sz w:val="19"/>
+                      <w:szCs w:val="19"/>
+                      <w:lang w:val="en-US"/>
+                    </w:rPr>
+                    <w:t>GLFWwindow</w:t>
+                  </w:r>
+                  <w:proofErr w:type="spellEnd"/>
+                  <w:r>
+                    <w:rPr>
+                      <w:rFonts w:ascii="Consolas" w:hAnsi="Consolas" w:cs="Consolas"/>
+                      <w:color w:val="000000"/>
+                      <w:sz w:val="19"/>
+                      <w:szCs w:val="19"/>
+                      <w:lang w:val="en-US"/>
+                    </w:rPr>
+                    <w:t xml:space="preserve">* window = </w:t>
+                  </w:r>
+                  <w:proofErr w:type="spellStart"/>
+                  <w:proofErr w:type="gramStart"/>
+                  <w:r>
+                    <w:rPr>
+                      <w:rFonts w:ascii="Consolas" w:hAnsi="Consolas" w:cs="Consolas"/>
+                      <w:color w:val="000000"/>
+                      <w:sz w:val="19"/>
+                      <w:szCs w:val="19"/>
+                      <w:lang w:val="en-US"/>
+                    </w:rPr>
+                    <w:t>glfwCreateWindow</w:t>
+                  </w:r>
+                  <w:proofErr w:type="spellEnd"/>
+                  <w:r>
+                    <w:rPr>
+                      <w:rFonts w:ascii="Consolas" w:hAnsi="Consolas" w:cs="Consolas"/>
+                      <w:color w:val="000000"/>
+                      <w:sz w:val="19"/>
+                      <w:szCs w:val="19"/>
+                      <w:lang w:val="en-US"/>
+                    </w:rPr>
+                    <w:t>(</w:t>
+                  </w:r>
+                  <w:proofErr w:type="gramEnd"/>
+                  <w:r>
+                    <w:rPr>
+                      <w:rFonts w:ascii="Consolas" w:hAnsi="Consolas" w:cs="Consolas"/>
+                      <w:color w:val="000000"/>
+                      <w:sz w:val="19"/>
+                      <w:szCs w:val="19"/>
+                      <w:lang w:val="en-US"/>
+                    </w:rPr>
+                    <w:t xml:space="preserve">SCR_WIDTH, SCR_HEIGHT, </w:t>
+                  </w:r>
+                  <w:r>
+                    <w:rPr>
+                      <w:rFonts w:ascii="Consolas" w:hAnsi="Consolas" w:cs="Consolas"/>
+                      <w:color w:val="A31515"/>
+                      <w:sz w:val="19"/>
+                      <w:szCs w:val="19"/>
+                      <w:lang w:val="en-US"/>
+                    </w:rPr>
+                    <w:t>"</w:t>
+                  </w:r>
+                  <w:proofErr w:type="spellStart"/>
+                  <w:r>
+                    <w:rPr>
+                      <w:rFonts w:ascii="Consolas" w:hAnsi="Consolas" w:cs="Consolas"/>
+                      <w:color w:val="A31515"/>
+                      <w:sz w:val="19"/>
+                      <w:szCs w:val="19"/>
+                      <w:lang w:val="en-US"/>
+                    </w:rPr>
+                    <w:t>LearnOpenGL</w:t>
+                  </w:r>
+                  <w:proofErr w:type="spellEnd"/>
+                  <w:r>
+                    <w:rPr>
+                      <w:rFonts w:ascii="Consolas" w:hAnsi="Consolas" w:cs="Consolas"/>
+                      <w:color w:val="A31515"/>
+                      <w:sz w:val="19"/>
+                      <w:szCs w:val="19"/>
+                      <w:lang w:val="en-US"/>
+                    </w:rPr>
+                    <w:t>"</w:t>
+                  </w:r>
+                  <w:r>
+                    <w:rPr>
+                      <w:rFonts w:ascii="Consolas" w:hAnsi="Consolas" w:cs="Consolas"/>
+                      <w:color w:val="000000"/>
+                      <w:sz w:val="19"/>
+                      <w:szCs w:val="19"/>
+                      <w:lang w:val="en-US"/>
+                    </w:rPr>
+                    <w:t xml:space="preserve">, </w:t>
+                  </w:r>
+                  <w:r>
+                    <w:rPr>
+                      <w:rFonts w:ascii="Consolas" w:hAnsi="Consolas" w:cs="Consolas"/>
+                      <w:color w:val="6F008A"/>
+                      <w:sz w:val="19"/>
+                      <w:szCs w:val="19"/>
+                      <w:lang w:val="en-US"/>
+                    </w:rPr>
+                    <w:t>NULL</w:t>
+                  </w:r>
+                  <w:r>
+                    <w:rPr>
+                      <w:rFonts w:ascii="Consolas" w:hAnsi="Consolas" w:cs="Consolas"/>
+                      <w:color w:val="000000"/>
+                      <w:sz w:val="19"/>
+                      <w:szCs w:val="19"/>
+                      <w:lang w:val="en-US"/>
+                    </w:rPr>
+                    <w:t xml:space="preserve">, </w:t>
+                  </w:r>
+                  <w:r>
+                    <w:rPr>
+                      <w:rFonts w:ascii="Consolas" w:hAnsi="Consolas" w:cs="Consolas"/>
+                      <w:color w:val="6F008A"/>
+                      <w:sz w:val="19"/>
+                      <w:szCs w:val="19"/>
+                      <w:lang w:val="en-US"/>
+                    </w:rPr>
+                    <w:t>NULL</w:t>
+                  </w:r>
+                  <w:r>
+                    <w:rPr>
+                      <w:rFonts w:ascii="Consolas" w:hAnsi="Consolas" w:cs="Consolas"/>
+                      <w:color w:val="000000"/>
+                      <w:sz w:val="19"/>
+                      <w:szCs w:val="19"/>
+                      <w:lang w:val="en-US"/>
+                    </w:rPr>
+                    <w:t>);</w:t>
+                  </w:r>
+                </w:p>
+                <w:p>
+                  <w:pPr>
+                    <w:autoSpaceDE w:val="0"/>
+                    <w:autoSpaceDN w:val="0"/>
+                    <w:adjustRightInd w:val="0"/>
+                    <w:spacing w:after="0" w:line="240" w:lineRule="auto"/>
+                    <w:rPr>
+                      <w:rFonts w:ascii="Consolas" w:hAnsi="Consolas" w:cs="Consolas"/>
+                      <w:color w:val="000000"/>
+                      <w:sz w:val="19"/>
+                      <w:szCs w:val="19"/>
+                      <w:lang w:val="en-US"/>
+                    </w:rPr>
+                  </w:pPr>
+                  <w:r>
+                    <w:rPr>
+                      <w:rFonts w:ascii="Consolas" w:hAnsi="Consolas" w:cs="Consolas"/>
+                      <w:color w:val="008000"/>
+                      <w:sz w:val="19"/>
+                      <w:szCs w:val="19"/>
+                      <w:lang w:val="en-US"/>
+                    </w:rPr>
+                    <w:t xml:space="preserve">// boucle de </w:t>
+                  </w:r>
+                  <w:proofErr w:type="spellStart"/>
+                  <w:r>
+                    <w:rPr>
+                      <w:rFonts w:ascii="Consolas" w:hAnsi="Consolas" w:cs="Consolas"/>
+                      <w:color w:val="008000"/>
+                      <w:sz w:val="19"/>
+                      <w:szCs w:val="19"/>
+                      <w:lang w:val="en-US"/>
+                    </w:rPr>
+                    <w:t>débogage</w:t>
+                  </w:r>
+                  <w:proofErr w:type="spellEnd"/>
+                </w:p>
+                <w:p>
+                  <w:pPr>
+                    <w:autoSpaceDE w:val="0"/>
+                    <w:autoSpaceDN w:val="0"/>
+                    <w:adjustRightInd w:val="0"/>
+                    <w:spacing w:after="0" w:line="240" w:lineRule="auto"/>
+                    <w:rPr>
+                      <w:rFonts w:ascii="Consolas" w:hAnsi="Consolas" w:cs="Consolas"/>
+                      <w:color w:val="000000"/>
+                      <w:sz w:val="19"/>
+                      <w:szCs w:val="19"/>
+                      <w:lang w:val="en-US"/>
+                    </w:rPr>
+                  </w:pPr>
+                  <w:proofErr w:type="gramStart"/>
+                  <w:r>
+                    <w:rPr>
+                      <w:rFonts w:ascii="Consolas" w:hAnsi="Consolas" w:cs="Consolas"/>
+                      <w:color w:val="0000FF"/>
+                      <w:sz w:val="19"/>
+                      <w:szCs w:val="19"/>
+                      <w:lang w:val="en-US"/>
+                    </w:rPr>
+                    <w:t>if</w:t>
+                  </w:r>
+                  <w:proofErr w:type="gramEnd"/>
+                  <w:r>
+                    <w:rPr>
+                      <w:rFonts w:ascii="Consolas" w:hAnsi="Consolas" w:cs="Consolas"/>
+                      <w:color w:val="000000"/>
+                      <w:sz w:val="19"/>
+                      <w:szCs w:val="19"/>
+                      <w:lang w:val="en-US"/>
+                    </w:rPr>
+                    <w:t xml:space="preserve"> (window == </w:t>
+                  </w:r>
+                  <w:r>
+                    <w:rPr>
+                      <w:rFonts w:ascii="Consolas" w:hAnsi="Consolas" w:cs="Consolas"/>
+                      <w:color w:val="6F008A"/>
+                      <w:sz w:val="19"/>
+                      <w:szCs w:val="19"/>
+                      <w:lang w:val="en-US"/>
+                    </w:rPr>
+                    <w:t>NULL</w:t>
+                  </w:r>
+                  <w:r>
+                    <w:rPr>
+                      <w:rFonts w:ascii="Consolas" w:hAnsi="Consolas" w:cs="Consolas"/>
+                      <w:color w:val="000000"/>
+                      <w:sz w:val="19"/>
+                      <w:szCs w:val="19"/>
+                      <w:lang w:val="en-US"/>
+                    </w:rPr>
+                    <w:t>)</w:t>
+                  </w:r>
+                </w:p>
+                <w:p>
+                  <w:pPr>
+                    <w:autoSpaceDE w:val="0"/>
+                    <w:autoSpaceDN w:val="0"/>
+                    <w:adjustRightInd w:val="0"/>
+                    <w:spacing w:after="0" w:line="240" w:lineRule="auto"/>
+                    <w:ind w:firstLine="708"/>
+                    <w:rPr>
+                      <w:rFonts w:ascii="Consolas" w:hAnsi="Consolas" w:cs="Consolas"/>
+                      <w:color w:val="000000"/>
+                      <w:sz w:val="19"/>
+                      <w:szCs w:val="19"/>
+                      <w:lang w:val="en-US"/>
+                    </w:rPr>
+                  </w:pPr>
+                  <w:r>
+                    <w:rPr>
+                      <w:rFonts w:ascii="Consolas" w:hAnsi="Consolas" w:cs="Consolas"/>
+                      <w:color w:val="000000"/>
+                      <w:sz w:val="19"/>
+                      <w:szCs w:val="19"/>
+                      <w:lang w:val="en-US"/>
+                    </w:rPr>
+                    <w:t>{</w:t>
+                  </w:r>
+                </w:p>
+                <w:p>
+                  <w:pPr>
+                    <w:autoSpaceDE w:val="0"/>
+                    <w:autoSpaceDN w:val="0"/>
+                    <w:adjustRightInd w:val="0"/>
+                    <w:spacing w:after="0" w:line="240" w:lineRule="auto"/>
+                    <w:rPr>
+                      <w:rFonts w:ascii="Consolas" w:hAnsi="Consolas" w:cs="Consolas"/>
+                      <w:color w:val="000000"/>
+                      <w:sz w:val="19"/>
+                      <w:szCs w:val="19"/>
+                      <w:lang w:val="en-US"/>
+                    </w:rPr>
+                  </w:pPr>
+                  <w:r>
+                    <w:rPr>
+                      <w:rFonts w:ascii="Consolas" w:hAnsi="Consolas" w:cs="Consolas"/>
+                      <w:color w:val="000000"/>
+                      <w:sz w:val="19"/>
+                      <w:szCs w:val="19"/>
+                      <w:lang w:val="en-US"/>
+                    </w:rPr>
+                    <w:tab/>
+                  </w:r>
+                  <w:r>
+                    <w:rPr>
+                      <w:rFonts w:ascii="Consolas" w:hAnsi="Consolas" w:cs="Consolas"/>
+                      <w:color w:val="000000"/>
+                      <w:sz w:val="19"/>
+                      <w:szCs w:val="19"/>
+                      <w:lang w:val="en-US"/>
+                    </w:rPr>
+                    <w:tab/>
+                    <w:t>std::</w:t>
+                  </w:r>
+                  <w:proofErr w:type="spellStart"/>
+                  <w:r>
+                    <w:rPr>
+                      <w:rFonts w:ascii="Consolas" w:hAnsi="Consolas" w:cs="Consolas"/>
+                      <w:color w:val="000000"/>
+                      <w:sz w:val="19"/>
+                      <w:szCs w:val="19"/>
+                      <w:lang w:val="en-US"/>
+                    </w:rPr>
+                    <w:t>cout</w:t>
+                  </w:r>
+                  <w:proofErr w:type="spellEnd"/>
+                  <w:r>
+                    <w:rPr>
+                      <w:rFonts w:ascii="Consolas" w:hAnsi="Consolas" w:cs="Consolas"/>
+                      <w:color w:val="000000"/>
+                      <w:sz w:val="19"/>
+                      <w:szCs w:val="19"/>
+                      <w:lang w:val="en-US"/>
+                    </w:rPr>
+                    <w:t xml:space="preserve"> </w:t>
+                  </w:r>
+                  <w:r>
+                    <w:rPr>
+                      <w:rFonts w:ascii="Consolas" w:hAnsi="Consolas" w:cs="Consolas"/>
+                      <w:color w:val="008080"/>
+                      <w:sz w:val="19"/>
+                      <w:szCs w:val="19"/>
+                      <w:lang w:val="en-US"/>
+                    </w:rPr>
+                    <w:t>&lt;&lt;</w:t>
+                  </w:r>
+                  <w:r>
+                    <w:rPr>
+                      <w:rFonts w:ascii="Consolas" w:hAnsi="Consolas" w:cs="Consolas"/>
+                      <w:color w:val="000000"/>
+                      <w:sz w:val="19"/>
+                      <w:szCs w:val="19"/>
+                      <w:lang w:val="en-US"/>
+                    </w:rPr>
+                    <w:t xml:space="preserve"> </w:t>
+                  </w:r>
+                  <w:r>
+                    <w:rPr>
+                      <w:rFonts w:ascii="Consolas" w:hAnsi="Consolas" w:cs="Consolas"/>
+                      <w:color w:val="A31515"/>
+                      <w:sz w:val="19"/>
+                      <w:szCs w:val="19"/>
+                      <w:lang w:val="en-US"/>
+                    </w:rPr>
+                    <w:t>"Failed to create GLFW window"</w:t>
+                  </w:r>
+                  <w:r>
+                    <w:rPr>
+                      <w:rFonts w:ascii="Consolas" w:hAnsi="Consolas" w:cs="Consolas"/>
+                      <w:color w:val="000000"/>
+                      <w:sz w:val="19"/>
+                      <w:szCs w:val="19"/>
+                      <w:lang w:val="en-US"/>
+                    </w:rPr>
+                    <w:t xml:space="preserve"> </w:t>
+                  </w:r>
+                  <w:r>
+                    <w:rPr>
+                      <w:rFonts w:ascii="Consolas" w:hAnsi="Consolas" w:cs="Consolas"/>
+                      <w:color w:val="008080"/>
+                      <w:sz w:val="19"/>
+                      <w:szCs w:val="19"/>
+                      <w:lang w:val="en-US"/>
+                    </w:rPr>
+                    <w:t>&lt;&lt;</w:t>
+                  </w:r>
+                  <w:r>
+                    <w:rPr>
+                      <w:rFonts w:ascii="Consolas" w:hAnsi="Consolas" w:cs="Consolas"/>
+                      <w:color w:val="000000"/>
+                      <w:sz w:val="19"/>
+                      <w:szCs w:val="19"/>
+                      <w:lang w:val="en-US"/>
+                    </w:rPr>
+                    <w:t xml:space="preserve"> std::</w:t>
+                  </w:r>
+                  <w:proofErr w:type="spellStart"/>
+                  <w:r>
+                    <w:rPr>
+                      <w:rFonts w:ascii="Consolas" w:hAnsi="Consolas" w:cs="Consolas"/>
+                      <w:color w:val="000000"/>
+                      <w:sz w:val="19"/>
+                      <w:szCs w:val="19"/>
+                      <w:lang w:val="en-US"/>
+                    </w:rPr>
+                    <w:t>endl</w:t>
+                  </w:r>
+                  <w:proofErr w:type="spellEnd"/>
+                  <w:r>
+                    <w:rPr>
+                      <w:rFonts w:ascii="Consolas" w:hAnsi="Consolas" w:cs="Consolas"/>
+                      <w:color w:val="000000"/>
+                      <w:sz w:val="19"/>
+                      <w:szCs w:val="19"/>
+                      <w:lang w:val="en-US"/>
+                    </w:rPr>
+                    <w:t>;</w:t>
+                  </w:r>
+                </w:p>
+                <w:p>
+                  <w:pPr>
+                    <w:autoSpaceDE w:val="0"/>
+                    <w:autoSpaceDN w:val="0"/>
+                    <w:adjustRightInd w:val="0"/>
+                    <w:spacing w:after="0" w:line="240" w:lineRule="auto"/>
+                    <w:rPr>
+                      <w:rFonts w:ascii="Consolas" w:hAnsi="Consolas" w:cs="Consolas"/>
+                      <w:color w:val="000000"/>
+                      <w:sz w:val="19"/>
+                      <w:szCs w:val="19"/>
+                    </w:rPr>
+                  </w:pPr>
+                  <w:r>
+                    <w:rPr>
+                      <w:rFonts w:ascii="Consolas" w:hAnsi="Consolas" w:cs="Consolas"/>
+                      <w:color w:val="000000"/>
+                      <w:sz w:val="19"/>
+                      <w:szCs w:val="19"/>
+                      <w:lang w:val="en-US"/>
+                    </w:rPr>
+                    <w:tab/>
+                  </w:r>
+                  <w:r>
+                    <w:rPr>
+                      <w:rFonts w:ascii="Consolas" w:hAnsi="Consolas" w:cs="Consolas"/>
+                      <w:color w:val="000000"/>
+                      <w:sz w:val="19"/>
+                      <w:szCs w:val="19"/>
+                      <w:lang w:val="en-US"/>
+                    </w:rPr>
+                    <w:tab/>
+                  </w:r>
+                  <w:proofErr w:type="spellStart"/>
+                  <w:proofErr w:type="gramStart"/>
+                  <w:r>
+                    <w:rPr>
+                      <w:rFonts w:ascii="Consolas" w:hAnsi="Consolas" w:cs="Consolas"/>
+                      <w:color w:val="000000"/>
+                      <w:sz w:val="19"/>
+                      <w:szCs w:val="19"/>
+                    </w:rPr>
+                    <w:t>glfwTerminate</w:t>
+                  </w:r>
+                  <w:proofErr w:type="spellEnd"/>
+                  <w:r>
+                    <w:rPr>
+                      <w:rFonts w:ascii="Consolas" w:hAnsi="Consolas" w:cs="Consolas"/>
+                      <w:color w:val="000000"/>
+                      <w:sz w:val="19"/>
+                      <w:szCs w:val="19"/>
+                    </w:rPr>
+                    <w:t>(</w:t>
+                  </w:r>
+                  <w:proofErr w:type="gramEnd"/>
+                  <w:r>
+                    <w:rPr>
+                      <w:rFonts w:ascii="Consolas" w:hAnsi="Consolas" w:cs="Consolas"/>
+                      <w:color w:val="000000"/>
+                      <w:sz w:val="19"/>
+                      <w:szCs w:val="19"/>
+                    </w:rPr>
+                    <w:t>);</w:t>
+                  </w:r>
+                </w:p>
+                <w:p>
+                  <w:pPr>
+                    <w:autoSpaceDE w:val="0"/>
+                    <w:autoSpaceDN w:val="0"/>
+                    <w:adjustRightInd w:val="0"/>
+                    <w:spacing w:after="0" w:line="240" w:lineRule="auto"/>
+                    <w:rPr>
+                      <w:rFonts w:ascii="Consolas" w:hAnsi="Consolas" w:cs="Consolas"/>
+                      <w:color w:val="000000"/>
+                      <w:sz w:val="19"/>
+                      <w:szCs w:val="19"/>
+                    </w:rPr>
+                  </w:pPr>
+                  <w:r>
+                    <w:rPr>
+                      <w:rFonts w:ascii="Consolas" w:hAnsi="Consolas" w:cs="Consolas"/>
+                      <w:color w:val="000000"/>
+                      <w:sz w:val="19"/>
+                      <w:szCs w:val="19"/>
+                    </w:rPr>
+                    <w:tab/>
+                  </w:r>
+                  <w:r>
+                    <w:rPr>
+                      <w:rFonts w:ascii="Consolas" w:hAnsi="Consolas" w:cs="Consolas"/>
+                      <w:color w:val="000000"/>
+                      <w:sz w:val="19"/>
+                      <w:szCs w:val="19"/>
+                    </w:rPr>
+                    <w:tab/>
+                  </w:r>
+                  <w:proofErr w:type="gramStart"/>
+                  <w:r>
+                    <w:rPr>
+                      <w:rFonts w:ascii="Consolas" w:hAnsi="Consolas" w:cs="Consolas"/>
+                      <w:color w:val="0000FF"/>
+                      <w:sz w:val="19"/>
+                      <w:szCs w:val="19"/>
+                    </w:rPr>
+                    <w:t>return</w:t>
+                  </w:r>
+                  <w:proofErr w:type="gramEnd"/>
+                  <w:r>
+                    <w:rPr>
+                      <w:rFonts w:ascii="Consolas" w:hAnsi="Consolas" w:cs="Consolas"/>
+                      <w:color w:val="000000"/>
+                      <w:sz w:val="19"/>
+                      <w:szCs w:val="19"/>
+                    </w:rPr>
+                    <w:t xml:space="preserve"> -1;</w:t>
+                  </w:r>
+                </w:p>
+                <w:p>
+                  <w:pPr>
+                    <w:autoSpaceDE w:val="0"/>
+                    <w:autoSpaceDN w:val="0"/>
+                    <w:adjustRightInd w:val="0"/>
+                    <w:spacing w:after="0" w:line="240" w:lineRule="auto"/>
+                    <w:rPr>
+                      <w:rFonts w:ascii="Consolas" w:hAnsi="Consolas" w:cs="Consolas"/>
+                      <w:color w:val="000000"/>
+                      <w:sz w:val="19"/>
+                      <w:szCs w:val="19"/>
+                    </w:rPr>
+                  </w:pPr>
+                  <w:r>
+                    <w:rPr>
+                      <w:rFonts w:ascii="Consolas" w:hAnsi="Consolas" w:cs="Consolas"/>
+                      <w:color w:val="000000"/>
+                      <w:sz w:val="19"/>
+                      <w:szCs w:val="19"/>
+                    </w:rPr>
+                    <w:tab/>
+                    <w:t>}</w:t>
+                  </w:r>
+                </w:p>
+                <w:p>
+                  <w:pPr>
+                    <w:autoSpaceDE w:val="0"/>
+                    <w:autoSpaceDN w:val="0"/>
+                    <w:adjustRightInd w:val="0"/>
+                    <w:spacing w:after="0" w:line="240" w:lineRule="auto"/>
+                    <w:rPr>
+                      <w:rFonts w:ascii="Consolas" w:hAnsi="Consolas" w:cs="Consolas"/>
+                      <w:color w:val="000000"/>
+                      <w:sz w:val="19"/>
+                      <w:szCs w:val="19"/>
+                    </w:rPr>
+                  </w:pPr>
+                  <w:r>
+                    <w:rPr>
+                      <w:rFonts w:ascii="Consolas" w:hAnsi="Consolas" w:cs="Consolas"/>
+                      <w:color w:val="008000"/>
+                      <w:sz w:val="19"/>
+                      <w:szCs w:val="19"/>
+                    </w:rPr>
+                    <w:t xml:space="preserve">// </w:t>
+                  </w:r>
+                  <w:proofErr w:type="gramStart"/>
+                  <w:r>
+                    <w:rPr>
+                      <w:rFonts w:ascii="Consolas" w:hAnsi="Consolas" w:cs="Consolas"/>
+                      <w:color w:val="008000"/>
+                      <w:sz w:val="19"/>
+                      <w:szCs w:val="19"/>
+                    </w:rPr>
+                    <w:t>création</w:t>
+                  </w:r>
+                  <w:proofErr w:type="gramEnd"/>
+                  <w:r>
+                    <w:rPr>
+                      <w:rFonts w:ascii="Consolas" w:hAnsi="Consolas" w:cs="Consolas"/>
+                      <w:color w:val="008000"/>
+                      <w:sz w:val="19"/>
+                      <w:szCs w:val="19"/>
+                    </w:rPr>
+                    <w:t xml:space="preserve"> du contexte</w:t>
+                  </w:r>
+                </w:p>
+                <w:p>
+                  <w:proofErr w:type="spellStart"/>
+                  <w:proofErr w:type="gramStart"/>
+                  <w:r>
+                    <w:rPr>
+                      <w:rFonts w:ascii="Consolas" w:hAnsi="Consolas" w:cs="Consolas"/>
+                      <w:color w:val="000000"/>
+                      <w:sz w:val="19"/>
+                      <w:szCs w:val="19"/>
+                    </w:rPr>
+                    <w:t>glfwMakeContextCurrent</w:t>
+                  </w:r>
+                  <w:proofErr w:type="spellEnd"/>
+                  <w:r>
+                    <w:rPr>
+                      <w:rFonts w:ascii="Consolas" w:hAnsi="Consolas" w:cs="Consolas"/>
+                      <w:color w:val="000000"/>
+                      <w:sz w:val="19"/>
+                      <w:szCs w:val="19"/>
+                    </w:rPr>
+                    <w:t>(</w:t>
+                  </w:r>
+                  <w:proofErr w:type="spellStart"/>
+                  <w:proofErr w:type="gramEnd"/>
+                  <w:r>
+                    <w:rPr>
+                      <w:rFonts w:ascii="Consolas" w:hAnsi="Consolas" w:cs="Consolas"/>
+                      <w:color w:val="000000"/>
+                      <w:sz w:val="19"/>
+                      <w:szCs w:val="19"/>
+                    </w:rPr>
+                    <w:t>window</w:t>
+                  </w:r>
+                  <w:proofErr w:type="spellEnd"/>
+                  <w:r>
+                    <w:rPr>
+                      <w:rFonts w:ascii="Consolas" w:hAnsi="Consolas" w:cs="Consolas"/>
+                      <w:color w:val="000000"/>
+                      <w:sz w:val="19"/>
+                      <w:szCs w:val="19"/>
+                    </w:rPr>
+                    <w:t>);</w:t>
+                  </w:r>
+                </w:p>
+              </w:txbxContent>
+            </v:textbox>
+          </v:shape>
+        </w:pict>
+      </w:r>
+    </w:p>
+    <w:p>
+      <w:pPr>
+        <w:spacing w:after="0" w:line="240" w:lineRule="auto"/>
+        <w:jc w:val="both"/>
+        <w:rPr>
+          <w:rFonts w:ascii="Times New Roman" w:hAnsi="Times New Roman" w:cs="Times New Roman"/>
+        </w:rPr>
+      </w:pPr>
+    </w:p>
+    <w:p>
+      <w:pPr>
+        <w:spacing w:after="0" w:line="240" w:lineRule="auto"/>
+        <w:jc w:val="both"/>
+        <w:rPr>
+          <w:rFonts w:ascii="Times New Roman" w:hAnsi="Times New Roman" w:cs="Times New Roman"/>
+        </w:rPr>
+      </w:pPr>
+    </w:p>
+    <w:p>
+      <w:pPr>
+        <w:spacing w:after="0" w:line="240" w:lineRule="auto"/>
+        <w:jc w:val="both"/>
+        <w:rPr>
+          <w:rFonts w:ascii="Times New Roman" w:hAnsi="Times New Roman" w:cs="Times New Roman"/>
+        </w:rPr>
+      </w:pPr>
+    </w:p>
+    <w:p>
+      <w:pPr>
+        <w:spacing w:after="0" w:line="240" w:lineRule="auto"/>
+        <w:jc w:val="both"/>
+        <w:rPr>
+          <w:rFonts w:ascii="Times New Roman" w:hAnsi="Times New Roman" w:cs="Times New Roman"/>
+        </w:rPr>
+      </w:pPr>
+    </w:p>
+    <w:p>
+      <w:pPr>
+        <w:spacing w:after="0" w:line="240" w:lineRule="auto"/>
+        <w:jc w:val="both"/>
+        <w:rPr>
+          <w:rFonts w:ascii="Times New Roman" w:hAnsi="Times New Roman" w:cs="Times New Roman"/>
+        </w:rPr>
+      </w:pPr>
+    </w:p>
+    <w:p>
+      <w:pPr>
+        <w:spacing w:after="0" w:line="240" w:lineRule="auto"/>
+        <w:jc w:val="both"/>
+        <w:rPr>
+          <w:rFonts w:ascii="Times New Roman" w:hAnsi="Times New Roman" w:cs="Times New Roman"/>
+        </w:rPr>
+      </w:pPr>
+    </w:p>
+    <w:p>
+      <w:pPr>
+        <w:spacing w:after="0" w:line="240" w:lineRule="auto"/>
+        <w:jc w:val="both"/>
+        <w:rPr>
+          <w:rFonts w:ascii="Times New Roman" w:hAnsi="Times New Roman" w:cs="Times New Roman"/>
+        </w:rPr>
+      </w:pPr>
+    </w:p>
+    <w:p>
+      <w:pPr>
+        <w:spacing w:after="0" w:line="240" w:lineRule="auto"/>
+        <w:jc w:val="both"/>
+        <w:rPr>
+          <w:rFonts w:ascii="Times New Roman" w:hAnsi="Times New Roman" w:cs="Times New Roman"/>
+        </w:rPr>
+      </w:pPr>
+    </w:p>
+    <w:p>
+      <w:pPr>
+        <w:spacing w:after="0" w:line="240" w:lineRule="auto"/>
+        <w:jc w:val="both"/>
+        <w:rPr>
+          <w:rFonts w:ascii="Times New Roman" w:hAnsi="Times New Roman" w:cs="Times New Roman"/>
+        </w:rPr>
+      </w:pPr>
+    </w:p>
+    <w:p>
+      <w:pPr>
+        <w:spacing w:after="0" w:line="240" w:lineRule="auto"/>
+        <w:jc w:val="both"/>
+        <w:rPr>
+          <w:rFonts w:ascii="Times New Roman" w:hAnsi="Times New Roman" w:cs="Times New Roman"/>
+        </w:rPr>
+      </w:pPr>
+    </w:p>
+    <w:p>
+      <w:pPr>
+        <w:spacing w:after="0" w:line="240" w:lineRule="auto"/>
+        <w:jc w:val="both"/>
+        <w:rPr>
+          <w:rFonts w:ascii="Times New Roman" w:hAnsi="Times New Roman" w:cs="Times New Roman"/>
+        </w:rPr>
+      </w:pPr>
+    </w:p>
+    <w:p>
+      <w:pPr>
+        <w:spacing w:after="0" w:line="240" w:lineRule="auto"/>
+        <w:jc w:val="both"/>
+        <w:rPr>
+          <w:rFonts w:ascii="Times New Roman" w:hAnsi="Times New Roman" w:cs="Times New Roman"/>
+        </w:rPr>
+      </w:pPr>
+    </w:p>
+    <w:p>
+      <w:pPr>
+        <w:spacing w:after="0" w:line="240" w:lineRule="auto"/>
+        <w:jc w:val="both"/>
+        <w:rPr>
+          <w:rFonts w:ascii="Times New Roman" w:hAnsi="Times New Roman" w:cs="Times New Roman"/>
+        </w:rPr>
+      </w:pPr>
+    </w:p>
+    <w:p>
+      <w:pPr>
+        <w:spacing w:after="0" w:line="240" w:lineRule="auto"/>
+        <w:jc w:val="both"/>
+        <w:rPr>
+          <w:rFonts w:ascii="Times New Roman" w:hAnsi="Times New Roman" w:cs="Times New Roman"/>
+        </w:rPr>
+      </w:pPr>
+      <w:r>
+        <w:rPr>
+          <w:rFonts w:ascii="Times New Roman" w:hAnsi="Times New Roman" w:cs="Times New Roman"/>
+        </w:rPr>
+        <w:t>Avant de faire appelle aux fonction</w:t>
+      </w:r>
+      <w:r>
+        <w:rPr>
+          <w:rFonts w:ascii="Times New Roman" w:hAnsi="Times New Roman" w:cs="Times New Roman"/>
+        </w:rPr>
+        <w:t>s</w:t>
+      </w:r>
+      <w:r>
+        <w:rPr>
+          <w:rFonts w:ascii="Times New Roman" w:hAnsi="Times New Roman" w:cs="Times New Roman"/>
+        </w:rPr>
+        <w:t xml:space="preserve"> </w:t>
+      </w:r>
+      <w:proofErr w:type="spellStart"/>
+      <w:r>
+        <w:rPr>
+          <w:rFonts w:ascii="Times New Roman" w:hAnsi="Times New Roman" w:cs="Times New Roman"/>
+        </w:rPr>
+        <w:t>OpenGL</w:t>
+      </w:r>
+      <w:proofErr w:type="spellEnd"/>
+      <w:r>
+        <w:rPr>
+          <w:rFonts w:ascii="Times New Roman" w:hAnsi="Times New Roman" w:cs="Times New Roman"/>
+        </w:rPr>
+        <w:t xml:space="preserve"> pour les</w:t>
+      </w:r>
+      <w:r>
+        <w:rPr>
+          <w:rFonts w:ascii="Times New Roman" w:hAnsi="Times New Roman" w:cs="Times New Roman"/>
+        </w:rPr>
+        <w:t xml:space="preserve"> fonction</w:t>
+      </w:r>
+      <w:r>
+        <w:rPr>
+          <w:rFonts w:ascii="Times New Roman" w:hAnsi="Times New Roman" w:cs="Times New Roman"/>
+        </w:rPr>
+        <w:t>s de</w:t>
+      </w:r>
+      <w:r>
+        <w:rPr>
+          <w:rFonts w:ascii="Times New Roman" w:hAnsi="Times New Roman" w:cs="Times New Roman"/>
+        </w:rPr>
+        <w:t xml:space="preserve"> d</w:t>
+      </w:r>
+      <w:r>
+        <w:rPr>
+          <w:rFonts w:ascii="Times New Roman" w:hAnsi="Times New Roman" w:cs="Times New Roman"/>
+        </w:rPr>
+        <w:t>es</w:t>
+      </w:r>
+      <w:r>
+        <w:rPr>
+          <w:rFonts w:ascii="Times New Roman" w:hAnsi="Times New Roman" w:cs="Times New Roman"/>
+        </w:rPr>
+        <w:t>sin</w:t>
+      </w:r>
+      <w:r>
+        <w:rPr>
+          <w:rFonts w:ascii="Times New Roman" w:hAnsi="Times New Roman" w:cs="Times New Roman"/>
+        </w:rPr>
+        <w:t xml:space="preserve">, il ne faut pas oublier de demander à GLAD de charger tous les pointeurs vers </w:t>
+      </w:r>
+      <w:proofErr w:type="spellStart"/>
+      <w:r>
+        <w:rPr>
+          <w:rFonts w:ascii="Times New Roman" w:hAnsi="Times New Roman" w:cs="Times New Roman"/>
+        </w:rPr>
+        <w:t>OpenGL</w:t>
+      </w:r>
+      <w:proofErr w:type="spellEnd"/>
+      <w:r>
+        <w:rPr>
+          <w:rFonts w:ascii="Times New Roman" w:hAnsi="Times New Roman" w:cs="Times New Roman"/>
+        </w:rPr>
+        <w:t>.</w:t>
+      </w:r>
+    </w:p>
+    <w:p>
+      <w:pPr>
+        <w:spacing w:after="0" w:line="240" w:lineRule="auto"/>
+        <w:jc w:val="both"/>
+        <w:rPr>
+          <w:rFonts w:ascii="Times New Roman" w:hAnsi="Times New Roman" w:cs="Times New Roman"/>
+        </w:rPr>
+      </w:pPr>
+    </w:p>
+    <w:p>
+      <w:pPr>
+        <w:spacing w:after="0" w:line="240" w:lineRule="auto"/>
+        <w:jc w:val="both"/>
+        <w:rPr>
+          <w:rFonts w:ascii="Times New Roman" w:hAnsi="Times New Roman" w:cs="Times New Roman"/>
+        </w:rPr>
+      </w:pPr>
+      <w:r>
+        <w:rPr>
+          <w:rFonts w:ascii="Times New Roman" w:hAnsi="Times New Roman" w:cs="Times New Roman"/>
+          <w:noProof/>
+          <w:lang w:eastAsia="fr-FR"/>
+        </w:rPr>
+        <w:pict>
+          <v:shape id="_x0000_s1036" type="#_x0000_t202" style="position:absolute;left:0;text-align:left;margin-left:-19.1pt;margin-top:1.3pt;width:493.65pt;height:36pt;z-index:251674624">
+            <v:textbox>
+              <w:txbxContent>
+                <w:p>
+                  <w:pPr>
+                    <w:autoSpaceDE w:val="0"/>
+                    <w:autoSpaceDN w:val="0"/>
+                    <w:adjustRightInd w:val="0"/>
+                    <w:spacing w:after="0" w:line="240" w:lineRule="auto"/>
+                    <w:rPr>
+                      <w:rFonts w:ascii="Consolas" w:hAnsi="Consolas" w:cs="Consolas"/>
+                      <w:color w:val="000000"/>
+                      <w:sz w:val="19"/>
+                      <w:szCs w:val="19"/>
+                      <w:lang w:val="en-US"/>
+                    </w:rPr>
+                  </w:pPr>
+                  <w:r>
+                    <w:rPr>
+                      <w:rFonts w:ascii="Consolas" w:hAnsi="Consolas" w:cs="Consolas"/>
+                      <w:color w:val="008000"/>
+                      <w:sz w:val="19"/>
+                      <w:szCs w:val="19"/>
+                      <w:lang w:val="en-US"/>
+                    </w:rPr>
+                    <w:t>/</w:t>
+                  </w:r>
+                  <w:r>
+                    <w:rPr>
+                      <w:rFonts w:ascii="Consolas" w:hAnsi="Consolas" w:cs="Consolas"/>
+                      <w:color w:val="008000"/>
+                      <w:sz w:val="19"/>
+                      <w:szCs w:val="19"/>
+                      <w:lang w:val="en-US"/>
+                    </w:rPr>
+                    <w:t xml:space="preserve">/ </w:t>
+                  </w:r>
+                  <w:r>
+                    <w:rPr>
+                      <w:rFonts w:ascii="Consolas" w:hAnsi="Consolas" w:cs="Consolas"/>
+                      <w:color w:val="008000"/>
+                      <w:sz w:val="19"/>
+                      <w:szCs w:val="19"/>
+                      <w:lang w:val="en-US"/>
+                    </w:rPr>
+                    <w:t>glad: load all OpenGL function pointers</w:t>
+                  </w:r>
+                </w:p>
+                <w:p>
+                  <w:pPr>
+                    <w:rPr>
+                      <w:lang w:val="en-US"/>
+                    </w:rPr>
+                  </w:pPr>
+                  <w:proofErr w:type="spellStart"/>
+                  <w:proofErr w:type="gramStart"/>
+                  <w:r>
+                    <w:rPr>
+                      <w:rFonts w:ascii="Consolas" w:hAnsi="Consolas" w:cs="Consolas"/>
+                      <w:color w:val="000000"/>
+                      <w:sz w:val="19"/>
+                      <w:szCs w:val="19"/>
+                      <w:lang w:val="en-US"/>
+                    </w:rPr>
+                    <w:t>gladLoadGLLoader</w:t>
+                  </w:r>
+                  <w:proofErr w:type="spellEnd"/>
+                  <w:r>
+                    <w:rPr>
+                      <w:rFonts w:ascii="Consolas" w:hAnsi="Consolas" w:cs="Consolas"/>
+                      <w:color w:val="000000"/>
+                      <w:sz w:val="19"/>
+                      <w:szCs w:val="19"/>
+                      <w:lang w:val="en-US"/>
+                    </w:rPr>
+                    <w:t>(</w:t>
+                  </w:r>
+                  <w:proofErr w:type="gramEnd"/>
+                  <w:r>
+                    <w:rPr>
+                      <w:rFonts w:ascii="Consolas" w:hAnsi="Consolas" w:cs="Consolas"/>
+                      <w:color w:val="000000"/>
+                      <w:sz w:val="19"/>
+                      <w:szCs w:val="19"/>
+                      <w:lang w:val="en-US"/>
+                    </w:rPr>
+                    <w:t>(</w:t>
+                  </w:r>
+                  <w:proofErr w:type="spellStart"/>
+                  <w:r>
+                    <w:rPr>
+                      <w:rFonts w:ascii="Consolas" w:hAnsi="Consolas" w:cs="Consolas"/>
+                      <w:color w:val="2B91AF"/>
+                      <w:sz w:val="19"/>
+                      <w:szCs w:val="19"/>
+                      <w:lang w:val="en-US"/>
+                    </w:rPr>
+                    <w:t>GLADloadproc</w:t>
+                  </w:r>
+                  <w:proofErr w:type="spellEnd"/>
+                  <w:r>
+                    <w:rPr>
+                      <w:rFonts w:ascii="Consolas" w:hAnsi="Consolas" w:cs="Consolas"/>
+                      <w:color w:val="000000"/>
+                      <w:sz w:val="19"/>
+                      <w:szCs w:val="19"/>
+                      <w:lang w:val="en-US"/>
+                    </w:rPr>
+                    <w:t>)</w:t>
+                  </w:r>
+                  <w:proofErr w:type="spellStart"/>
+                  <w:r>
+                    <w:rPr>
+                      <w:rFonts w:ascii="Consolas" w:hAnsi="Consolas" w:cs="Consolas"/>
+                      <w:color w:val="000000"/>
+                      <w:sz w:val="19"/>
+                      <w:szCs w:val="19"/>
+                      <w:lang w:val="en-US"/>
+                    </w:rPr>
+                    <w:t>glfwGetProcAddress</w:t>
+                  </w:r>
+                  <w:proofErr w:type="spellEnd"/>
+                  <w:r>
+                    <w:rPr>
+                      <w:rFonts w:ascii="Consolas" w:hAnsi="Consolas" w:cs="Consolas"/>
+                      <w:color w:val="000000"/>
+                      <w:sz w:val="19"/>
+                      <w:szCs w:val="19"/>
+                      <w:lang w:val="en-US"/>
+                    </w:rPr>
+                    <w:t>);</w:t>
+                  </w:r>
+                </w:p>
+              </w:txbxContent>
+            </v:textbox>
+          </v:shape>
+        </w:pict>
+      </w:r>
+      <w:r>
+        <w:rPr>
+          <w:rFonts w:ascii="Times New Roman" w:hAnsi="Times New Roman" w:cs="Times New Roman"/>
+        </w:rPr>
+        <w:t xml:space="preserve"> </w:t>
+      </w:r>
+    </w:p>
+    <w:p>
+      <w:pPr>
+        <w:spacing w:after="0" w:line="240" w:lineRule="auto"/>
+        <w:jc w:val="both"/>
+        <w:rPr>
+          <w:rFonts w:ascii="Times New Roman" w:hAnsi="Times New Roman" w:cs="Times New Roman"/>
+        </w:rPr>
+      </w:pPr>
+    </w:p>
+    <w:p>
+      <w:pPr>
+        <w:spacing w:after="0" w:line="240" w:lineRule="auto"/>
+        <w:jc w:val="both"/>
+        <w:rPr>
+          <w:rFonts w:ascii="Times New Roman" w:hAnsi="Times New Roman" w:cs="Times New Roman"/>
+        </w:rPr>
+      </w:pPr>
+    </w:p>
+    <w:p>
+      <w:pPr>
+        <w:spacing w:after="0" w:line="240" w:lineRule="auto"/>
+        <w:jc w:val="both"/>
+        <w:rPr>
+          <w:rFonts w:ascii="Times New Roman" w:hAnsi="Times New Roman" w:cs="Times New Roman"/>
+        </w:rPr>
+      </w:pPr>
+    </w:p>
+    <w:p>
+      <w:pPr>
+        <w:spacing w:after="0" w:line="240" w:lineRule="auto"/>
+        <w:jc w:val="both"/>
+        <w:rPr>
+          <w:rFonts w:ascii="Times New Roman" w:hAnsi="Times New Roman" w:cs="Times New Roman"/>
+        </w:rPr>
+      </w:pPr>
+    </w:p>
+    <w:p>
+      <w:pPr>
+        <w:spacing w:after="0" w:line="240" w:lineRule="auto"/>
+        <w:jc w:val="both"/>
+        <w:rPr>
+          <w:rFonts w:ascii="Times New Roman" w:hAnsi="Times New Roman" w:cs="Times New Roman"/>
+        </w:rPr>
+      </w:pPr>
     </w:p>
     <w:p>
       <w:pPr>
@@ -2928,6 +7067,99 @@
       <w:ind w:left="720"/>
       <w:contextualSpacing/>
     </w:pPr>
+  </w:style>
+  <w:style w:type="paragraph" w:styleId="Textedebulles">
+    <w:name w:val="Balloon Text"/>
+    <w:basedOn w:val="Normal"/>
+    <w:link w:val="TextedebullesCar"/>
+    <w:uiPriority w:val="99"/>
+    <w:semiHidden/>
+    <w:unhideWhenUsed/>
+    <w:rsid w:val="001D5025"/>
+    <w:pPr>
+      <w:spacing w:after="0" w:line="240" w:lineRule="auto"/>
+    </w:pPr>
+    <w:rPr>
+      <w:rFonts w:ascii="Tahoma" w:hAnsi="Tahoma" w:cs="Tahoma"/>
+      <w:sz w:val="16"/>
+      <w:szCs w:val="16"/>
+    </w:rPr>
+  </w:style>
+  <w:style w:type="character" w:customStyle="1" w:styleId="TextedebullesCar">
+    <w:name w:val="Texte de bulles Car"/>
+    <w:basedOn w:val="Policepardfaut"/>
+    <w:link w:val="Textedebulles"/>
+    <w:uiPriority w:val="99"/>
+    <w:semiHidden/>
+    <w:rsid w:val="001D5025"/>
+    <w:rPr>
+      <w:rFonts w:ascii="Tahoma" w:hAnsi="Tahoma" w:cs="Tahoma"/>
+      <w:sz w:val="16"/>
+      <w:szCs w:val="16"/>
+    </w:rPr>
+  </w:style>
+  <w:style w:type="paragraph" w:styleId="PrformatHTML">
+    <w:name w:val="HTML Preformatted"/>
+    <w:basedOn w:val="Normal"/>
+    <w:link w:val="PrformatHTMLCar"/>
+    <w:uiPriority w:val="99"/>
+    <w:semiHidden/>
+    <w:unhideWhenUsed/>
+    <w:rsid w:val="005242FB"/>
+    <w:pPr>
+      <w:tabs>
+        <w:tab w:val="left" w:pos="916"/>
+        <w:tab w:val="left" w:pos="1832"/>
+        <w:tab w:val="left" w:pos="2748"/>
+        <w:tab w:val="left" w:pos="3664"/>
+        <w:tab w:val="left" w:pos="4580"/>
+        <w:tab w:val="left" w:pos="5496"/>
+        <w:tab w:val="left" w:pos="6412"/>
+        <w:tab w:val="left" w:pos="7328"/>
+        <w:tab w:val="left" w:pos="8244"/>
+        <w:tab w:val="left" w:pos="9160"/>
+        <w:tab w:val="left" w:pos="10076"/>
+        <w:tab w:val="left" w:pos="10992"/>
+        <w:tab w:val="left" w:pos="11908"/>
+        <w:tab w:val="left" w:pos="12824"/>
+        <w:tab w:val="left" w:pos="13740"/>
+        <w:tab w:val="left" w:pos="14656"/>
+      </w:tabs>
+      <w:spacing w:after="0" w:line="240" w:lineRule="auto"/>
+    </w:pPr>
+    <w:rPr>
+      <w:rFonts w:ascii="Courier New" w:eastAsia="Times New Roman" w:hAnsi="Courier New" w:cs="Courier New"/>
+      <w:sz w:val="20"/>
+      <w:szCs w:val="20"/>
+      <w:lang w:eastAsia="fr-FR"/>
+    </w:rPr>
+  </w:style>
+  <w:style w:type="character" w:customStyle="1" w:styleId="PrformatHTMLCar">
+    <w:name w:val="Préformaté HTML Car"/>
+    <w:basedOn w:val="Policepardfaut"/>
+    <w:link w:val="PrformatHTML"/>
+    <w:uiPriority w:val="99"/>
+    <w:semiHidden/>
+    <w:rsid w:val="005242FB"/>
+    <w:rPr>
+      <w:rFonts w:ascii="Courier New" w:eastAsia="Times New Roman" w:hAnsi="Courier New" w:cs="Courier New"/>
+      <w:sz w:val="20"/>
+      <w:szCs w:val="20"/>
+      <w:lang w:eastAsia="fr-FR"/>
+    </w:rPr>
+  </w:style>
+  <w:style w:type="character" w:styleId="CodeHTML">
+    <w:name w:val="HTML Code"/>
+    <w:basedOn w:val="Policepardfaut"/>
+    <w:uiPriority w:val="99"/>
+    <w:semiHidden/>
+    <w:unhideWhenUsed/>
+    <w:rsid w:val="005242FB"/>
+    <w:rPr>
+      <w:rFonts w:ascii="Courier New" w:eastAsia="Times New Roman" w:hAnsi="Courier New" w:cs="Courier New"/>
+      <w:sz w:val="20"/>
+      <w:szCs w:val="20"/>
+    </w:rPr>
   </w:style>
 </w:styles>
 </file>
@@ -3221,7 +7453,7 @@
   <a:extraClrSchemeLst/>
   <a:extLst>
     <a:ext uri="{05A4C25C-085E-4340-85A3-A5531E510DB2}">
-      <thm15:themeFamily xmlns:thm15="http://schemas.microsoft.com/office/thememl/2012/main" xmlns="" name="Office Theme" id="{62F939B6-93AF-4DB8-9C6B-D6C7DFDC589F}" vid="{4A3C46E8-61CC-4603-A589-7422A47A8E4A}"/>
+      <thm15:themeFamily xmlns="" xmlns:thm15="http://schemas.microsoft.com/office/thememl/2012/main" name="Office Theme" id="{62F939B6-93AF-4DB8-9C6B-D6C7DFDC589F}" vid="{4A3C46E8-61CC-4603-A589-7422A47A8E4A}"/>
     </a:ext>
   </a:extLst>
 </a:theme>

</xml_diff>

<commit_message>
Création fenêtre à relire
</commit_message>
<xml_diff>
--- a/rapport/Projet-P1.docx
+++ b/rapport/Projet-P1.docx
@@ -107,6 +107,44 @@
           <w:rFonts w:ascii="Times New Roman" w:hAnsi="Times New Roman" w:cs="Times New Roman"/>
         </w:rPr>
         <w:t xml:space="preserve"> une bibliothèque C implantant la création et la gestion des fenêtres dans OpenGL. </w:t>
+      </w:r>
+      <w:r>
+        <w:rPr>
+          <w:rFonts w:ascii="Times New Roman" w:hAnsi="Times New Roman" w:cs="Times New Roman"/>
+        </w:rPr>
+        <w:t>E</w:t>
+      </w:r>
+      <w:r>
+        <w:rPr>
+          <w:rFonts w:ascii="Times New Roman" w:hAnsi="Times New Roman" w:cs="Times New Roman"/>
+        </w:rPr>
+        <w:t xml:space="preserve">lle ne fournit que le nécessaire : la création de la fenêtre, du contexte et la gestion des entrées utilisateur. </w:t>
+      </w:r>
+      <w:r>
+        <w:rPr>
+          <w:rFonts w:ascii="Times New Roman" w:hAnsi="Times New Roman" w:cs="Times New Roman"/>
+        </w:rPr>
+        <w:t>Elle offre un maximum</w:t>
+      </w:r>
+      <w:r>
+        <w:rPr>
+          <w:rFonts w:ascii="Times New Roman" w:hAnsi="Times New Roman" w:cs="Times New Roman"/>
+        </w:rPr>
+        <w:t xml:space="preserve"> de contrôle sur la création du contexte </w:t>
+      </w:r>
+      <w:proofErr w:type="spellStart"/>
+      <w:r>
+        <w:rPr>
+          <w:rFonts w:ascii="Times New Roman" w:hAnsi="Times New Roman" w:cs="Times New Roman"/>
+        </w:rPr>
+        <w:t>OpenGL</w:t>
+      </w:r>
+      <w:proofErr w:type="spellEnd"/>
+      <w:r>
+        <w:rPr>
+          <w:rFonts w:ascii="Times New Roman" w:hAnsi="Times New Roman" w:cs="Times New Roman"/>
+        </w:rPr>
+        <w:t>.</w:t>
       </w:r>
     </w:p>
     <w:p>
@@ -615,6 +653,7 @@
         <w:rPr>
           <w:rFonts w:ascii="Times New Roman" w:hAnsi="Times New Roman" w:cs="Times New Roman"/>
         </w:rPr>
+        <w:lastRenderedPageBreak/>
         <w:t>Maintenant pour être un minimum propre et organisé, nous allons créer un dossier dans lequel nous mettrons tous les fichiers importants pour créer un projet GLFW. Par exemple un fichier GLFW à dans le dossier c:/dev et nous allons y crée deux sous dossier : « </w:t>
       </w:r>
       <w:proofErr w:type="spellStart"/>
@@ -649,14 +688,7 @@
         <w:rPr>
           <w:rFonts w:ascii="Times New Roman" w:hAnsi="Times New Roman" w:cs="Times New Roman"/>
         </w:rPr>
-        <w:t xml:space="preserve">, pour justifier </w:t>
-      </w:r>
-      <w:r>
-        <w:rPr>
-          <w:rFonts w:ascii="Times New Roman" w:hAnsi="Times New Roman" w:cs="Times New Roman"/>
-        </w:rPr>
-        <w:lastRenderedPageBreak/>
-        <w:t xml:space="preserve">le TOEIC 850. Nous allons donc copier la bibliothèque précédemment crée dans le dossier c:/dev/GLFW/library. Ensuite, nous allons copier le dossier GLFW dans les </w:t>
+        <w:t xml:space="preserve">, pour justifier le TOEIC 850. Nous allons donc copier la bibliothèque précédemment crée dans le dossier c:/dev/GLFW/library. Ensuite, nous allons copier le dossier GLFW dans les </w:t>
       </w:r>
       <w:proofErr w:type="spellStart"/>
       <w:r>
@@ -1296,40 +1328,13 @@
           <w:rFonts w:ascii="Times New Roman" w:hAnsi="Times New Roman" w:cs="Times New Roman"/>
         </w:rPr>
       </w:pPr>
-    </w:p>
-    <w:p>
-      <w:pPr>
-        <w:spacing w:after="0" w:line="240" w:lineRule="auto"/>
-        <w:jc w:val="both"/>
-        <w:rPr>
-          <w:rFonts w:ascii="Times New Roman" w:hAnsi="Times New Roman" w:cs="Times New Roman"/>
-        </w:rPr>
-      </w:pPr>
-    </w:p>
-    <w:p>
-      <w:pPr>
-        <w:spacing w:after="0" w:line="240" w:lineRule="auto"/>
-        <w:jc w:val="both"/>
-        <w:rPr>
-          <w:rFonts w:ascii="Times New Roman" w:hAnsi="Times New Roman" w:cs="Times New Roman"/>
-        </w:rPr>
-      </w:pPr>
-    </w:p>
-    <w:p>
-      <w:pPr>
-        <w:spacing w:after="0" w:line="240" w:lineRule="auto"/>
-        <w:jc w:val="both"/>
-        <w:rPr>
-          <w:rFonts w:ascii="Times New Roman" w:hAnsi="Times New Roman" w:cs="Times New Roman"/>
-        </w:rPr>
-      </w:pPr>
       <w:r>
         <w:rPr>
           <w:rFonts w:ascii="Times New Roman" w:hAnsi="Times New Roman" w:cs="Times New Roman"/>
           <w:noProof/>
         </w:rPr>
         <w:pict>
-          <v:shape id="Zone de texte 7" o:spid="_x0000_s1028" type="#_x0000_t202" style="position:absolute;left:0;text-align:left;margin-left:0;margin-top:1pt;width:195.8pt;height:31.65pt;z-index:251665408;visibility:visible;mso-position-horizontal:center;mso-position-horizontal-relative:margin" o:gfxdata="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" fillcolor="white [3201]" stroked="f" strokeweight=".5pt">
+          <v:shape id="Zone de texte 7" o:spid="_x0000_s1028" type="#_x0000_t202" style="position:absolute;left:0;text-align:left;margin-left:120.25pt;margin-top:40.3pt;width:195.8pt;height:31.65pt;z-index:251665408;visibility:visible;mso-position-horizontal-relative:margin" o:gfxdata="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" fillcolor="white [3201]" stroked="f" strokeweight=".5pt">
             <v:textbox>
               <w:txbxContent>
                 <w:p>
@@ -1384,11 +1389,37 @@
           <w:rFonts w:ascii="Times New Roman" w:hAnsi="Times New Roman" w:cs="Times New Roman"/>
         </w:rPr>
       </w:pPr>
-      <w:r>
-        <w:rPr>
-          <w:rFonts w:ascii="Times New Roman" w:hAnsi="Times New Roman" w:cs="Times New Roman"/>
-        </w:rPr>
-        <w:lastRenderedPageBreak/>
+    </w:p>
+    <w:p>
+      <w:pPr>
+        <w:spacing w:after="0" w:line="240" w:lineRule="auto"/>
+        <w:jc w:val="both"/>
+        <w:rPr>
+          <w:rFonts w:ascii="Times New Roman" w:hAnsi="Times New Roman" w:cs="Times New Roman"/>
+        </w:rPr>
+      </w:pPr>
+    </w:p>
+    <w:p>
+      <w:pPr>
+        <w:spacing w:after="0" w:line="240" w:lineRule="auto"/>
+        <w:jc w:val="both"/>
+        <w:rPr>
+          <w:rFonts w:ascii="Times New Roman" w:hAnsi="Times New Roman" w:cs="Times New Roman"/>
+        </w:rPr>
+      </w:pPr>
+    </w:p>
+    <w:p>
+      <w:pPr>
+        <w:spacing w:after="0" w:line="240" w:lineRule="auto"/>
+        <w:jc w:val="both"/>
+        <w:rPr>
+          <w:rFonts w:ascii="Times New Roman" w:hAnsi="Times New Roman" w:cs="Times New Roman"/>
+        </w:rPr>
+      </w:pPr>
+      <w:r>
+        <w:rPr>
+          <w:rFonts w:ascii="Times New Roman" w:hAnsi="Times New Roman" w:cs="Times New Roman"/>
+        </w:rPr>
         <w:tab/>
       </w:r>
       <w:bookmarkStart w:id="0" w:name="_GoBack"/>
@@ -2212,16 +2243,14 @@
           <w:rFonts w:ascii="Times New Roman" w:hAnsi="Times New Roman" w:cs="Times New Roman"/>
         </w:rPr>
         <w:tab/>
-        <w:t xml:space="preserve">La création et l’écriture dans </w:t>
-      </w:r>
-      <w:proofErr w:type="gramStart"/>
-      <w:r>
-        <w:rPr>
-          <w:rFonts w:ascii="Times New Roman" w:hAnsi="Times New Roman" w:cs="Times New Roman"/>
-        </w:rPr>
-        <w:t>un</w:t>
-      </w:r>
-      <w:proofErr w:type="gramEnd"/>
+        <w:t>La création et l’écriture dans un</w:t>
+      </w:r>
+      <w:r>
+        <w:rPr>
+          <w:rFonts w:ascii="Times New Roman" w:hAnsi="Times New Roman" w:cs="Times New Roman"/>
+        </w:rPr>
+        <w:t>e</w:t>
+      </w:r>
       <w:r>
         <w:rPr>
           <w:rFonts w:ascii="Times New Roman" w:hAnsi="Times New Roman" w:cs="Times New Roman"/>
@@ -2242,6 +2271,105 @@
         </w:rPr>
         <w:t xml:space="preserve"> se passe généralement de la façon suivante :</w:t>
       </w:r>
+    </w:p>
+    <w:p>
+      <w:pPr>
+        <w:spacing w:after="0" w:line="240" w:lineRule="auto"/>
+        <w:jc w:val="both"/>
+        <w:rPr>
+          <w:rFonts w:ascii="Times New Roman" w:hAnsi="Times New Roman" w:cs="Times New Roman"/>
+        </w:rPr>
+      </w:pPr>
+    </w:p>
+    <w:p>
+      <w:pPr>
+        <w:spacing w:after="0" w:line="240" w:lineRule="auto"/>
+        <w:jc w:val="both"/>
+        <w:rPr>
+          <w:rFonts w:ascii="Times New Roman" w:hAnsi="Times New Roman" w:cs="Times New Roman"/>
+        </w:rPr>
+      </w:pPr>
+    </w:p>
+    <w:p>
+      <w:pPr>
+        <w:spacing w:after="0" w:line="240" w:lineRule="auto"/>
+        <w:jc w:val="both"/>
+        <w:rPr>
+          <w:rFonts w:ascii="Times New Roman" w:hAnsi="Times New Roman" w:cs="Times New Roman"/>
+        </w:rPr>
+      </w:pPr>
+    </w:p>
+    <w:p>
+      <w:pPr>
+        <w:spacing w:after="0" w:line="240" w:lineRule="auto"/>
+        <w:jc w:val="both"/>
+        <w:rPr>
+          <w:rFonts w:ascii="Times New Roman" w:hAnsi="Times New Roman" w:cs="Times New Roman"/>
+        </w:rPr>
+      </w:pPr>
+    </w:p>
+    <w:p>
+      <w:pPr>
+        <w:spacing w:after="0" w:line="240" w:lineRule="auto"/>
+        <w:jc w:val="both"/>
+        <w:rPr>
+          <w:rFonts w:ascii="Times New Roman" w:hAnsi="Times New Roman" w:cs="Times New Roman"/>
+        </w:rPr>
+      </w:pPr>
+    </w:p>
+    <w:p>
+      <w:pPr>
+        <w:spacing w:after="0" w:line="240" w:lineRule="auto"/>
+        <w:jc w:val="both"/>
+        <w:rPr>
+          <w:rFonts w:ascii="Times New Roman" w:hAnsi="Times New Roman" w:cs="Times New Roman"/>
+        </w:rPr>
+      </w:pPr>
+    </w:p>
+    <w:p>
+      <w:pPr>
+        <w:spacing w:after="0" w:line="240" w:lineRule="auto"/>
+        <w:jc w:val="both"/>
+        <w:rPr>
+          <w:rFonts w:ascii="Times New Roman" w:hAnsi="Times New Roman" w:cs="Times New Roman"/>
+        </w:rPr>
+      </w:pPr>
+    </w:p>
+    <w:p>
+      <w:pPr>
+        <w:spacing w:after="0" w:line="240" w:lineRule="auto"/>
+        <w:jc w:val="both"/>
+        <w:rPr>
+          <w:rFonts w:ascii="Times New Roman" w:hAnsi="Times New Roman" w:cs="Times New Roman"/>
+        </w:rPr>
+      </w:pPr>
+    </w:p>
+    <w:p>
+      <w:pPr>
+        <w:spacing w:after="0" w:line="240" w:lineRule="auto"/>
+        <w:jc w:val="both"/>
+        <w:rPr>
+          <w:rFonts w:ascii="Times New Roman" w:hAnsi="Times New Roman" w:cs="Times New Roman"/>
+        </w:rPr>
+      </w:pPr>
+    </w:p>
+    <w:p>
+      <w:pPr>
+        <w:spacing w:after="0" w:line="240" w:lineRule="auto"/>
+        <w:jc w:val="both"/>
+        <w:rPr>
+          <w:rFonts w:ascii="Times New Roman" w:hAnsi="Times New Roman" w:cs="Times New Roman"/>
+        </w:rPr>
+      </w:pPr>
+    </w:p>
+    <w:p>
+      <w:pPr>
+        <w:spacing w:after="0" w:line="240" w:lineRule="auto"/>
+        <w:jc w:val="both"/>
+        <w:rPr>
+          <w:rFonts w:ascii="Times New Roman" w:hAnsi="Times New Roman" w:cs="Times New Roman"/>
+        </w:rPr>
+      </w:pPr>
     </w:p>
     <w:p>
       <w:pPr>
@@ -2257,8 +2385,9 @@
           <w:noProof/>
           <w:lang w:eastAsia="fr-FR"/>
         </w:rPr>
+        <w:lastRenderedPageBreak/>
         <w:pict>
-          <v:shape id="_x0000_s1034" type="#_x0000_t202" style="position:absolute;left:0;text-align:left;margin-left:62.8pt;margin-top:6.5pt;width:321.3pt;height:238.5pt;z-index:251672576">
+          <v:shape id="_x0000_s1034" type="#_x0000_t202" style="position:absolute;left:0;text-align:left;margin-left:76.75pt;margin-top:-52.85pt;width:321.3pt;height:244.35pt;z-index:251672576">
             <v:textbox style="mso-next-textbox:#_x0000_s1034">
               <w:txbxContent>
                 <w:p>
@@ -2919,7 +3048,7 @@
                       <w:rFonts w:ascii="Consolas" w:eastAsia="Times New Roman" w:hAnsi="Consolas" w:cs="Courier New"/>
                       <w:color w:val="000000"/>
                       <w:sz w:val="20"/>
-                      <w:lang w:eastAsia="fr-FR"/>
+                      <w:lang w:val="en-US" w:eastAsia="fr-FR"/>
                     </w:rPr>
                   </w:pPr>
                   <w:r>
@@ -2938,7 +3067,7 @@
                       <w:rFonts w:ascii="Consolas" w:eastAsia="Times New Roman" w:hAnsi="Consolas" w:cs="Courier New"/>
                       <w:color w:val="000000"/>
                       <w:sz w:val="20"/>
-                      <w:lang w:eastAsia="fr-FR"/>
+                      <w:lang w:val="en-US" w:eastAsia="fr-FR"/>
                     </w:rPr>
                     <w:t>gererEvenement</w:t>
                   </w:r>
@@ -2948,7 +3077,7 @@
                       <w:rFonts w:ascii="Consolas" w:eastAsia="Times New Roman" w:hAnsi="Consolas" w:cs="Courier New"/>
                       <w:color w:val="000000"/>
                       <w:sz w:val="20"/>
-                      <w:lang w:eastAsia="fr-FR"/>
+                      <w:lang w:val="en-US" w:eastAsia="fr-FR"/>
                     </w:rPr>
                     <w:t>(</w:t>
                   </w:r>
@@ -2959,7 +3088,7 @@
                       <w:rFonts w:ascii="Consolas" w:eastAsia="Times New Roman" w:hAnsi="Consolas" w:cs="Courier New"/>
                       <w:color w:val="000000"/>
                       <w:sz w:val="20"/>
-                      <w:lang w:eastAsia="fr-FR"/>
+                      <w:lang w:val="en-US" w:eastAsia="fr-FR"/>
                     </w:rPr>
                     <w:t>evenement</w:t>
                   </w:r>
@@ -2969,7 +3098,7 @@
                       <w:rFonts w:ascii="Consolas" w:eastAsia="Times New Roman" w:hAnsi="Consolas" w:cs="Courier New"/>
                       <w:color w:val="000000"/>
                       <w:sz w:val="20"/>
-                      <w:lang w:eastAsia="fr-FR"/>
+                      <w:lang w:val="en-US" w:eastAsia="fr-FR"/>
                     </w:rPr>
                     <w:t>);</w:t>
                   </w:r>
@@ -2999,7 +3128,7 @@
                       <w:rFonts w:ascii="Consolas" w:eastAsia="Times New Roman" w:hAnsi="Consolas" w:cs="Courier New"/>
                       <w:color w:val="000000"/>
                       <w:sz w:val="20"/>
-                      <w:lang w:eastAsia="fr-FR"/>
+                      <w:lang w:val="en-US" w:eastAsia="fr-FR"/>
                     </w:rPr>
                   </w:pPr>
                 </w:p>
@@ -3036,7 +3165,7 @@
                       <w:rFonts w:ascii="Consolas" w:eastAsia="Times New Roman" w:hAnsi="Consolas" w:cs="Courier New"/>
                       <w:color w:val="000000"/>
                       <w:sz w:val="20"/>
-                      <w:lang w:eastAsia="fr-FR"/>
+                      <w:lang w:val="en-US" w:eastAsia="fr-FR"/>
                     </w:rPr>
                     <w:t xml:space="preserve">        </w:t>
                   </w:r>
@@ -3562,15 +3691,6 @@
           <w:rFonts w:ascii="Times New Roman" w:hAnsi="Times New Roman" w:cs="Times New Roman"/>
         </w:rPr>
       </w:pPr>
-    </w:p>
-    <w:p>
-      <w:pPr>
-        <w:spacing w:after="0" w:line="240" w:lineRule="auto"/>
-        <w:jc w:val="both"/>
-        <w:rPr>
-          <w:rFonts w:ascii="Times New Roman" w:hAnsi="Times New Roman" w:cs="Times New Roman"/>
-        </w:rPr>
-      </w:pPr>
       <w:r>
         <w:rPr>
           <w:rFonts w:ascii="Times New Roman" w:hAnsi="Times New Roman" w:cs="Times New Roman"/>
@@ -3628,8 +3748,10 @@
       <w:proofErr w:type="spellStart"/>
       <w:r>
         <w:rPr>
-          <w:rFonts w:ascii="Times New Roman" w:hAnsi="Times New Roman" w:cs="Times New Roman"/>
-          <w:color w:val="FFC000" w:themeColor="accent4"/>
+          <w:rFonts w:ascii="Consolas" w:hAnsi="Consolas" w:cs="Consolas"/>
+          <w:color w:val="FFC000"/>
+          <w:sz w:val="19"/>
+          <w:szCs w:val="19"/>
         </w:rPr>
         <w:t>glfwInit</w:t>
       </w:r>
@@ -3649,23 +3771,14 @@
           <w:rFonts w:ascii="Times New Roman" w:hAnsi="Times New Roman" w:cs="Times New Roman"/>
         </w:rPr>
       </w:pPr>
-    </w:p>
-    <w:p>
-      <w:pPr>
-        <w:spacing w:after="0" w:line="240" w:lineRule="auto"/>
-        <w:jc w:val="both"/>
-        <w:rPr>
-          <w:rFonts w:ascii="Times New Roman" w:hAnsi="Times New Roman" w:cs="Times New Roman"/>
-        </w:rPr>
-      </w:pPr>
       <w:r>
         <w:rPr>
           <w:rFonts w:ascii="Times New Roman" w:hAnsi="Times New Roman" w:cs="Times New Roman"/>
           <w:noProof/>
         </w:rPr>
         <w:pict>
-          <v:shape id="_x0000_s1030" type="#_x0000_t202" style="position:absolute;left:0;text-align:left;margin-left:109.75pt;margin-top:.35pt;width:180.45pt;height:56.6pt;z-index:251667456;mso-width-relative:margin;mso-height-relative:margin">
-            <v:textbox>
+          <v:shape id="_x0000_s1030" type="#_x0000_t202" style="position:absolute;left:0;text-align:left;margin-left:109.75pt;margin-top:5.1pt;width:180.45pt;height:101.7pt;z-index:251667456;mso-width-relative:margin;mso-height-relative:margin">
+            <v:textbox style="mso-next-textbox:#_x0000_s1030">
               <w:txbxContent>
                 <w:p>
                   <w:pPr>
@@ -3678,33 +3791,39 @@
                       <w:color w:val="000000"/>
                       <w:sz w:val="19"/>
                       <w:szCs w:val="19"/>
-                      <w:lang w:val="en-US"/>
                     </w:rPr>
                   </w:pPr>
                   <w:proofErr w:type="spellStart"/>
+                  <w:r>
+                    <w:rPr>
+                      <w:rFonts w:ascii="Consolas" w:hAnsi="Consolas" w:cs="Consolas"/>
+                      <w:color w:val="0000FF"/>
+                      <w:sz w:val="19"/>
+                      <w:szCs w:val="19"/>
+                    </w:rPr>
+                    <w:t>int</w:t>
+                  </w:r>
+                  <w:proofErr w:type="spellEnd"/>
+                  <w:r>
+                    <w:rPr>
+                      <w:rFonts w:ascii="Consolas" w:hAnsi="Consolas" w:cs="Consolas"/>
+                      <w:color w:val="000000"/>
+                      <w:sz w:val="19"/>
+                      <w:szCs w:val="19"/>
+                    </w:rPr>
+                    <w:t xml:space="preserve"> </w:t>
+                  </w:r>
                   <w:proofErr w:type="gramStart"/>
                   <w:r>
                     <w:rPr>
                       <w:rFonts w:ascii="Consolas" w:hAnsi="Consolas" w:cs="Consolas"/>
-                      <w:color w:val="0000FF"/>
-                      <w:sz w:val="19"/>
-                      <w:szCs w:val="19"/>
-                      <w:lang w:val="en-US"/>
-                    </w:rPr>
-                    <w:t>int</w:t>
-                  </w:r>
-                  <w:proofErr w:type="spellEnd"/>
+                      <w:color w:val="000000"/>
+                      <w:sz w:val="19"/>
+                      <w:szCs w:val="19"/>
+                    </w:rPr>
+                    <w:t>main()</w:t>
+                  </w:r>
                   <w:proofErr w:type="gramEnd"/>
-                  <w:r>
-                    <w:rPr>
-                      <w:rFonts w:ascii="Consolas" w:hAnsi="Consolas" w:cs="Consolas"/>
-                      <w:color w:val="000000"/>
-                      <w:sz w:val="19"/>
-                      <w:szCs w:val="19"/>
-                      <w:lang w:val="en-US"/>
-                    </w:rPr>
-                    <w:t xml:space="preserve"> main()</w:t>
-                  </w:r>
                 </w:p>
                 <w:p>
                   <w:pPr>
@@ -3717,7 +3836,6 @@
                       <w:color w:val="000000"/>
                       <w:sz w:val="19"/>
                       <w:szCs w:val="19"/>
-                      <w:lang w:val="en-US"/>
                     </w:rPr>
                   </w:pPr>
                   <w:r>
@@ -3726,7 +3844,6 @@
                       <w:color w:val="000000"/>
                       <w:sz w:val="19"/>
                       <w:szCs w:val="19"/>
-                      <w:lang w:val="en-US"/>
                     </w:rPr>
                     <w:t>{</w:t>
                   </w:r>
@@ -3736,7 +3853,6 @@
                       <w:color w:val="000000"/>
                       <w:sz w:val="19"/>
                       <w:szCs w:val="19"/>
-                      <w:lang w:val="en-US"/>
                     </w:rPr>
                     <w:tab/>
                   </w:r>
@@ -3753,7 +3869,6 @@
                       <w:color w:val="000000"/>
                       <w:sz w:val="19"/>
                       <w:szCs w:val="19"/>
-                      <w:lang w:val="en-US"/>
                     </w:rPr>
                   </w:pPr>
                   <w:r>
@@ -3762,28 +3877,177 @@
                       <w:color w:val="008000"/>
                       <w:sz w:val="19"/>
                       <w:szCs w:val="19"/>
-                      <w:lang w:val="en-US"/>
                     </w:rPr>
                     <w:t xml:space="preserve">// </w:t>
                   </w:r>
                   <w:proofErr w:type="spellStart"/>
+                  <w:proofErr w:type="gramStart"/>
                   <w:r>
                     <w:rPr>
                       <w:rFonts w:ascii="Consolas" w:hAnsi="Consolas" w:cs="Consolas"/>
                       <w:color w:val="008000"/>
                       <w:sz w:val="19"/>
                       <w:szCs w:val="19"/>
-                      <w:lang w:val="en-US"/>
                     </w:rPr>
                     <w:t>glfw</w:t>
                   </w:r>
                   <w:proofErr w:type="spellEnd"/>
+                  <w:proofErr w:type="gramEnd"/>
                   <w:r>
                     <w:rPr>
                       <w:rFonts w:ascii="Consolas" w:hAnsi="Consolas" w:cs="Consolas"/>
                       <w:color w:val="008000"/>
                       <w:sz w:val="19"/>
                       <w:szCs w:val="19"/>
+                    </w:rPr>
+                    <w:t>: initiali</w:t>
+                  </w:r>
+                  <w:r>
+                    <w:rPr>
+                      <w:rFonts w:ascii="Consolas" w:hAnsi="Consolas" w:cs="Consolas"/>
+                      <w:color w:val="008000"/>
+                      <w:sz w:val="19"/>
+                      <w:szCs w:val="19"/>
+                    </w:rPr>
+                    <w:t>sation</w:t>
+                  </w:r>
+                </w:p>
+                <w:p>
+                  <w:pPr>
+                    <w:spacing w:after="0"/>
+                    <w:rPr>
+                      <w:rFonts w:ascii="Consolas" w:hAnsi="Consolas" w:cs="Consolas"/>
+                      <w:color w:val="000000"/>
+                      <w:sz w:val="19"/>
+                      <w:szCs w:val="19"/>
+                    </w:rPr>
+                  </w:pPr>
+                  <w:r>
+                    <w:rPr>
+                      <w:rFonts w:ascii="Consolas" w:hAnsi="Consolas" w:cs="Consolas"/>
+                      <w:color w:val="000000"/>
+                      <w:sz w:val="19"/>
+                      <w:szCs w:val="19"/>
+                    </w:rPr>
+                    <w:tab/>
+                  </w:r>
+                  <w:proofErr w:type="spellStart"/>
+                  <w:proofErr w:type="gramStart"/>
+                  <w:r>
+                    <w:rPr>
+                      <w:rFonts w:ascii="Consolas" w:hAnsi="Consolas" w:cs="Consolas"/>
+                      <w:color w:val="000000"/>
+                      <w:sz w:val="19"/>
+                      <w:szCs w:val="19"/>
+                    </w:rPr>
+                    <w:t>glfwInit</w:t>
+                  </w:r>
+                  <w:proofErr w:type="spellEnd"/>
+                  <w:r>
+                    <w:rPr>
+                      <w:rFonts w:ascii="Consolas" w:hAnsi="Consolas" w:cs="Consolas"/>
+                      <w:color w:val="000000"/>
+                      <w:sz w:val="19"/>
+                      <w:szCs w:val="19"/>
+                    </w:rPr>
+                    <w:t>(</w:t>
+                  </w:r>
+                  <w:proofErr w:type="gramEnd"/>
+                  <w:r>
+                    <w:rPr>
+                      <w:rFonts w:ascii="Consolas" w:hAnsi="Consolas" w:cs="Consolas"/>
+                      <w:color w:val="000000"/>
+                      <w:sz w:val="19"/>
+                      <w:szCs w:val="19"/>
+                    </w:rPr>
+                    <w:t>);</w:t>
+                  </w:r>
+                </w:p>
+                <w:p>
+                  <w:pPr>
+                    <w:autoSpaceDE w:val="0"/>
+                    <w:autoSpaceDN w:val="0"/>
+                    <w:adjustRightInd w:val="0"/>
+                    <w:spacing w:after="0" w:line="240" w:lineRule="auto"/>
+                    <w:ind w:firstLine="708"/>
+                    <w:rPr>
+                      <w:rFonts w:ascii="Consolas" w:hAnsi="Consolas" w:cs="Consolas"/>
+                      <w:color w:val="000000"/>
+                      <w:sz w:val="19"/>
+                      <w:szCs w:val="19"/>
+                    </w:rPr>
+                  </w:pPr>
+                  <w:r>
+                    <w:rPr>
+                      <w:rFonts w:ascii="Consolas" w:hAnsi="Consolas" w:cs="Consolas"/>
+                      <w:color w:val="000000"/>
+                      <w:sz w:val="19"/>
+                      <w:szCs w:val="19"/>
+                    </w:rPr>
+                    <w:t>(…)</w:t>
+                  </w:r>
+                  <w:r>
+                    <w:rPr>
+                      <w:rFonts w:ascii="Consolas" w:hAnsi="Consolas" w:cs="Consolas"/>
+                      <w:color w:val="000000"/>
+                      <w:sz w:val="19"/>
+                      <w:szCs w:val="19"/>
+                    </w:rPr>
+                    <w:t xml:space="preserve"> </w:t>
+                  </w:r>
+                  <w:r>
+                    <w:rPr>
+                      <w:rFonts w:ascii="Consolas" w:hAnsi="Consolas" w:cs="Consolas"/>
+                      <w:color w:val="008000"/>
+                      <w:sz w:val="19"/>
+                      <w:szCs w:val="19"/>
+                    </w:rPr>
+                    <w:t>//notre code</w:t>
+                  </w:r>
+                </w:p>
+                <w:p>
+                  <w:pPr>
+                    <w:autoSpaceDE w:val="0"/>
+                    <w:autoSpaceDN w:val="0"/>
+                    <w:adjustRightInd w:val="0"/>
+                    <w:spacing w:after="0" w:line="240" w:lineRule="auto"/>
+                    <w:ind w:firstLine="708"/>
+                    <w:rPr>
+                      <w:rFonts w:ascii="Consolas" w:hAnsi="Consolas" w:cs="Consolas"/>
+                      <w:color w:val="000000"/>
+                      <w:sz w:val="19"/>
+                      <w:szCs w:val="19"/>
+                      <w:lang w:val="en-US"/>
+                    </w:rPr>
+                  </w:pPr>
+                  <w:r>
+                    <w:rPr>
+                      <w:rFonts w:ascii="Consolas" w:hAnsi="Consolas" w:cs="Consolas"/>
+                      <w:color w:val="008000"/>
+                      <w:sz w:val="19"/>
+                      <w:szCs w:val="19"/>
+                      <w:lang w:val="en-US"/>
+                    </w:rPr>
+                    <w:t xml:space="preserve">// </w:t>
+                  </w:r>
+                  <w:proofErr w:type="spellStart"/>
+                  <w:r>
+                    <w:rPr>
+                      <w:rFonts w:ascii="Consolas" w:hAnsi="Consolas" w:cs="Consolas"/>
+                      <w:color w:val="008000"/>
+                      <w:sz w:val="19"/>
+                      <w:szCs w:val="19"/>
+                      <w:lang w:val="en-US"/>
+                    </w:rPr>
+                    <w:t>glfw</w:t>
+                  </w:r>
+                  <w:proofErr w:type="spellEnd"/>
+                  <w:r>
+                    <w:rPr>
+                      <w:rFonts w:ascii="Consolas" w:hAnsi="Consolas" w:cs="Consolas"/>
+                      <w:color w:val="008000"/>
+                      <w:sz w:val="19"/>
+                      <w:szCs w:val="19"/>
                       <w:lang w:val="en-US"/>
                     </w:rPr>
                     <w:t xml:space="preserve">: </w:t>
@@ -3797,24 +4061,18 @@
                       <w:szCs w:val="19"/>
                       <w:lang w:val="en-US"/>
                     </w:rPr>
-                    <w:t>initiali</w:t>
-                  </w:r>
-                  <w:r>
-                    <w:rPr>
-                      <w:rFonts w:ascii="Consolas" w:hAnsi="Consolas" w:cs="Consolas"/>
-                      <w:color w:val="008000"/>
-                      <w:sz w:val="19"/>
-                      <w:szCs w:val="19"/>
-                      <w:lang w:val="en-US"/>
-                    </w:rPr>
-                    <w:t>sation</w:t>
+                    <w:t>iterruption</w:t>
                   </w:r>
                   <w:proofErr w:type="spellEnd"/>
                 </w:p>
                 <w:p>
                   <w:pPr>
-                    <w:rPr>
-                      <w:lang w:val="en-US"/>
+                    <w:spacing w:after="0"/>
+                    <w:rPr>
+                      <w:rFonts w:ascii="Consolas" w:hAnsi="Consolas" w:cs="Consolas"/>
+                      <w:color w:val="000000"/>
+                      <w:sz w:val="19"/>
+                      <w:szCs w:val="19"/>
                     </w:rPr>
                   </w:pPr>
                   <w:r>
@@ -3835,9 +4093,8 @@
                       <w:color w:val="000000"/>
                       <w:sz w:val="19"/>
                       <w:szCs w:val="19"/>
-                      <w:lang w:val="en-US"/>
-                    </w:rPr>
-                    <w:t>glfwInit</w:t>
+                    </w:rPr>
+                    <w:t>glfwTerminate</w:t>
                   </w:r>
                   <w:proofErr w:type="spellEnd"/>
                   <w:r>
@@ -3846,7 +4103,6 @@
                       <w:color w:val="000000"/>
                       <w:sz w:val="19"/>
                       <w:szCs w:val="19"/>
-                      <w:lang w:val="en-US"/>
                     </w:rPr>
                     <w:t>(</w:t>
                   </w:r>
@@ -3857,9 +4113,29 @@
                       <w:color w:val="000000"/>
                       <w:sz w:val="19"/>
                       <w:szCs w:val="19"/>
-                      <w:lang w:val="en-US"/>
                     </w:rPr>
                     <w:t>);</w:t>
+                  </w:r>
+                </w:p>
+                <w:p>
+                  <w:pPr>
+                    <w:spacing w:after="0"/>
+                    <w:rPr>
+                      <w:rFonts w:ascii="Consolas" w:hAnsi="Consolas" w:cs="Consolas"/>
+                      <w:color w:val="000000"/>
+                      <w:sz w:val="19"/>
+                      <w:szCs w:val="19"/>
+                      <w:lang w:val="en-US"/>
+                    </w:rPr>
+                  </w:pPr>
+                  <w:r>
+                    <w:rPr>
+                      <w:rFonts w:ascii="Consolas" w:hAnsi="Consolas" w:cs="Consolas"/>
+                      <w:color w:val="000000"/>
+                      <w:sz w:val="19"/>
+                      <w:szCs w:val="19"/>
+                    </w:rPr>
+                    <w:t xml:space="preserve">} </w:t>
                   </w:r>
                 </w:p>
               </w:txbxContent>
@@ -3930,6 +4206,24 @@
           <w:rFonts w:ascii="Times New Roman" w:hAnsi="Times New Roman" w:cs="Times New Roman"/>
         </w:rPr>
       </w:pPr>
+    </w:p>
+    <w:p>
+      <w:pPr>
+        <w:spacing w:after="0" w:line="240" w:lineRule="auto"/>
+        <w:jc w:val="both"/>
+        <w:rPr>
+          <w:rFonts w:ascii="Times New Roman" w:hAnsi="Times New Roman" w:cs="Times New Roman"/>
+        </w:rPr>
+      </w:pPr>
+    </w:p>
+    <w:p>
+      <w:pPr>
+        <w:spacing w:after="0" w:line="240" w:lineRule="auto"/>
+        <w:jc w:val="both"/>
+        <w:rPr>
+          <w:rFonts w:ascii="Times New Roman" w:hAnsi="Times New Roman" w:cs="Times New Roman"/>
+        </w:rPr>
+      </w:pPr>
       <w:r>
         <w:rPr>
           <w:rFonts w:ascii="Times New Roman" w:hAnsi="Times New Roman" w:cs="Times New Roman"/>
@@ -3939,8 +4233,10 @@
       <w:proofErr w:type="spellStart"/>
       <w:r>
         <w:rPr>
-          <w:rFonts w:ascii="Times New Roman" w:hAnsi="Times New Roman" w:cs="Times New Roman"/>
-          <w:color w:val="FFC000" w:themeColor="accent4"/>
+          <w:rFonts w:ascii="Consolas" w:hAnsi="Consolas" w:cs="Consolas"/>
+          <w:color w:val="FFC000"/>
+          <w:sz w:val="19"/>
+          <w:szCs w:val="19"/>
         </w:rPr>
         <w:t>glfwWindowHint</w:t>
       </w:r>
@@ -3996,17 +4292,19 @@
       <w:proofErr w:type="spellStart"/>
       <w:r>
         <w:rPr>
+          <w:rFonts w:ascii="Consolas" w:hAnsi="Consolas" w:cs="Consolas"/>
+          <w:color w:val="FFC000"/>
+          <w:sz w:val="19"/>
+          <w:szCs w:val="19"/>
+        </w:rPr>
+        <w:t>glfwWindowHint</w:t>
+      </w:r>
+      <w:proofErr w:type="spellEnd"/>
+      <w:r>
+        <w:rPr>
           <w:rFonts w:ascii="Times New Roman" w:hAnsi="Times New Roman" w:cs="Times New Roman"/>
           <w:color w:val="FFC000" w:themeColor="accent4"/>
         </w:rPr>
-        <w:t>glfwWindowHint</w:t>
-      </w:r>
-      <w:proofErr w:type="spellEnd"/>
-      <w:r>
-        <w:rPr>
-          <w:rFonts w:ascii="Times New Roman" w:hAnsi="Times New Roman" w:cs="Times New Roman"/>
-          <w:color w:val="FFC000" w:themeColor="accent4"/>
-        </w:rPr>
         <w:t> </w:t>
       </w:r>
       <w:r>
@@ -4024,7 +4322,7 @@
           <w:rFonts w:ascii="Times New Roman" w:hAnsi="Times New Roman" w:cs="Times New Roman"/>
         </w:rPr>
       </w:pPr>
-      <w:hyperlink r:id="rId11" w:history="1">
+      <w:hyperlink r:id="rId11" w:anchor="ga7d9c8c62384b1e2821c4dc48952d2033" w:history="1">
         <w:r>
           <w:rPr>
             <w:rStyle w:val="Lienhypertexte"/>
@@ -4091,7 +4389,7 @@
           <w:rFonts w:ascii="Times New Roman" w:hAnsi="Times New Roman" w:cs="Times New Roman"/>
         </w:rPr>
       </w:pPr>
-      <w:hyperlink r:id="rId12" w:history="1">
+      <w:hyperlink r:id="rId12" w:anchor="window_hints_ctx" w:history="1">
         <w:r>
           <w:rPr>
             <w:rStyle w:val="Lienhypertexte"/>
@@ -4263,7 +4561,6 @@
                       <w:color w:val="000000"/>
                       <w:sz w:val="19"/>
                       <w:szCs w:val="19"/>
-                      <w:lang w:val="en-US"/>
                     </w:rPr>
                   </w:pPr>
                   <w:proofErr w:type="spellStart"/>
@@ -4274,7 +4571,6 @@
                       <w:color w:val="000000"/>
                       <w:sz w:val="19"/>
                       <w:szCs w:val="19"/>
-                      <w:lang w:val="en-US"/>
                     </w:rPr>
                     <w:t>glfwWindowHint</w:t>
                   </w:r>
@@ -4285,7 +4581,6 @@
                       <w:color w:val="000000"/>
                       <w:sz w:val="19"/>
                       <w:szCs w:val="19"/>
-                      <w:lang w:val="en-US"/>
                     </w:rPr>
                     <w:t>(</w:t>
                   </w:r>
@@ -4296,7 +4591,6 @@
                       <w:color w:val="6F008A"/>
                       <w:sz w:val="19"/>
                       <w:szCs w:val="19"/>
-                      <w:lang w:val="en-US"/>
                     </w:rPr>
                     <w:t>GLFW_CONTEXT_VERSION_MAJOR</w:t>
                   </w:r>
@@ -4306,7 +4600,6 @@
                       <w:color w:val="000000"/>
                       <w:sz w:val="19"/>
                       <w:szCs w:val="19"/>
-                      <w:lang w:val="en-US"/>
                     </w:rPr>
                     <w:t>, 3);</w:t>
                   </w:r>
@@ -4555,21 +4848,13 @@
         <w:rPr>
           <w:rFonts w:ascii="Times New Roman" w:hAnsi="Times New Roman" w:cs="Times New Roman"/>
         </w:rPr>
-        <w:t xml:space="preserve">Nous devons également choisir le profil du noyau </w:t>
-      </w:r>
-      <w:proofErr w:type="spellStart"/>
-      <w:r>
-        <w:rPr>
-          <w:rFonts w:ascii="Times New Roman" w:hAnsi="Times New Roman" w:cs="Times New Roman"/>
-        </w:rPr>
-        <w:t>OpenGL</w:t>
-      </w:r>
-      <w:proofErr w:type="spellEnd"/>
-      <w:r>
-        <w:rPr>
-          <w:rFonts w:ascii="Times New Roman" w:hAnsi="Times New Roman" w:cs="Times New Roman"/>
-        </w:rPr>
-        <w:t xml:space="preserve"> </w:t>
+        <w:t>N</w:t>
+      </w:r>
+      <w:r>
+        <w:rPr>
+          <w:rFonts w:ascii="Times New Roman" w:hAnsi="Times New Roman" w:cs="Times New Roman"/>
+        </w:rPr>
+        <w:t>ous souhaitons un contexte qui ne supporte que les fonctionnalités du profil principal</w:t>
       </w:r>
     </w:p>
     <w:p>
@@ -5011,17 +5296,19 @@
       <w:proofErr w:type="spellStart"/>
       <w:r>
         <w:rPr>
+          <w:rFonts w:ascii="Consolas" w:hAnsi="Consolas" w:cs="Consolas"/>
+          <w:color w:val="FFC000"/>
+          <w:sz w:val="19"/>
+          <w:szCs w:val="19"/>
+        </w:rPr>
+        <w:t>glfwCreateWindow</w:t>
+      </w:r>
+      <w:proofErr w:type="spellEnd"/>
+      <w:r>
+        <w:rPr>
           <w:rFonts w:ascii="Times New Roman" w:hAnsi="Times New Roman" w:cs="Times New Roman"/>
           <w:color w:val="FFC000" w:themeColor="accent4"/>
         </w:rPr>
-        <w:t>glfwCreateWindow</w:t>
-      </w:r>
-      <w:proofErr w:type="spellEnd"/>
-      <w:r>
-        <w:rPr>
-          <w:rFonts w:ascii="Times New Roman" w:hAnsi="Times New Roman" w:cs="Times New Roman"/>
-          <w:color w:val="FFC000" w:themeColor="accent4"/>
-        </w:rPr>
         <w:t xml:space="preserve"> </w:t>
       </w:r>
       <w:r>
@@ -5048,7 +5335,7 @@
           <w:rFonts w:ascii="Times New Roman" w:hAnsi="Times New Roman" w:cs="Times New Roman"/>
         </w:rPr>
       </w:pPr>
-      <w:hyperlink r:id="rId13" w:history="1">
+      <w:hyperlink r:id="rId13" w:anchor="ga5c336fddf2cbb5b92f65f10fb6043344" w:history="1">
         <w:r>
           <w:rPr>
             <w:rStyle w:val="Lienhypertexte"/>
@@ -5150,7 +5437,13 @@
         <w:rPr>
           <w:rFonts w:ascii="Times New Roman" w:hAnsi="Times New Roman" w:cs="Times New Roman"/>
         </w:rPr>
-        <w:t xml:space="preserve">Maintenant nous devons créer le contexte </w:t>
+        <w:t>Ensuite</w:t>
+      </w:r>
+      <w:r>
+        <w:rPr>
+          <w:rFonts w:ascii="Times New Roman" w:hAnsi="Times New Roman" w:cs="Times New Roman"/>
+        </w:rPr>
+        <w:t xml:space="preserve"> nous devons créer le contexte </w:t>
       </w:r>
       <w:proofErr w:type="spellStart"/>
       <w:r>
@@ -5169,8 +5462,10 @@
       <w:proofErr w:type="spellStart"/>
       <w:r>
         <w:rPr>
-          <w:rFonts w:ascii="Times New Roman" w:hAnsi="Times New Roman" w:cs="Times New Roman"/>
-          <w:color w:val="FFC000" w:themeColor="accent4"/>
+          <w:rFonts w:ascii="Consolas" w:hAnsi="Consolas" w:cs="Consolas"/>
+          <w:color w:val="FFC000"/>
+          <w:sz w:val="19"/>
+          <w:szCs w:val="19"/>
         </w:rPr>
         <w:t>glfwMakeContextCurrent</w:t>
       </w:r>
@@ -5190,7 +5485,7 @@
           <w:rFonts w:ascii="Times New Roman" w:hAnsi="Times New Roman" w:cs="Times New Roman"/>
         </w:rPr>
       </w:pPr>
-      <w:hyperlink r:id="rId14" w:history="1">
+      <w:hyperlink r:id="rId14" w:anchor="ga1c04dc242268f827290fe40aa1c91157" w:history="1">
         <w:r>
           <w:rPr>
             <w:rStyle w:val="Lienhypertexte"/>
@@ -5214,6 +5509,15 @@
           <w:rFonts w:ascii="Times New Roman" w:hAnsi="Times New Roman" w:cs="Times New Roman"/>
         </w:rPr>
       </w:pPr>
+    </w:p>
+    <w:p>
+      <w:pPr>
+        <w:spacing w:after="0" w:line="240" w:lineRule="auto"/>
+        <w:jc w:val="both"/>
+        <w:rPr>
+          <w:rFonts w:ascii="Times New Roman" w:hAnsi="Times New Roman" w:cs="Times New Roman"/>
+        </w:rPr>
+      </w:pPr>
       <w:r>
         <w:rPr>
           <w:rFonts w:ascii="Times New Roman" w:hAnsi="Times New Roman" w:cs="Times New Roman"/>
@@ -5221,7 +5525,7 @@
           <w:lang w:eastAsia="fr-FR"/>
         </w:rPr>
         <w:pict>
-          <v:shape id="_x0000_s1035" type="#_x0000_t202" style="position:absolute;left:0;text-align:left;margin-left:-19.1pt;margin-top:10.85pt;width:495.9pt;height:136.8pt;z-index:251673600">
+          <v:shape id="_x0000_s1035" type="#_x0000_t202" style="position:absolute;left:0;text-align:left;margin-left:-19.1pt;margin-top:8.1pt;width:495.9pt;height:136.8pt;z-index:251673600">
             <v:textbox>
               <w:txbxContent>
                 <w:p>
@@ -5351,7 +5655,17 @@
                       <w:szCs w:val="19"/>
                       <w:lang w:val="en-US"/>
                     </w:rPr>
-                    <w:t xml:space="preserve">SCR_WIDTH, SCR_HEIGHT, </w:t>
+                    <w:t>800, 600</w:t>
+                  </w:r>
+                  <w:r>
+                    <w:rPr>
+                      <w:rFonts w:ascii="Consolas" w:hAnsi="Consolas" w:cs="Consolas"/>
+                      <w:color w:val="000000"/>
+                      <w:sz w:val="19"/>
+                      <w:szCs w:val="19"/>
+                      <w:lang w:val="en-US"/>
+                    </w:rPr>
+                    <w:t xml:space="preserve">, </w:t>
                   </w:r>
                   <w:r>
                     <w:rPr>
@@ -5363,6 +5677,16 @@
                     </w:rPr>
                     <w:t>"</w:t>
                   </w:r>
+                  <w:r>
+                    <w:rPr>
+                      <w:rFonts w:ascii="Consolas" w:hAnsi="Consolas" w:cs="Consolas"/>
+                      <w:color w:val="A31515"/>
+                      <w:sz w:val="19"/>
+                      <w:szCs w:val="19"/>
+                      <w:lang w:val="en-US"/>
+                    </w:rPr>
+                    <w:t xml:space="preserve">Première </w:t>
+                  </w:r>
                   <w:proofErr w:type="spellStart"/>
                   <w:r>
                     <w:rPr>
@@ -5372,7 +5696,7 @@
                       <w:szCs w:val="19"/>
                       <w:lang w:val="en-US"/>
                     </w:rPr>
-                    <w:t>LearnOpenGL</w:t>
+                    <w:t>fenêtre</w:t>
                   </w:r>
                   <w:proofErr w:type="spellEnd"/>
                   <w:r>
@@ -5867,7 +6191,7 @@
                       <w:sz w:val="19"/>
                       <w:szCs w:val="19"/>
                     </w:rPr>
-                    <w:t>création</w:t>
+                    <w:t>activation</w:t>
                   </w:r>
                   <w:proofErr w:type="gramEnd"/>
                   <w:r>
@@ -6046,6 +6370,1061 @@
           <w:rFonts w:ascii="Times New Roman" w:hAnsi="Times New Roman" w:cs="Times New Roman"/>
         </w:rPr>
       </w:pPr>
+      <w:r>
+        <w:rPr>
+          <w:rFonts w:ascii="Times New Roman" w:hAnsi="Times New Roman" w:cs="Times New Roman"/>
+        </w:rPr>
+        <w:t>Ensuite arrive la bouc</w:t>
+      </w:r>
+      <w:r>
+        <w:rPr>
+          <w:rFonts w:ascii="Times New Roman" w:hAnsi="Times New Roman" w:cs="Times New Roman"/>
+        </w:rPr>
+        <w:t xml:space="preserve">le événementielle, </w:t>
+      </w:r>
+      <w:r>
+        <w:rPr>
+          <w:rFonts w:ascii="Times New Roman" w:hAnsi="Times New Roman" w:cs="Times New Roman"/>
+        </w:rPr>
+        <w:t>GLFW utilise une boucle événementielle appelée « fermée ». Cela signifie que vous n'avez qu'à gérer les événements que lorsque vous en avez besoin. En clair, votre boucle événe</w:t>
+      </w:r>
+      <w:r>
+        <w:rPr>
+          <w:rFonts w:ascii="Times New Roman" w:hAnsi="Times New Roman" w:cs="Times New Roman"/>
+        </w:rPr>
+        <w:t xml:space="preserve">mentielle semblera très simple. </w:t>
+      </w:r>
+      <w:r>
+        <w:rPr>
+          <w:rFonts w:ascii="Times New Roman" w:hAnsi="Times New Roman" w:cs="Times New Roman"/>
+        </w:rPr>
+        <w:t xml:space="preserve">Les seules fonctions nécessaires dans la boucle sont </w:t>
+      </w:r>
+      <w:proofErr w:type="spellStart"/>
+      <w:proofErr w:type="gramStart"/>
+      <w:r>
+        <w:rPr>
+          <w:rFonts w:ascii="Consolas" w:hAnsi="Consolas" w:cs="Consolas"/>
+          <w:color w:val="FFC000"/>
+          <w:sz w:val="19"/>
+          <w:szCs w:val="19"/>
+        </w:rPr>
+        <w:t>glfwSwapBuffers</w:t>
+      </w:r>
+      <w:proofErr w:type="spellEnd"/>
+      <w:r>
+        <w:rPr>
+          <w:rFonts w:ascii="Times New Roman" w:hAnsi="Times New Roman" w:cs="Times New Roman"/>
+          <w:color w:val="FFC000" w:themeColor="accent4"/>
+        </w:rPr>
+        <w:t>(</w:t>
+      </w:r>
+      <w:proofErr w:type="gramEnd"/>
+      <w:r>
+        <w:rPr>
+          <w:rFonts w:ascii="Times New Roman" w:hAnsi="Times New Roman" w:cs="Times New Roman"/>
+          <w:color w:val="FFC000" w:themeColor="accent4"/>
+        </w:rPr>
+        <w:t>)</w:t>
+      </w:r>
+      <w:r>
+        <w:rPr>
+          <w:rFonts w:ascii="Times New Roman" w:hAnsi="Times New Roman" w:cs="Times New Roman"/>
+        </w:rPr>
+        <w:t xml:space="preserve"> pour échanger le tampon arrière avec le tampon avant après avoir fini le rendu et la fonction </w:t>
+      </w:r>
+      <w:proofErr w:type="spellStart"/>
+      <w:r>
+        <w:rPr>
+          <w:rFonts w:ascii="Consolas" w:hAnsi="Consolas" w:cs="Consolas"/>
+          <w:color w:val="FFC000"/>
+          <w:sz w:val="19"/>
+          <w:szCs w:val="19"/>
+        </w:rPr>
+        <w:t>glfwPollEvents</w:t>
+      </w:r>
+      <w:proofErr w:type="spellEnd"/>
+      <w:r>
+        <w:rPr>
+          <w:rFonts w:ascii="Times New Roman" w:hAnsi="Times New Roman" w:cs="Times New Roman"/>
+          <w:color w:val="FFC000" w:themeColor="accent4"/>
+        </w:rPr>
+        <w:t>()</w:t>
+      </w:r>
+      <w:r>
+        <w:rPr>
+          <w:rFonts w:ascii="Times New Roman" w:hAnsi="Times New Roman" w:cs="Times New Roman"/>
+        </w:rPr>
+        <w:t xml:space="preserve"> pour mettre à jour les événements.</w:t>
+      </w:r>
+    </w:p>
+    <w:p>
+      <w:pPr>
+        <w:spacing w:after="0" w:line="240" w:lineRule="auto"/>
+        <w:jc w:val="both"/>
+        <w:rPr>
+          <w:rFonts w:ascii="Times New Roman" w:hAnsi="Times New Roman" w:cs="Times New Roman"/>
+        </w:rPr>
+      </w:pPr>
+    </w:p>
+    <w:p>
+      <w:pPr>
+        <w:spacing w:after="0" w:line="240" w:lineRule="auto"/>
+        <w:jc w:val="both"/>
+        <w:rPr>
+          <w:rFonts w:ascii="Times New Roman" w:hAnsi="Times New Roman" w:cs="Times New Roman"/>
+        </w:rPr>
+      </w:pPr>
+      <w:r>
+        <w:rPr>
+          <w:rFonts w:ascii="Times New Roman" w:hAnsi="Times New Roman" w:cs="Times New Roman"/>
+          <w:noProof/>
+          <w:lang w:eastAsia="fr-FR"/>
+        </w:rPr>
+        <w:pict>
+          <v:shape id="_x0000_s1040" type="#_x0000_t202" style="position:absolute;left:0;text-align:left;margin-left:-12.8pt;margin-top:6.05pt;width:486.45pt;height:80pt;z-index:251677696">
+            <v:textbox>
+              <w:txbxContent>
+                <w:p>
+                  <w:pPr>
+                    <w:autoSpaceDE w:val="0"/>
+                    <w:autoSpaceDN w:val="0"/>
+                    <w:adjustRightInd w:val="0"/>
+                    <w:spacing w:after="0" w:line="240" w:lineRule="auto"/>
+                    <w:rPr>
+                      <w:rFonts w:ascii="Consolas" w:hAnsi="Consolas" w:cs="Consolas"/>
+                      <w:color w:val="000000"/>
+                      <w:sz w:val="19"/>
+                      <w:szCs w:val="19"/>
+                      <w:lang w:val="en-US"/>
+                    </w:rPr>
+                  </w:pPr>
+                  <w:proofErr w:type="gramStart"/>
+                  <w:r>
+                    <w:rPr>
+                      <w:rFonts w:ascii="Consolas" w:hAnsi="Consolas" w:cs="Consolas"/>
+                      <w:color w:val="0000FF"/>
+                      <w:sz w:val="19"/>
+                      <w:szCs w:val="19"/>
+                      <w:lang w:val="en-US"/>
+                    </w:rPr>
+                    <w:t>while</w:t>
+                  </w:r>
+                  <w:proofErr w:type="gramEnd"/>
+                  <w:r>
+                    <w:rPr>
+                      <w:rFonts w:ascii="Consolas" w:hAnsi="Consolas" w:cs="Consolas"/>
+                      <w:color w:val="000000"/>
+                      <w:sz w:val="19"/>
+                      <w:szCs w:val="19"/>
+                      <w:lang w:val="en-US"/>
+                    </w:rPr>
+                    <w:t xml:space="preserve"> (!</w:t>
+                  </w:r>
+                  <w:proofErr w:type="spellStart"/>
+                  <w:r>
+                    <w:rPr>
+                      <w:rFonts w:ascii="Consolas" w:hAnsi="Consolas" w:cs="Consolas"/>
+                      <w:color w:val="000000"/>
+                      <w:sz w:val="19"/>
+                      <w:szCs w:val="19"/>
+                      <w:lang w:val="en-US"/>
+                    </w:rPr>
+                    <w:t>glfwWindowShouldClose</w:t>
+                  </w:r>
+                  <w:proofErr w:type="spellEnd"/>
+                  <w:r>
+                    <w:rPr>
+                      <w:rFonts w:ascii="Consolas" w:hAnsi="Consolas" w:cs="Consolas"/>
+                      <w:color w:val="000000"/>
+                      <w:sz w:val="19"/>
+                      <w:szCs w:val="19"/>
+                      <w:lang w:val="en-US"/>
+                    </w:rPr>
+                    <w:t>(window))</w:t>
+                  </w:r>
+                </w:p>
+                <w:p>
+                  <w:pPr>
+                    <w:autoSpaceDE w:val="0"/>
+                    <w:autoSpaceDN w:val="0"/>
+                    <w:adjustRightInd w:val="0"/>
+                    <w:spacing w:after="0" w:line="240" w:lineRule="auto"/>
+                    <w:rPr>
+                      <w:rFonts w:ascii="Consolas" w:hAnsi="Consolas" w:cs="Consolas"/>
+                      <w:color w:val="000000"/>
+                      <w:sz w:val="19"/>
+                      <w:szCs w:val="19"/>
+                      <w:lang w:val="en-US"/>
+                    </w:rPr>
+                  </w:pPr>
+                  <w:r>
+                    <w:rPr>
+                      <w:rFonts w:ascii="Consolas" w:hAnsi="Consolas" w:cs="Consolas"/>
+                      <w:color w:val="000000"/>
+                      <w:sz w:val="19"/>
+                      <w:szCs w:val="19"/>
+                      <w:lang w:val="en-US"/>
+                    </w:rPr>
+                    <w:t>{</w:t>
+                  </w:r>
+                </w:p>
+                <w:p>
+                  <w:pPr>
+                    <w:autoSpaceDE w:val="0"/>
+                    <w:autoSpaceDN w:val="0"/>
+                    <w:adjustRightInd w:val="0"/>
+                    <w:spacing w:after="0" w:line="240" w:lineRule="auto"/>
+                    <w:rPr>
+                      <w:rFonts w:ascii="Consolas" w:hAnsi="Consolas" w:cs="Consolas"/>
+                      <w:color w:val="000000"/>
+                      <w:sz w:val="19"/>
+                      <w:szCs w:val="19"/>
+                      <w:lang w:val="en-US"/>
+                    </w:rPr>
+                  </w:pPr>
+                </w:p>
+                <w:p>
+                  <w:pPr>
+                    <w:autoSpaceDE w:val="0"/>
+                    <w:autoSpaceDN w:val="0"/>
+                    <w:adjustRightInd w:val="0"/>
+                    <w:spacing w:after="0" w:line="240" w:lineRule="auto"/>
+                    <w:rPr>
+                      <w:rFonts w:ascii="Consolas" w:hAnsi="Consolas" w:cs="Consolas"/>
+                      <w:color w:val="000000"/>
+                      <w:sz w:val="19"/>
+                      <w:szCs w:val="19"/>
+                      <w:lang w:val="en-US"/>
+                    </w:rPr>
+                  </w:pPr>
+                  <w:r>
+                    <w:rPr>
+                      <w:rFonts w:ascii="Consolas" w:hAnsi="Consolas" w:cs="Consolas"/>
+                      <w:color w:val="000000"/>
+                      <w:sz w:val="19"/>
+                      <w:szCs w:val="19"/>
+                      <w:lang w:val="en-US"/>
+                    </w:rPr>
+                    <w:tab/>
+                  </w:r>
+                  <w:proofErr w:type="spellStart"/>
+                  <w:proofErr w:type="gramStart"/>
+                  <w:r>
+                    <w:rPr>
+                      <w:rFonts w:ascii="Consolas" w:hAnsi="Consolas" w:cs="Consolas"/>
+                      <w:color w:val="000000"/>
+                      <w:sz w:val="19"/>
+                      <w:szCs w:val="19"/>
+                      <w:lang w:val="en-US"/>
+                    </w:rPr>
+                    <w:t>glfwSwapBuffers</w:t>
+                  </w:r>
+                  <w:proofErr w:type="spellEnd"/>
+                  <w:r>
+                    <w:rPr>
+                      <w:rFonts w:ascii="Consolas" w:hAnsi="Consolas" w:cs="Consolas"/>
+                      <w:color w:val="000000"/>
+                      <w:sz w:val="19"/>
+                      <w:szCs w:val="19"/>
+                      <w:lang w:val="en-US"/>
+                    </w:rPr>
+                    <w:t>(</w:t>
+                  </w:r>
+                  <w:proofErr w:type="gramEnd"/>
+                  <w:r>
+                    <w:rPr>
+                      <w:rFonts w:ascii="Consolas" w:hAnsi="Consolas" w:cs="Consolas"/>
+                      <w:color w:val="000000"/>
+                      <w:sz w:val="19"/>
+                      <w:szCs w:val="19"/>
+                      <w:lang w:val="en-US"/>
+                    </w:rPr>
+                    <w:t>window);</w:t>
+                  </w:r>
+                </w:p>
+                <w:p>
+                  <w:pPr>
+                    <w:autoSpaceDE w:val="0"/>
+                    <w:autoSpaceDN w:val="0"/>
+                    <w:adjustRightInd w:val="0"/>
+                    <w:spacing w:after="0" w:line="240" w:lineRule="auto"/>
+                    <w:rPr>
+                      <w:rFonts w:ascii="Consolas" w:hAnsi="Consolas" w:cs="Consolas"/>
+                      <w:color w:val="000000"/>
+                      <w:sz w:val="19"/>
+                      <w:szCs w:val="19"/>
+                      <w:lang w:val="en-US"/>
+                    </w:rPr>
+                  </w:pPr>
+                  <w:r>
+                    <w:rPr>
+                      <w:rFonts w:ascii="Consolas" w:hAnsi="Consolas" w:cs="Consolas"/>
+                      <w:color w:val="000000"/>
+                      <w:sz w:val="19"/>
+                      <w:szCs w:val="19"/>
+                      <w:lang w:val="en-US"/>
+                    </w:rPr>
+                    <w:tab/>
+                  </w:r>
+                  <w:proofErr w:type="spellStart"/>
+                  <w:proofErr w:type="gramStart"/>
+                  <w:r>
+                    <w:rPr>
+                      <w:rFonts w:ascii="Consolas" w:hAnsi="Consolas" w:cs="Consolas"/>
+                      <w:color w:val="000000"/>
+                      <w:sz w:val="19"/>
+                      <w:szCs w:val="19"/>
+                      <w:lang w:val="en-US"/>
+                    </w:rPr>
+                    <w:t>glfwPollEvents</w:t>
+                  </w:r>
+                  <w:proofErr w:type="spellEnd"/>
+                  <w:r>
+                    <w:rPr>
+                      <w:rFonts w:ascii="Consolas" w:hAnsi="Consolas" w:cs="Consolas"/>
+                      <w:color w:val="000000"/>
+                      <w:sz w:val="19"/>
+                      <w:szCs w:val="19"/>
+                      <w:lang w:val="en-US"/>
+                    </w:rPr>
+                    <w:t>(</w:t>
+                  </w:r>
+                  <w:proofErr w:type="gramEnd"/>
+                  <w:r>
+                    <w:rPr>
+                      <w:rFonts w:ascii="Consolas" w:hAnsi="Consolas" w:cs="Consolas"/>
+                      <w:color w:val="000000"/>
+                      <w:sz w:val="19"/>
+                      <w:szCs w:val="19"/>
+                      <w:lang w:val="en-US"/>
+                    </w:rPr>
+                    <w:t>);</w:t>
+                  </w:r>
+                </w:p>
+                <w:p>
+                  <w:pPr>
+                    <w:rPr>
+                      <w:lang w:val="en-US"/>
+                    </w:rPr>
+                  </w:pPr>
+                  <w:r>
+                    <w:rPr>
+                      <w:rFonts w:ascii="Consolas" w:hAnsi="Consolas" w:cs="Consolas"/>
+                      <w:color w:val="000000"/>
+                      <w:sz w:val="19"/>
+                      <w:szCs w:val="19"/>
+                      <w:lang w:val="en-US"/>
+                    </w:rPr>
+                    <w:t>}</w:t>
+                  </w:r>
+                </w:p>
+              </w:txbxContent>
+            </v:textbox>
+          </v:shape>
+        </w:pict>
+      </w:r>
+    </w:p>
+    <w:p>
+      <w:pPr>
+        <w:spacing w:after="0" w:line="240" w:lineRule="auto"/>
+        <w:jc w:val="both"/>
+        <w:rPr>
+          <w:rFonts w:ascii="Times New Roman" w:hAnsi="Times New Roman" w:cs="Times New Roman"/>
+        </w:rPr>
+      </w:pPr>
+    </w:p>
+    <w:p>
+      <w:pPr>
+        <w:spacing w:after="0" w:line="240" w:lineRule="auto"/>
+        <w:jc w:val="both"/>
+        <w:rPr>
+          <w:rFonts w:ascii="Times New Roman" w:hAnsi="Times New Roman" w:cs="Times New Roman"/>
+        </w:rPr>
+      </w:pPr>
+    </w:p>
+    <w:p>
+      <w:pPr>
+        <w:spacing w:after="0" w:line="240" w:lineRule="auto"/>
+        <w:jc w:val="both"/>
+        <w:rPr>
+          <w:rFonts w:ascii="Times New Roman" w:hAnsi="Times New Roman" w:cs="Times New Roman"/>
+        </w:rPr>
+      </w:pPr>
+    </w:p>
+    <w:p>
+      <w:pPr>
+        <w:spacing w:after="0" w:line="240" w:lineRule="auto"/>
+        <w:jc w:val="both"/>
+        <w:rPr>
+          <w:rFonts w:ascii="Times New Roman" w:hAnsi="Times New Roman" w:cs="Times New Roman"/>
+        </w:rPr>
+      </w:pPr>
+    </w:p>
+    <w:p>
+      <w:pPr>
+        <w:spacing w:after="0" w:line="240" w:lineRule="auto"/>
+        <w:jc w:val="both"/>
+        <w:rPr>
+          <w:rFonts w:ascii="Times New Roman" w:hAnsi="Times New Roman" w:cs="Times New Roman"/>
+        </w:rPr>
+      </w:pPr>
+    </w:p>
+    <w:p>
+      <w:pPr>
+        <w:spacing w:after="0" w:line="240" w:lineRule="auto"/>
+        <w:jc w:val="both"/>
+        <w:rPr>
+          <w:rFonts w:ascii="Times New Roman" w:hAnsi="Times New Roman" w:cs="Times New Roman"/>
+        </w:rPr>
+      </w:pPr>
+    </w:p>
+    <w:p>
+      <w:pPr>
+        <w:spacing w:after="0" w:line="240" w:lineRule="auto"/>
+        <w:jc w:val="both"/>
+        <w:rPr>
+          <w:rFonts w:ascii="Times New Roman" w:hAnsi="Times New Roman" w:cs="Times New Roman"/>
+        </w:rPr>
+      </w:pPr>
+    </w:p>
+    <w:p>
+      <w:pPr>
+        <w:spacing w:after="0" w:line="240" w:lineRule="auto"/>
+        <w:jc w:val="both"/>
+        <w:rPr>
+          <w:rFonts w:ascii="Times New Roman" w:hAnsi="Times New Roman" w:cs="Times New Roman"/>
+        </w:rPr>
+      </w:pPr>
+    </w:p>
+    <w:p>
+      <w:pPr>
+        <w:spacing w:after="0" w:line="240" w:lineRule="auto"/>
+        <w:jc w:val="both"/>
+        <w:rPr>
+          <w:rFonts w:ascii="Times New Roman" w:hAnsi="Times New Roman" w:cs="Times New Roman"/>
+        </w:rPr>
+      </w:pPr>
+      <w:r>
+        <w:rPr>
+          <w:rFonts w:ascii="Times New Roman" w:hAnsi="Times New Roman" w:cs="Times New Roman"/>
+        </w:rPr>
+        <w:t xml:space="preserve">On peut également rajouter </w:t>
+      </w:r>
+      <w:r>
+        <w:rPr>
+          <w:rFonts w:ascii="Times New Roman" w:hAnsi="Times New Roman" w:cs="Times New Roman"/>
+        </w:rPr>
+        <w:t>une gestion des entrées</w:t>
+      </w:r>
+      <w:r>
+        <w:rPr>
+          <w:rFonts w:ascii="Times New Roman" w:hAnsi="Times New Roman" w:cs="Times New Roman"/>
+        </w:rPr>
+        <w:t xml:space="preserve"> clavier afin de pouvoir fermer la fenêtre en appuyant sur la touche </w:t>
+      </w:r>
+      <w:proofErr w:type="spellStart"/>
+      <w:r>
+        <w:rPr>
+          <w:rFonts w:ascii="Times New Roman" w:hAnsi="Times New Roman" w:cs="Times New Roman"/>
+        </w:rPr>
+        <w:t>Echap</w:t>
+      </w:r>
+      <w:proofErr w:type="spellEnd"/>
+      <w:r>
+        <w:rPr>
+          <w:rFonts w:ascii="Times New Roman" w:hAnsi="Times New Roman" w:cs="Times New Roman"/>
+        </w:rPr>
+        <w:t>.</w:t>
+      </w:r>
+    </w:p>
+    <w:p>
+      <w:pPr>
+        <w:spacing w:after="0" w:line="240" w:lineRule="auto"/>
+        <w:jc w:val="both"/>
+        <w:rPr>
+          <w:rFonts w:ascii="Times New Roman" w:hAnsi="Times New Roman" w:cs="Times New Roman"/>
+        </w:rPr>
+      </w:pPr>
+    </w:p>
+    <w:p>
+      <w:pPr>
+        <w:spacing w:after="0" w:line="240" w:lineRule="auto"/>
+        <w:jc w:val="both"/>
+        <w:rPr>
+          <w:rFonts w:ascii="Times New Roman" w:hAnsi="Times New Roman" w:cs="Times New Roman"/>
+        </w:rPr>
+      </w:pPr>
+    </w:p>
+    <w:p>
+      <w:pPr>
+        <w:spacing w:after="0" w:line="240" w:lineRule="auto"/>
+        <w:jc w:val="both"/>
+        <w:rPr>
+          <w:rFonts w:ascii="Times New Roman" w:hAnsi="Times New Roman" w:cs="Times New Roman"/>
+        </w:rPr>
+      </w:pPr>
+    </w:p>
+    <w:p>
+      <w:pPr>
+        <w:spacing w:after="0" w:line="240" w:lineRule="auto"/>
+        <w:jc w:val="both"/>
+        <w:rPr>
+          <w:rFonts w:ascii="Times New Roman" w:hAnsi="Times New Roman" w:cs="Times New Roman"/>
+        </w:rPr>
+      </w:pPr>
+      <w:r>
+        <w:rPr>
+          <w:rFonts w:ascii="Times New Roman" w:hAnsi="Times New Roman" w:cs="Times New Roman"/>
+          <w:noProof/>
+          <w:lang w:eastAsia="fr-FR"/>
+        </w:rPr>
+        <w:lastRenderedPageBreak/>
+        <w:pict>
+          <v:shape id="_x0000_s1041" type="#_x0000_t202" style="position:absolute;left:0;text-align:left;margin-left:-15.8pt;margin-top:-35.25pt;width:486.45pt;height:125.1pt;z-index:251678720">
+            <v:textbox>
+              <w:txbxContent>
+                <w:p>
+                  <w:pPr>
+                    <w:autoSpaceDE w:val="0"/>
+                    <w:autoSpaceDN w:val="0"/>
+                    <w:adjustRightInd w:val="0"/>
+                    <w:spacing w:after="0" w:line="240" w:lineRule="auto"/>
+                    <w:rPr>
+                      <w:rFonts w:ascii="Consolas" w:hAnsi="Consolas" w:cs="Consolas"/>
+                      <w:color w:val="000000"/>
+                      <w:sz w:val="19"/>
+                      <w:szCs w:val="19"/>
+                      <w:lang w:val="en-US"/>
+                    </w:rPr>
+                  </w:pPr>
+                  <w:proofErr w:type="gramStart"/>
+                  <w:r>
+                    <w:rPr>
+                      <w:rFonts w:ascii="Consolas" w:hAnsi="Consolas" w:cs="Consolas"/>
+                      <w:color w:val="0000FF"/>
+                      <w:sz w:val="19"/>
+                      <w:szCs w:val="19"/>
+                      <w:lang w:val="en-US"/>
+                    </w:rPr>
+                    <w:t>while</w:t>
+                  </w:r>
+                  <w:proofErr w:type="gramEnd"/>
+                  <w:r>
+                    <w:rPr>
+                      <w:rFonts w:ascii="Consolas" w:hAnsi="Consolas" w:cs="Consolas"/>
+                      <w:color w:val="000000"/>
+                      <w:sz w:val="19"/>
+                      <w:szCs w:val="19"/>
+                      <w:lang w:val="en-US"/>
+                    </w:rPr>
+                    <w:t xml:space="preserve"> (!</w:t>
+                  </w:r>
+                  <w:proofErr w:type="spellStart"/>
+                  <w:r>
+                    <w:rPr>
+                      <w:rFonts w:ascii="Consolas" w:hAnsi="Consolas" w:cs="Consolas"/>
+                      <w:color w:val="000000"/>
+                      <w:sz w:val="19"/>
+                      <w:szCs w:val="19"/>
+                      <w:lang w:val="en-US"/>
+                    </w:rPr>
+                    <w:t>glfwWindowShouldClose</w:t>
+                  </w:r>
+                  <w:proofErr w:type="spellEnd"/>
+                  <w:r>
+                    <w:rPr>
+                      <w:rFonts w:ascii="Consolas" w:hAnsi="Consolas" w:cs="Consolas"/>
+                      <w:color w:val="000000"/>
+                      <w:sz w:val="19"/>
+                      <w:szCs w:val="19"/>
+                      <w:lang w:val="en-US"/>
+                    </w:rPr>
+                    <w:t>(window))</w:t>
+                  </w:r>
+                </w:p>
+                <w:p>
+                  <w:pPr>
+                    <w:autoSpaceDE w:val="0"/>
+                    <w:autoSpaceDN w:val="0"/>
+                    <w:adjustRightInd w:val="0"/>
+                    <w:spacing w:after="0" w:line="240" w:lineRule="auto"/>
+                    <w:rPr>
+                      <w:rFonts w:ascii="Consolas" w:hAnsi="Consolas" w:cs="Consolas"/>
+                      <w:color w:val="000000"/>
+                      <w:sz w:val="19"/>
+                      <w:szCs w:val="19"/>
+                      <w:lang w:val="en-US"/>
+                    </w:rPr>
+                  </w:pPr>
+                  <w:r>
+                    <w:rPr>
+                      <w:rFonts w:ascii="Consolas" w:hAnsi="Consolas" w:cs="Consolas"/>
+                      <w:color w:val="000000"/>
+                      <w:sz w:val="19"/>
+                      <w:szCs w:val="19"/>
+                      <w:lang w:val="en-US"/>
+                    </w:rPr>
+                    <w:t>{</w:t>
+                  </w:r>
+                </w:p>
+                <w:p>
+                  <w:pPr>
+                    <w:autoSpaceDE w:val="0"/>
+                    <w:autoSpaceDN w:val="0"/>
+                    <w:adjustRightInd w:val="0"/>
+                    <w:spacing w:after="0" w:line="240" w:lineRule="auto"/>
+                    <w:rPr>
+                      <w:rFonts w:ascii="Consolas" w:hAnsi="Consolas" w:cs="Consolas"/>
+                      <w:color w:val="0000FF"/>
+                      <w:sz w:val="19"/>
+                      <w:szCs w:val="19"/>
+                      <w:lang w:val="en-US"/>
+                    </w:rPr>
+                  </w:pPr>
+                  <w:r>
+                    <w:rPr>
+                      <w:rFonts w:ascii="Consolas" w:hAnsi="Consolas" w:cs="Consolas"/>
+                      <w:color w:val="0000FF"/>
+                      <w:sz w:val="19"/>
+                      <w:szCs w:val="19"/>
+                      <w:lang w:val="en-US"/>
+                    </w:rPr>
+                    <w:tab/>
+                    <w:t>(…)</w:t>
+                  </w:r>
+                </w:p>
+                <w:p>
+                  <w:pPr>
+                    <w:autoSpaceDE w:val="0"/>
+                    <w:autoSpaceDN w:val="0"/>
+                    <w:adjustRightInd w:val="0"/>
+                    <w:spacing w:after="0" w:line="240" w:lineRule="auto"/>
+                    <w:ind w:firstLine="708"/>
+                    <w:rPr>
+                      <w:rFonts w:ascii="Consolas" w:hAnsi="Consolas" w:cs="Consolas"/>
+                      <w:color w:val="000000"/>
+                      <w:sz w:val="19"/>
+                      <w:szCs w:val="19"/>
+                      <w:lang w:val="en-US"/>
+                    </w:rPr>
+                  </w:pPr>
+                  <w:proofErr w:type="gramStart"/>
+                  <w:r>
+                    <w:rPr>
+                      <w:rFonts w:ascii="Consolas" w:hAnsi="Consolas" w:cs="Consolas"/>
+                      <w:color w:val="0000FF"/>
+                      <w:sz w:val="19"/>
+                      <w:szCs w:val="19"/>
+                      <w:lang w:val="en-US"/>
+                    </w:rPr>
+                    <w:t>if</w:t>
+                  </w:r>
+                  <w:proofErr w:type="gramEnd"/>
+                  <w:r>
+                    <w:rPr>
+                      <w:rFonts w:ascii="Consolas" w:hAnsi="Consolas" w:cs="Consolas"/>
+                      <w:color w:val="000000"/>
+                      <w:sz w:val="19"/>
+                      <w:szCs w:val="19"/>
+                      <w:lang w:val="en-US"/>
+                    </w:rPr>
+                    <w:t xml:space="preserve"> (</w:t>
+                  </w:r>
+                  <w:proofErr w:type="spellStart"/>
+                  <w:r>
+                    <w:rPr>
+                      <w:rFonts w:ascii="Consolas" w:hAnsi="Consolas" w:cs="Consolas"/>
+                      <w:color w:val="000000"/>
+                      <w:sz w:val="19"/>
+                      <w:szCs w:val="19"/>
+                      <w:lang w:val="en-US"/>
+                    </w:rPr>
+                    <w:t>glfwGetKey</w:t>
+                  </w:r>
+                  <w:proofErr w:type="spellEnd"/>
+                  <w:r>
+                    <w:rPr>
+                      <w:rFonts w:ascii="Consolas" w:hAnsi="Consolas" w:cs="Consolas"/>
+                      <w:color w:val="000000"/>
+                      <w:sz w:val="19"/>
+                      <w:szCs w:val="19"/>
+                      <w:lang w:val="en-US"/>
+                    </w:rPr>
+                    <w:t>(</w:t>
+                  </w:r>
+                  <w:r>
+                    <w:rPr>
+                      <w:rFonts w:ascii="Consolas" w:hAnsi="Consolas" w:cs="Consolas"/>
+                      <w:color w:val="808080"/>
+                      <w:sz w:val="19"/>
+                      <w:szCs w:val="19"/>
+                      <w:lang w:val="en-US"/>
+                    </w:rPr>
+                    <w:t>window</w:t>
+                  </w:r>
+                  <w:r>
+                    <w:rPr>
+                      <w:rFonts w:ascii="Consolas" w:hAnsi="Consolas" w:cs="Consolas"/>
+                      <w:color w:val="000000"/>
+                      <w:sz w:val="19"/>
+                      <w:szCs w:val="19"/>
+                      <w:lang w:val="en-US"/>
+                    </w:rPr>
+                    <w:t xml:space="preserve">, </w:t>
+                  </w:r>
+                  <w:r>
+                    <w:rPr>
+                      <w:rFonts w:ascii="Consolas" w:hAnsi="Consolas" w:cs="Consolas"/>
+                      <w:color w:val="6F008A"/>
+                      <w:sz w:val="19"/>
+                      <w:szCs w:val="19"/>
+                      <w:lang w:val="en-US"/>
+                    </w:rPr>
+                    <w:t>GLFW_KEY_ESCAPE</w:t>
+                  </w:r>
+                  <w:r>
+                    <w:rPr>
+                      <w:rFonts w:ascii="Consolas" w:hAnsi="Consolas" w:cs="Consolas"/>
+                      <w:color w:val="000000"/>
+                      <w:sz w:val="19"/>
+                      <w:szCs w:val="19"/>
+                      <w:lang w:val="en-US"/>
+                    </w:rPr>
+                    <w:t xml:space="preserve">) == </w:t>
+                  </w:r>
+                  <w:r>
+                    <w:rPr>
+                      <w:rFonts w:ascii="Consolas" w:hAnsi="Consolas" w:cs="Consolas"/>
+                      <w:color w:val="6F008A"/>
+                      <w:sz w:val="19"/>
+                      <w:szCs w:val="19"/>
+                      <w:lang w:val="en-US"/>
+                    </w:rPr>
+                    <w:t>GLFW_PRESS</w:t>
+                  </w:r>
+                  <w:r>
+                    <w:rPr>
+                      <w:rFonts w:ascii="Consolas" w:hAnsi="Consolas" w:cs="Consolas"/>
+                      <w:color w:val="000000"/>
+                      <w:sz w:val="19"/>
+                      <w:szCs w:val="19"/>
+                      <w:lang w:val="en-US"/>
+                    </w:rPr>
+                    <w:t>)</w:t>
+                  </w:r>
+                  <w:r>
+                    <w:rPr>
+                      <w:rFonts w:ascii="Consolas" w:hAnsi="Consolas" w:cs="Consolas"/>
+                      <w:color w:val="000000"/>
+                      <w:sz w:val="19"/>
+                      <w:szCs w:val="19"/>
+                      <w:lang w:val="en-US"/>
+                    </w:rPr>
+                    <w:t>{</w:t>
+                  </w:r>
+                </w:p>
+                <w:p>
+                  <w:pPr>
+                    <w:rPr>
+                      <w:rFonts w:ascii="Consolas" w:hAnsi="Consolas" w:cs="Consolas"/>
+                      <w:color w:val="000000"/>
+                      <w:sz w:val="19"/>
+                      <w:szCs w:val="19"/>
+                      <w:lang w:val="en-US"/>
+                    </w:rPr>
+                  </w:pPr>
+                  <w:r>
+                    <w:rPr>
+                      <w:rFonts w:ascii="Consolas" w:hAnsi="Consolas" w:cs="Consolas"/>
+                      <w:color w:val="000000"/>
+                      <w:sz w:val="19"/>
+                      <w:szCs w:val="19"/>
+                      <w:lang w:val="en-US"/>
+                    </w:rPr>
+                    <w:tab/>
+                  </w:r>
+                  <w:r>
+                    <w:rPr>
+                      <w:rFonts w:ascii="Consolas" w:hAnsi="Consolas" w:cs="Consolas"/>
+                      <w:color w:val="000000"/>
+                      <w:sz w:val="19"/>
+                      <w:szCs w:val="19"/>
+                      <w:lang w:val="en-US"/>
+                    </w:rPr>
+                    <w:tab/>
+                  </w:r>
+                  <w:proofErr w:type="spellStart"/>
+                  <w:proofErr w:type="gramStart"/>
+                  <w:r>
+                    <w:rPr>
+                      <w:rFonts w:ascii="Consolas" w:hAnsi="Consolas" w:cs="Consolas"/>
+                      <w:color w:val="000000"/>
+                      <w:sz w:val="19"/>
+                      <w:szCs w:val="19"/>
+                      <w:lang w:val="en-US"/>
+                    </w:rPr>
+                    <w:t>glfwSetWindowShouldClose</w:t>
+                  </w:r>
+                  <w:proofErr w:type="spellEnd"/>
+                  <w:r>
+                    <w:rPr>
+                      <w:rFonts w:ascii="Consolas" w:hAnsi="Consolas" w:cs="Consolas"/>
+                      <w:color w:val="000000"/>
+                      <w:sz w:val="19"/>
+                      <w:szCs w:val="19"/>
+                      <w:lang w:val="en-US"/>
+                    </w:rPr>
+                    <w:t>(</w:t>
+                  </w:r>
+                  <w:proofErr w:type="gramEnd"/>
+                  <w:r>
+                    <w:rPr>
+                      <w:rFonts w:ascii="Consolas" w:hAnsi="Consolas" w:cs="Consolas"/>
+                      <w:color w:val="808080"/>
+                      <w:sz w:val="19"/>
+                      <w:szCs w:val="19"/>
+                      <w:lang w:val="en-US"/>
+                    </w:rPr>
+                    <w:t>window</w:t>
+                  </w:r>
+                  <w:r>
+                    <w:rPr>
+                      <w:rFonts w:ascii="Consolas" w:hAnsi="Consolas" w:cs="Consolas"/>
+                      <w:color w:val="000000"/>
+                      <w:sz w:val="19"/>
+                      <w:szCs w:val="19"/>
+                      <w:lang w:val="en-US"/>
+                    </w:rPr>
+                    <w:t xml:space="preserve">, </w:t>
+                  </w:r>
+                  <w:r>
+                    <w:rPr>
+                      <w:rFonts w:ascii="Consolas" w:hAnsi="Consolas" w:cs="Consolas"/>
+                      <w:color w:val="0000FF"/>
+                      <w:sz w:val="19"/>
+                      <w:szCs w:val="19"/>
+                      <w:lang w:val="en-US"/>
+                    </w:rPr>
+                    <w:t>true</w:t>
+                  </w:r>
+                  <w:r>
+                    <w:rPr>
+                      <w:rFonts w:ascii="Consolas" w:hAnsi="Consolas" w:cs="Consolas"/>
+                      <w:color w:val="000000"/>
+                      <w:sz w:val="19"/>
+                      <w:szCs w:val="19"/>
+                      <w:lang w:val="en-US"/>
+                    </w:rPr>
+                    <w:t>);</w:t>
+                  </w:r>
+                </w:p>
+                <w:p>
+                  <w:pPr>
+                    <w:rPr>
+                      <w:rFonts w:ascii="Consolas" w:hAnsi="Consolas" w:cs="Consolas"/>
+                      <w:color w:val="000000"/>
+                      <w:sz w:val="19"/>
+                      <w:szCs w:val="19"/>
+                      <w:lang w:val="en-US"/>
+                    </w:rPr>
+                  </w:pPr>
+                  <w:r>
+                    <w:rPr>
+                      <w:rFonts w:ascii="Consolas" w:hAnsi="Consolas" w:cs="Consolas"/>
+                      <w:color w:val="000000"/>
+                      <w:sz w:val="19"/>
+                      <w:szCs w:val="19"/>
+                      <w:lang w:val="en-US"/>
+                    </w:rPr>
+                    <w:tab/>
+                  </w:r>
+                  <w:r>
+                    <w:rPr>
+                      <w:rFonts w:ascii="Consolas" w:hAnsi="Consolas" w:cs="Consolas"/>
+                      <w:color w:val="000000"/>
+                      <w:sz w:val="19"/>
+                      <w:szCs w:val="19"/>
+                      <w:lang w:val="en-US"/>
+                    </w:rPr>
+                    <w:t>}</w:t>
+                  </w:r>
+                </w:p>
+                <w:p>
+                  <w:pPr>
+                    <w:rPr>
+                      <w:rFonts w:ascii="Consolas" w:hAnsi="Consolas" w:cs="Consolas"/>
+                      <w:color w:val="000000"/>
+                      <w:sz w:val="19"/>
+                      <w:szCs w:val="19"/>
+                      <w:lang w:val="en-US"/>
+                    </w:rPr>
+                  </w:pPr>
+                  <w:r>
+                    <w:rPr>
+                      <w:rFonts w:ascii="Consolas" w:hAnsi="Consolas" w:cs="Consolas"/>
+                      <w:color w:val="000000"/>
+                      <w:sz w:val="19"/>
+                      <w:szCs w:val="19"/>
+                      <w:lang w:val="en-US"/>
+                    </w:rPr>
+                    <w:tab/>
+                    <w:t>(…)</w:t>
+                  </w:r>
+                </w:p>
+                <w:p>
+                  <w:pPr>
+                    <w:rPr>
+                      <w:lang w:val="en-US"/>
+                    </w:rPr>
+                  </w:pPr>
+                  <w:r>
+                    <w:rPr>
+                      <w:rFonts w:ascii="Consolas" w:hAnsi="Consolas" w:cs="Consolas"/>
+                      <w:color w:val="000000"/>
+                      <w:sz w:val="19"/>
+                      <w:szCs w:val="19"/>
+                      <w:lang w:val="en-US"/>
+                    </w:rPr>
+                    <w:t>}</w:t>
+                  </w:r>
+                </w:p>
+              </w:txbxContent>
+            </v:textbox>
+          </v:shape>
+        </w:pict>
+      </w:r>
+    </w:p>
+    <w:p>
+      <w:pPr>
+        <w:spacing w:after="0" w:line="240" w:lineRule="auto"/>
+        <w:jc w:val="both"/>
+        <w:rPr>
+          <w:rFonts w:ascii="Times New Roman" w:hAnsi="Times New Roman" w:cs="Times New Roman"/>
+        </w:rPr>
+      </w:pPr>
+    </w:p>
+    <w:p>
+      <w:pPr>
+        <w:spacing w:after="0" w:line="240" w:lineRule="auto"/>
+        <w:jc w:val="both"/>
+        <w:rPr>
+          <w:rFonts w:ascii="Times New Roman" w:hAnsi="Times New Roman" w:cs="Times New Roman"/>
+        </w:rPr>
+      </w:pPr>
+    </w:p>
+    <w:p>
+      <w:pPr>
+        <w:spacing w:after="0" w:line="240" w:lineRule="auto"/>
+        <w:jc w:val="both"/>
+        <w:rPr>
+          <w:rFonts w:ascii="Times New Roman" w:hAnsi="Times New Roman" w:cs="Times New Roman"/>
+        </w:rPr>
+      </w:pPr>
+    </w:p>
+    <w:p>
+      <w:pPr>
+        <w:spacing w:after="0" w:line="240" w:lineRule="auto"/>
+        <w:jc w:val="both"/>
+        <w:rPr>
+          <w:rFonts w:ascii="Times New Roman" w:hAnsi="Times New Roman" w:cs="Times New Roman"/>
+        </w:rPr>
+      </w:pPr>
+    </w:p>
+    <w:p>
+      <w:pPr>
+        <w:spacing w:after="0" w:line="240" w:lineRule="auto"/>
+        <w:jc w:val="both"/>
+        <w:rPr>
+          <w:rFonts w:ascii="Times New Roman" w:hAnsi="Times New Roman" w:cs="Times New Roman"/>
+        </w:rPr>
+      </w:pPr>
+    </w:p>
+    <w:p>
+      <w:pPr>
+        <w:spacing w:after="0" w:line="240" w:lineRule="auto"/>
+        <w:jc w:val="both"/>
+        <w:rPr>
+          <w:rFonts w:ascii="Times New Roman" w:hAnsi="Times New Roman" w:cs="Times New Roman"/>
+          <w:i/>
+        </w:rPr>
+      </w:pPr>
+    </w:p>
+    <w:p>
+      <w:pPr>
+        <w:spacing w:after="0" w:line="240" w:lineRule="auto"/>
+        <w:jc w:val="both"/>
+        <w:rPr>
+          <w:rFonts w:ascii="Times New Roman" w:hAnsi="Times New Roman" w:cs="Times New Roman"/>
+          <w:i/>
+        </w:rPr>
+      </w:pPr>
+    </w:p>
+    <w:p>
+      <w:pPr>
+        <w:spacing w:after="0" w:line="240" w:lineRule="auto"/>
+        <w:jc w:val="both"/>
+        <w:rPr>
+          <w:rFonts w:ascii="Times New Roman" w:hAnsi="Times New Roman" w:cs="Times New Roman"/>
+          <w:i/>
+        </w:rPr>
+      </w:pPr>
+      <w:r>
+        <w:rPr>
+          <w:rFonts w:ascii="Times New Roman" w:hAnsi="Times New Roman" w:cs="Times New Roman"/>
+          <w:i/>
+        </w:rPr>
+        <w:t xml:space="preserve">Notons qu’il est conseillé de faire une fonction regroupant toutes les entrées clavier et de la mettre ensuite </w:t>
+      </w:r>
+    </w:p>
+    <w:p>
+      <w:pPr>
+        <w:spacing w:after="0" w:line="240" w:lineRule="auto"/>
+        <w:jc w:val="both"/>
+        <w:rPr>
+          <w:rFonts w:ascii="Times New Roman" w:hAnsi="Times New Roman" w:cs="Times New Roman"/>
+          <w:i/>
+        </w:rPr>
+      </w:pPr>
+    </w:p>
+    <w:p>
+      <w:pPr>
+        <w:spacing w:after="0" w:line="240" w:lineRule="auto"/>
+        <w:jc w:val="both"/>
+        <w:rPr>
+          <w:rFonts w:ascii="Times New Roman" w:hAnsi="Times New Roman" w:cs="Times New Roman"/>
+        </w:rPr>
+      </w:pPr>
+      <w:r>
+        <w:rPr>
+          <w:rFonts w:ascii="Times New Roman" w:hAnsi="Times New Roman" w:cs="Times New Roman"/>
+        </w:rPr>
+        <w:t>A ce niveau, il est possible d’afficher une fenêtre.</w:t>
+      </w:r>
+      <w:r>
+        <w:rPr>
+          <w:rFonts w:ascii="Times New Roman" w:hAnsi="Times New Roman" w:cs="Times New Roman"/>
+        </w:rPr>
+        <w:t xml:space="preserve"> Cependant, elle n’affiche rien, est complètement noir et n’est pas redimensionnable, bref, elle est moche.</w:t>
+      </w:r>
+    </w:p>
+    <w:p>
+      <w:pPr>
+        <w:spacing w:after="0" w:line="240" w:lineRule="auto"/>
+        <w:jc w:val="both"/>
+        <w:rPr>
+          <w:rFonts w:ascii="Times New Roman" w:hAnsi="Times New Roman" w:cs="Times New Roman"/>
+        </w:rPr>
+      </w:pPr>
+    </w:p>
+    <w:p>
+      <w:pPr>
+        <w:spacing w:after="0" w:line="240" w:lineRule="auto"/>
+        <w:jc w:val="both"/>
+        <w:rPr>
+          <w:rFonts w:ascii="Times New Roman" w:hAnsi="Times New Roman" w:cs="Times New Roman"/>
+        </w:rPr>
+      </w:pPr>
     </w:p>
     <w:p>
       <w:pPr>
@@ -6121,21 +7500,33 @@
         <w:rPr>
           <w:rFonts w:ascii="Times New Roman" w:hAnsi="Times New Roman" w:cs="Times New Roman"/>
         </w:rPr>
-        <w:t xml:space="preserve">, il ne faut pas oublier de demander à GLAD de charger tous les pointeurs vers </w:t>
+        <w:t>, il ne faut pas oublier de demander à GLAD d</w:t>
+      </w:r>
+      <w:r>
+        <w:rPr>
+          <w:rFonts w:ascii="Times New Roman" w:hAnsi="Times New Roman" w:cs="Times New Roman"/>
+        </w:rPr>
+        <w:t xml:space="preserve">’initialiser </w:t>
       </w:r>
       <w:proofErr w:type="spellStart"/>
       <w:r>
         <w:rPr>
           <w:rFonts w:ascii="Times New Roman" w:hAnsi="Times New Roman" w:cs="Times New Roman"/>
         </w:rPr>
-        <w:t>OpenGL</w:t>
+        <w:t>OpenGl</w:t>
       </w:r>
       <w:proofErr w:type="spellEnd"/>
       <w:r>
         <w:rPr>
           <w:rFonts w:ascii="Times New Roman" w:hAnsi="Times New Roman" w:cs="Times New Roman"/>
         </w:rPr>
-        <w:t>.</w:t>
+        <w:t xml:space="preserve"> pour notre OS et notre carte graphique.</w:t>
+      </w:r>
+      <w:r>
+        <w:rPr>
+          <w:rFonts w:ascii="Times New Roman" w:hAnsi="Times New Roman" w:cs="Times New Roman"/>
+        </w:rPr>
+        <w:t xml:space="preserve"> </w:t>
       </w:r>
     </w:p>
     <w:p>
@@ -6340,33 +7731,1633 @@
         <w:jc w:val="both"/>
         <w:rPr>
           <w:rFonts w:ascii="Times New Roman" w:hAnsi="Times New Roman" w:cs="Times New Roman"/>
-        </w:rPr>
-      </w:pPr>
-    </w:p>
-    <w:p>
-      <w:pPr>
-        <w:spacing w:after="0" w:line="240" w:lineRule="auto"/>
-        <w:jc w:val="both"/>
-        <w:rPr>
-          <w:rFonts w:ascii="Times New Roman" w:hAnsi="Times New Roman" w:cs="Times New Roman"/>
-        </w:rPr>
-      </w:pPr>
-    </w:p>
-    <w:p>
-      <w:pPr>
-        <w:spacing w:after="0" w:line="240" w:lineRule="auto"/>
-        <w:jc w:val="both"/>
-        <w:rPr>
-          <w:rFonts w:ascii="Times New Roman" w:hAnsi="Times New Roman" w:cs="Times New Roman"/>
-        </w:rPr>
-      </w:pPr>
-    </w:p>
-    <w:p>
-      <w:pPr>
-        <w:spacing w:after="0" w:line="240" w:lineRule="auto"/>
-        <w:jc w:val="both"/>
-        <w:rPr>
-          <w:rFonts w:ascii="Times New Roman" w:hAnsi="Times New Roman" w:cs="Times New Roman"/>
+          <w:i/>
+        </w:rPr>
+      </w:pPr>
+      <w:r>
+        <w:rPr>
+          <w:rFonts w:ascii="Times New Roman" w:hAnsi="Times New Roman" w:cs="Times New Roman"/>
+          <w:i/>
+        </w:rPr>
+        <w:t xml:space="preserve">Il faut ajouter cette  ligne avant toute instruction </w:t>
+      </w:r>
+      <w:proofErr w:type="spellStart"/>
+      <w:r>
+        <w:rPr>
+          <w:rFonts w:ascii="Times New Roman" w:hAnsi="Times New Roman" w:cs="Times New Roman"/>
+          <w:i/>
+        </w:rPr>
+        <w:t>OpenGL</w:t>
+      </w:r>
+      <w:proofErr w:type="spellEnd"/>
+      <w:r>
+        <w:rPr>
+          <w:rFonts w:ascii="Times New Roman" w:hAnsi="Times New Roman" w:cs="Times New Roman"/>
+          <w:i/>
+        </w:rPr>
+        <w:t xml:space="preserve"> donc avant notre boucle événementielle.</w:t>
+      </w:r>
+    </w:p>
+    <w:p>
+      <w:pPr>
+        <w:spacing w:after="0" w:line="240" w:lineRule="auto"/>
+        <w:jc w:val="both"/>
+        <w:rPr>
+          <w:rFonts w:ascii="Times New Roman" w:hAnsi="Times New Roman" w:cs="Times New Roman"/>
+          <w:i/>
+        </w:rPr>
+      </w:pPr>
+    </w:p>
+    <w:p>
+      <w:pPr>
+        <w:spacing w:after="0" w:line="240" w:lineRule="auto"/>
+        <w:jc w:val="both"/>
+        <w:rPr>
+          <w:rFonts w:ascii="Times New Roman" w:hAnsi="Times New Roman" w:cs="Times New Roman"/>
+          <w:i/>
+        </w:rPr>
+      </w:pPr>
+    </w:p>
+    <w:p>
+      <w:pPr>
+        <w:spacing w:after="0" w:line="240" w:lineRule="auto"/>
+        <w:jc w:val="both"/>
+        <w:rPr>
+          <w:rFonts w:ascii="Times New Roman" w:hAnsi="Times New Roman" w:cs="Times New Roman"/>
+        </w:rPr>
+      </w:pPr>
+      <w:r>
+        <w:rPr>
+          <w:rFonts w:ascii="Times New Roman" w:hAnsi="Times New Roman" w:cs="Times New Roman"/>
+        </w:rPr>
+        <w:t xml:space="preserve">Avant de pouvoir dessiner, </w:t>
+      </w:r>
+      <w:r>
+        <w:rPr>
+          <w:rFonts w:ascii="Times New Roman" w:hAnsi="Times New Roman" w:cs="Times New Roman"/>
+        </w:rPr>
+        <w:t xml:space="preserve">Nous devons dire à </w:t>
+      </w:r>
+      <w:proofErr w:type="spellStart"/>
+      <w:r>
+        <w:rPr>
+          <w:rFonts w:ascii="Times New Roman" w:hAnsi="Times New Roman" w:cs="Times New Roman"/>
+        </w:rPr>
+        <w:t>OpenGL</w:t>
+      </w:r>
+      <w:proofErr w:type="spellEnd"/>
+      <w:r>
+        <w:rPr>
+          <w:rFonts w:ascii="Times New Roman" w:hAnsi="Times New Roman" w:cs="Times New Roman"/>
+        </w:rPr>
+        <w:t xml:space="preserve"> la taille de la fenêtre de rendu afin qu'</w:t>
+      </w:r>
+      <w:proofErr w:type="spellStart"/>
+      <w:r>
+        <w:rPr>
+          <w:rFonts w:ascii="Times New Roman" w:hAnsi="Times New Roman" w:cs="Times New Roman"/>
+        </w:rPr>
+        <w:t>OpenGL</w:t>
+      </w:r>
+      <w:proofErr w:type="spellEnd"/>
+      <w:r>
+        <w:rPr>
+          <w:rFonts w:ascii="Times New Roman" w:hAnsi="Times New Roman" w:cs="Times New Roman"/>
+        </w:rPr>
+        <w:t xml:space="preserve"> sache comment nous voulons afficher les données</w:t>
+      </w:r>
+      <w:r>
+        <w:rPr>
+          <w:rFonts w:ascii="Times New Roman" w:hAnsi="Times New Roman" w:cs="Times New Roman"/>
+        </w:rPr>
+        <w:t xml:space="preserve">, pour cela on utilise la fonction </w:t>
+      </w:r>
+      <w:proofErr w:type="spellStart"/>
+      <w:r>
+        <w:rPr>
+          <w:rFonts w:ascii="Consolas" w:hAnsi="Consolas" w:cs="Consolas"/>
+          <w:color w:val="FFC000"/>
+          <w:sz w:val="19"/>
+          <w:szCs w:val="19"/>
+        </w:rPr>
+        <w:t>glViewport</w:t>
+      </w:r>
+      <w:proofErr w:type="spellEnd"/>
+      <w:r>
+        <w:rPr>
+          <w:rFonts w:ascii="Consolas" w:hAnsi="Consolas" w:cs="Times New Roman"/>
+          <w:color w:val="FFC000" w:themeColor="accent4"/>
+          <w:sz w:val="19"/>
+          <w:szCs w:val="19"/>
+        </w:rPr>
+        <w:t xml:space="preserve"> </w:t>
+      </w:r>
+      <w:r>
+        <w:rPr>
+          <w:rFonts w:ascii="Times New Roman" w:hAnsi="Times New Roman" w:cs="Times New Roman"/>
+        </w:rPr>
+        <w:t>(</w:t>
+      </w:r>
+      <w:hyperlink r:id="rId15" w:history="1">
+        <w:r>
+          <w:rPr>
+            <w:rStyle w:val="Lienhypertexte"/>
+            <w:rFonts w:ascii="Times New Roman" w:hAnsi="Times New Roman" w:cs="Times New Roman"/>
+          </w:rPr>
+          <w:t>https://www.khronos.org/registry/OpenGL-Refpages/gl4/html/glViewport.xhtml</w:t>
+        </w:r>
+      </w:hyperlink>
+      <w:r>
+        <w:rPr>
+          <w:rFonts w:ascii="Times New Roman" w:hAnsi="Times New Roman" w:cs="Times New Roman"/>
+        </w:rPr>
+        <w:t>)</w:t>
+      </w:r>
+      <w:r>
+        <w:rPr>
+          <w:rFonts w:ascii="Times New Roman" w:hAnsi="Times New Roman" w:cs="Times New Roman"/>
+          <w:color w:val="FFC000" w:themeColor="accent4"/>
+        </w:rPr>
+        <w:t xml:space="preserve"> </w:t>
+      </w:r>
+    </w:p>
+    <w:p>
+      <w:pPr>
+        <w:spacing w:after="0" w:line="240" w:lineRule="auto"/>
+        <w:jc w:val="both"/>
+        <w:rPr>
+          <w:rFonts w:ascii="Times New Roman" w:hAnsi="Times New Roman" w:cs="Times New Roman"/>
+        </w:rPr>
+      </w:pPr>
+    </w:p>
+    <w:p>
+      <w:pPr>
+        <w:spacing w:after="0" w:line="240" w:lineRule="auto"/>
+        <w:jc w:val="both"/>
+        <w:rPr>
+          <w:rFonts w:ascii="Times New Roman" w:hAnsi="Times New Roman" w:cs="Times New Roman"/>
+        </w:rPr>
+      </w:pPr>
+      <w:r>
+        <w:rPr>
+          <w:rFonts w:ascii="Times New Roman" w:hAnsi="Times New Roman" w:cs="Times New Roman"/>
+          <w:noProof/>
+        </w:rPr>
+        <w:pict>
+          <v:shape id="_x0000_s1038" type="#_x0000_t202" style="position:absolute;left:0;text-align:left;margin-left:-19.1pt;margin-top:11.25pt;width:493.2pt;height:31.1pt;z-index:251676672;mso-height-percent:200;mso-height-percent:200;mso-width-relative:margin;mso-height-relative:margin">
+            <v:textbox style="mso-fit-shape-to-text:t">
+              <w:txbxContent>
+                <w:p>
+                  <w:pPr>
+                    <w:spacing w:after="0"/>
+                  </w:pPr>
+                  <w:proofErr w:type="spellStart"/>
+                  <w:proofErr w:type="gramStart"/>
+                  <w:r>
+                    <w:rPr>
+                      <w:rFonts w:ascii="Consolas" w:hAnsi="Consolas" w:cs="Consolas"/>
+                      <w:color w:val="6F008A"/>
+                      <w:sz w:val="19"/>
+                      <w:szCs w:val="19"/>
+                    </w:rPr>
+                    <w:t>glViewport</w:t>
+                  </w:r>
+                  <w:proofErr w:type="spellEnd"/>
+                  <w:r>
+                    <w:rPr>
+                      <w:rFonts w:ascii="Consolas" w:hAnsi="Consolas" w:cs="Consolas"/>
+                      <w:color w:val="000000"/>
+                      <w:sz w:val="19"/>
+                      <w:szCs w:val="19"/>
+                    </w:rPr>
+                    <w:t>(</w:t>
+                  </w:r>
+                  <w:proofErr w:type="gramEnd"/>
+                  <w:r>
+                    <w:rPr>
+                      <w:rFonts w:ascii="Consolas" w:hAnsi="Consolas" w:cs="Consolas"/>
+                      <w:color w:val="000000"/>
+                      <w:sz w:val="19"/>
+                      <w:szCs w:val="19"/>
+                    </w:rPr>
+                    <w:t xml:space="preserve">0, 0, </w:t>
+                  </w:r>
+                  <w:r>
+                    <w:rPr>
+                      <w:rFonts w:ascii="Consolas" w:hAnsi="Consolas" w:cs="Consolas"/>
+                      <w:color w:val="808080"/>
+                      <w:sz w:val="19"/>
+                      <w:szCs w:val="19"/>
+                    </w:rPr>
+                    <w:t>800</w:t>
+                  </w:r>
+                  <w:r>
+                    <w:rPr>
+                      <w:rFonts w:ascii="Consolas" w:hAnsi="Consolas" w:cs="Consolas"/>
+                      <w:color w:val="000000"/>
+                      <w:sz w:val="19"/>
+                      <w:szCs w:val="19"/>
+                    </w:rPr>
+                    <w:t xml:space="preserve">, </w:t>
+                  </w:r>
+                  <w:r>
+                    <w:rPr>
+                      <w:rFonts w:ascii="Consolas" w:hAnsi="Consolas" w:cs="Consolas"/>
+                      <w:color w:val="808080"/>
+                      <w:sz w:val="19"/>
+                      <w:szCs w:val="19"/>
+                    </w:rPr>
+                    <w:t>600</w:t>
+                  </w:r>
+                  <w:r>
+                    <w:rPr>
+                      <w:rFonts w:ascii="Consolas" w:hAnsi="Consolas" w:cs="Consolas"/>
+                      <w:color w:val="000000"/>
+                      <w:sz w:val="19"/>
+                      <w:szCs w:val="19"/>
+                    </w:rPr>
+                    <w:t>);</w:t>
+                  </w:r>
+                </w:p>
+              </w:txbxContent>
+            </v:textbox>
+          </v:shape>
+        </w:pict>
+      </w:r>
+    </w:p>
+    <w:p>
+      <w:pPr>
+        <w:spacing w:after="0" w:line="240" w:lineRule="auto"/>
+        <w:jc w:val="both"/>
+        <w:rPr>
+          <w:rFonts w:ascii="Times New Roman" w:hAnsi="Times New Roman" w:cs="Times New Roman"/>
+        </w:rPr>
+      </w:pPr>
+    </w:p>
+    <w:p>
+      <w:pPr>
+        <w:spacing w:after="0" w:line="240" w:lineRule="auto"/>
+        <w:jc w:val="both"/>
+        <w:rPr>
+          <w:rFonts w:ascii="Times New Roman" w:hAnsi="Times New Roman" w:cs="Times New Roman"/>
+        </w:rPr>
+      </w:pPr>
+    </w:p>
+    <w:p>
+      <w:pPr>
+        <w:spacing w:after="0" w:line="240" w:lineRule="auto"/>
+        <w:jc w:val="both"/>
+        <w:rPr>
+          <w:rFonts w:ascii="Times New Roman" w:hAnsi="Times New Roman" w:cs="Times New Roman"/>
+        </w:rPr>
+      </w:pPr>
+    </w:p>
+    <w:p>
+      <w:pPr>
+        <w:spacing w:after="0" w:line="240" w:lineRule="auto"/>
+        <w:jc w:val="both"/>
+        <w:rPr>
+          <w:rFonts w:ascii="Times New Roman" w:hAnsi="Times New Roman" w:cs="Times New Roman"/>
+        </w:rPr>
+      </w:pPr>
+      <w:r>
+        <w:rPr>
+          <w:rFonts w:ascii="Times New Roman" w:hAnsi="Times New Roman" w:cs="Times New Roman"/>
+        </w:rPr>
+        <w:t xml:space="preserve">Pour gérer le redimensionnement on </w:t>
+      </w:r>
+      <w:proofErr w:type="gramStart"/>
+      <w:r>
+        <w:rPr>
+          <w:rFonts w:ascii="Times New Roman" w:hAnsi="Times New Roman" w:cs="Times New Roman"/>
+        </w:rPr>
+        <w:t>vas</w:t>
+      </w:r>
+      <w:proofErr w:type="gramEnd"/>
+      <w:r>
+        <w:rPr>
+          <w:rFonts w:ascii="Times New Roman" w:hAnsi="Times New Roman" w:cs="Times New Roman"/>
+        </w:rPr>
+        <w:t xml:space="preserve"> utiliser la fo</w:t>
+      </w:r>
+      <w:r>
+        <w:rPr>
+          <w:rFonts w:ascii="Times New Roman" w:hAnsi="Times New Roman" w:cs="Times New Roman"/>
+        </w:rPr>
+        <w:t>n</w:t>
+      </w:r>
+      <w:r>
+        <w:rPr>
+          <w:rFonts w:ascii="Times New Roman" w:hAnsi="Times New Roman" w:cs="Times New Roman"/>
+        </w:rPr>
+        <w:t xml:space="preserve">ction </w:t>
+      </w:r>
+      <w:proofErr w:type="spellStart"/>
+      <w:r>
+        <w:rPr>
+          <w:rFonts w:ascii="Consolas" w:hAnsi="Consolas" w:cs="Consolas"/>
+          <w:color w:val="FFC000"/>
+          <w:sz w:val="19"/>
+          <w:szCs w:val="19"/>
+        </w:rPr>
+        <w:t>glfwSetFramebufferSizeCallback</w:t>
+      </w:r>
+      <w:proofErr w:type="spellEnd"/>
+      <w:r>
+        <w:rPr>
+          <w:rFonts w:ascii="Consolas" w:hAnsi="Consolas" w:cs="Consolas"/>
+          <w:color w:val="FFC000"/>
+          <w:sz w:val="19"/>
+          <w:szCs w:val="19"/>
+        </w:rPr>
+        <w:t xml:space="preserve"> </w:t>
+      </w:r>
+      <w:r>
+        <w:rPr>
+          <w:rFonts w:ascii="Consolas" w:hAnsi="Consolas" w:cs="Consolas"/>
+          <w:sz w:val="19"/>
+          <w:szCs w:val="19"/>
+        </w:rPr>
+        <w:t>(</w:t>
+      </w:r>
+      <w:hyperlink r:id="rId16" w:history="1">
+        <w:r>
+          <w:rPr>
+            <w:rStyle w:val="Lienhypertexte"/>
+            <w:rFonts w:ascii="Times New Roman" w:hAnsi="Times New Roman" w:cs="Times New Roman"/>
+          </w:rPr>
+          <w:t>http://www.glfw.org/docs/latest/group__window.html#ga3203461a5303bf289f2e05f854b2f7cf</w:t>
+        </w:r>
+      </w:hyperlink>
+      <w:r>
+        <w:rPr>
+          <w:rFonts w:ascii="Times New Roman" w:hAnsi="Times New Roman" w:cs="Times New Roman"/>
+        </w:rPr>
+        <w:t>)</w:t>
+      </w:r>
+    </w:p>
+    <w:p>
+      <w:pPr>
+        <w:spacing w:after="0" w:line="240" w:lineRule="auto"/>
+        <w:jc w:val="both"/>
+        <w:rPr>
+          <w:rFonts w:ascii="Times New Roman" w:hAnsi="Times New Roman" w:cs="Times New Roman"/>
+        </w:rPr>
+      </w:pPr>
+      <w:r>
+        <w:rPr>
+          <w:rFonts w:ascii="Times New Roman" w:hAnsi="Times New Roman" w:cs="Times New Roman"/>
+        </w:rPr>
+        <w:t xml:space="preserve">Afin de rendre le code plus propre, il est possible de faire une fonction dans laquelle on modifie directement le </w:t>
+      </w:r>
+      <w:proofErr w:type="spellStart"/>
+      <w:r>
+        <w:rPr>
+          <w:rFonts w:ascii="Times New Roman" w:hAnsi="Times New Roman" w:cs="Times New Roman"/>
+        </w:rPr>
+        <w:t>viewport</w:t>
+      </w:r>
+      <w:proofErr w:type="spellEnd"/>
+      <w:r>
+        <w:rPr>
+          <w:rFonts w:ascii="Times New Roman" w:hAnsi="Times New Roman" w:cs="Times New Roman"/>
+        </w:rPr>
+        <w:t xml:space="preserve"> comme suit :</w:t>
+      </w:r>
+    </w:p>
+    <w:p>
+      <w:pPr>
+        <w:spacing w:after="0" w:line="240" w:lineRule="auto"/>
+        <w:jc w:val="both"/>
+        <w:rPr>
+          <w:rFonts w:ascii="Times New Roman" w:hAnsi="Times New Roman" w:cs="Times New Roman"/>
+        </w:rPr>
+      </w:pPr>
+    </w:p>
+    <w:p>
+      <w:pPr>
+        <w:spacing w:after="0" w:line="240" w:lineRule="auto"/>
+        <w:jc w:val="both"/>
+        <w:rPr>
+          <w:rFonts w:ascii="Times New Roman" w:hAnsi="Times New Roman" w:cs="Times New Roman"/>
+        </w:rPr>
+      </w:pPr>
+      <w:r>
+        <w:rPr>
+          <w:rFonts w:ascii="Times New Roman" w:hAnsi="Times New Roman" w:cs="Times New Roman"/>
+          <w:noProof/>
+        </w:rPr>
+        <w:pict>
+          <v:shape id="_x0000_s1043" type="#_x0000_t202" style="position:absolute;left:0;text-align:left;margin-left:-18.6pt;margin-top:.65pt;width:486.4pt;height:220.95pt;z-index:251680768;mso-width-relative:margin;mso-height-relative:margin">
+            <v:textbox>
+              <w:txbxContent>
+                <w:p>
+                  <w:pPr>
+                    <w:autoSpaceDE w:val="0"/>
+                    <w:autoSpaceDN w:val="0"/>
+                    <w:adjustRightInd w:val="0"/>
+                    <w:spacing w:after="0" w:line="240" w:lineRule="auto"/>
+                    <w:rPr>
+                      <w:rFonts w:ascii="Consolas" w:hAnsi="Consolas" w:cs="Consolas"/>
+                      <w:color w:val="000000"/>
+                      <w:sz w:val="19"/>
+                      <w:szCs w:val="19"/>
+                      <w:lang w:val="en-US"/>
+                    </w:rPr>
+                  </w:pPr>
+                  <w:proofErr w:type="gramStart"/>
+                  <w:r>
+                    <w:rPr>
+                      <w:rFonts w:ascii="Consolas" w:hAnsi="Consolas" w:cs="Consolas"/>
+                      <w:color w:val="0000FF"/>
+                      <w:sz w:val="19"/>
+                      <w:szCs w:val="19"/>
+                      <w:lang w:val="en-US"/>
+                    </w:rPr>
+                    <w:t>void</w:t>
+                  </w:r>
+                  <w:proofErr w:type="gramEnd"/>
+                  <w:r>
+                    <w:rPr>
+                      <w:rFonts w:ascii="Consolas" w:hAnsi="Consolas" w:cs="Consolas"/>
+                      <w:color w:val="000000"/>
+                      <w:sz w:val="19"/>
+                      <w:szCs w:val="19"/>
+                      <w:lang w:val="en-US"/>
+                    </w:rPr>
+                    <w:t xml:space="preserve"> </w:t>
+                  </w:r>
+                  <w:proofErr w:type="spellStart"/>
+                  <w:r>
+                    <w:rPr>
+                      <w:rFonts w:ascii="Consolas" w:hAnsi="Consolas" w:cs="Consolas"/>
+                      <w:color w:val="000000"/>
+                      <w:sz w:val="19"/>
+                      <w:szCs w:val="19"/>
+                      <w:lang w:val="en-US"/>
+                    </w:rPr>
+                    <w:t>framebuffer_size_callback</w:t>
+                  </w:r>
+                  <w:proofErr w:type="spellEnd"/>
+                  <w:r>
+                    <w:rPr>
+                      <w:rFonts w:ascii="Consolas" w:hAnsi="Consolas" w:cs="Consolas"/>
+                      <w:color w:val="000000"/>
+                      <w:sz w:val="19"/>
+                      <w:szCs w:val="19"/>
+                      <w:lang w:val="en-US"/>
+                    </w:rPr>
+                    <w:t>(</w:t>
+                  </w:r>
+                  <w:proofErr w:type="spellStart"/>
+                  <w:r>
+                    <w:rPr>
+                      <w:rFonts w:ascii="Consolas" w:hAnsi="Consolas" w:cs="Consolas"/>
+                      <w:color w:val="2B91AF"/>
+                      <w:sz w:val="19"/>
+                      <w:szCs w:val="19"/>
+                      <w:lang w:val="en-US"/>
+                    </w:rPr>
+                    <w:t>GLFWwindow</w:t>
+                  </w:r>
+                  <w:proofErr w:type="spellEnd"/>
+                  <w:r>
+                    <w:rPr>
+                      <w:rFonts w:ascii="Consolas" w:hAnsi="Consolas" w:cs="Consolas"/>
+                      <w:color w:val="000000"/>
+                      <w:sz w:val="19"/>
+                      <w:szCs w:val="19"/>
+                      <w:lang w:val="en-US"/>
+                    </w:rPr>
+                    <w:t xml:space="preserve">* </w:t>
+                  </w:r>
+                  <w:r>
+                    <w:rPr>
+                      <w:rFonts w:ascii="Consolas" w:hAnsi="Consolas" w:cs="Consolas"/>
+                      <w:color w:val="808080"/>
+                      <w:sz w:val="19"/>
+                      <w:szCs w:val="19"/>
+                      <w:lang w:val="en-US"/>
+                    </w:rPr>
+                    <w:t>window</w:t>
+                  </w:r>
+                  <w:r>
+                    <w:rPr>
+                      <w:rFonts w:ascii="Consolas" w:hAnsi="Consolas" w:cs="Consolas"/>
+                      <w:color w:val="000000"/>
+                      <w:sz w:val="19"/>
+                      <w:szCs w:val="19"/>
+                      <w:lang w:val="en-US"/>
+                    </w:rPr>
+                    <w:t xml:space="preserve">, </w:t>
+                  </w:r>
+                  <w:proofErr w:type="spellStart"/>
+                  <w:r>
+                    <w:rPr>
+                      <w:rFonts w:ascii="Consolas" w:hAnsi="Consolas" w:cs="Consolas"/>
+                      <w:color w:val="0000FF"/>
+                      <w:sz w:val="19"/>
+                      <w:szCs w:val="19"/>
+                      <w:lang w:val="en-US"/>
+                    </w:rPr>
+                    <w:t>int</w:t>
+                  </w:r>
+                  <w:proofErr w:type="spellEnd"/>
+                  <w:r>
+                    <w:rPr>
+                      <w:rFonts w:ascii="Consolas" w:hAnsi="Consolas" w:cs="Consolas"/>
+                      <w:color w:val="000000"/>
+                      <w:sz w:val="19"/>
+                      <w:szCs w:val="19"/>
+                      <w:lang w:val="en-US"/>
+                    </w:rPr>
+                    <w:t xml:space="preserve"> </w:t>
+                  </w:r>
+                  <w:r>
+                    <w:rPr>
+                      <w:rFonts w:ascii="Consolas" w:hAnsi="Consolas" w:cs="Consolas"/>
+                      <w:color w:val="808080"/>
+                      <w:sz w:val="19"/>
+                      <w:szCs w:val="19"/>
+                      <w:lang w:val="en-US"/>
+                    </w:rPr>
+                    <w:t>width</w:t>
+                  </w:r>
+                  <w:r>
+                    <w:rPr>
+                      <w:rFonts w:ascii="Consolas" w:hAnsi="Consolas" w:cs="Consolas"/>
+                      <w:color w:val="000000"/>
+                      <w:sz w:val="19"/>
+                      <w:szCs w:val="19"/>
+                      <w:lang w:val="en-US"/>
+                    </w:rPr>
+                    <w:t xml:space="preserve">, </w:t>
+                  </w:r>
+                  <w:proofErr w:type="spellStart"/>
+                  <w:r>
+                    <w:rPr>
+                      <w:rFonts w:ascii="Consolas" w:hAnsi="Consolas" w:cs="Consolas"/>
+                      <w:color w:val="0000FF"/>
+                      <w:sz w:val="19"/>
+                      <w:szCs w:val="19"/>
+                      <w:lang w:val="en-US"/>
+                    </w:rPr>
+                    <w:t>int</w:t>
+                  </w:r>
+                  <w:proofErr w:type="spellEnd"/>
+                  <w:r>
+                    <w:rPr>
+                      <w:rFonts w:ascii="Consolas" w:hAnsi="Consolas" w:cs="Consolas"/>
+                      <w:color w:val="000000"/>
+                      <w:sz w:val="19"/>
+                      <w:szCs w:val="19"/>
+                      <w:lang w:val="en-US"/>
+                    </w:rPr>
+                    <w:t xml:space="preserve"> </w:t>
+                  </w:r>
+                  <w:r>
+                    <w:rPr>
+                      <w:rFonts w:ascii="Consolas" w:hAnsi="Consolas" w:cs="Consolas"/>
+                      <w:color w:val="808080"/>
+                      <w:sz w:val="19"/>
+                      <w:szCs w:val="19"/>
+                      <w:lang w:val="en-US"/>
+                    </w:rPr>
+                    <w:t>height</w:t>
+                  </w:r>
+                  <w:r>
+                    <w:rPr>
+                      <w:rFonts w:ascii="Consolas" w:hAnsi="Consolas" w:cs="Consolas"/>
+                      <w:color w:val="000000"/>
+                      <w:sz w:val="19"/>
+                      <w:szCs w:val="19"/>
+                      <w:lang w:val="en-US"/>
+                    </w:rPr>
+                    <w:t>)</w:t>
+                  </w:r>
+                </w:p>
+                <w:p>
+                  <w:pPr>
+                    <w:autoSpaceDE w:val="0"/>
+                    <w:autoSpaceDN w:val="0"/>
+                    <w:adjustRightInd w:val="0"/>
+                    <w:spacing w:after="0" w:line="240" w:lineRule="auto"/>
+                    <w:rPr>
+                      <w:rFonts w:ascii="Consolas" w:hAnsi="Consolas" w:cs="Consolas"/>
+                      <w:color w:val="000000"/>
+                      <w:sz w:val="19"/>
+                      <w:szCs w:val="19"/>
+                      <w:lang w:val="en-US"/>
+                    </w:rPr>
+                  </w:pPr>
+                  <w:r>
+                    <w:rPr>
+                      <w:rFonts w:ascii="Consolas" w:hAnsi="Consolas" w:cs="Consolas"/>
+                      <w:color w:val="000000"/>
+                      <w:sz w:val="19"/>
+                      <w:szCs w:val="19"/>
+                      <w:lang w:val="en-US"/>
+                    </w:rPr>
+                    <w:t>{</w:t>
+                  </w:r>
+                </w:p>
+                <w:p>
+                  <w:pPr>
+                    <w:rPr>
+                      <w:rFonts w:ascii="Consolas" w:hAnsi="Consolas" w:cs="Consolas"/>
+                      <w:color w:val="000000"/>
+                      <w:sz w:val="19"/>
+                      <w:szCs w:val="19"/>
+                    </w:rPr>
+                  </w:pPr>
+                  <w:r>
+                    <w:rPr>
+                      <w:rFonts w:ascii="Consolas" w:hAnsi="Consolas" w:cs="Consolas"/>
+                      <w:color w:val="000000"/>
+                      <w:sz w:val="19"/>
+                      <w:szCs w:val="19"/>
+                      <w:lang w:val="en-US"/>
+                    </w:rPr>
+                    <w:tab/>
+                  </w:r>
+                  <w:proofErr w:type="spellStart"/>
+                  <w:proofErr w:type="gramStart"/>
+                  <w:r>
+                    <w:rPr>
+                      <w:rFonts w:ascii="Consolas" w:hAnsi="Consolas" w:cs="Consolas"/>
+                      <w:color w:val="6F008A"/>
+                      <w:sz w:val="19"/>
+                      <w:szCs w:val="19"/>
+                    </w:rPr>
+                    <w:t>glViewport</w:t>
+                  </w:r>
+                  <w:proofErr w:type="spellEnd"/>
+                  <w:r>
+                    <w:rPr>
+                      <w:rFonts w:ascii="Consolas" w:hAnsi="Consolas" w:cs="Consolas"/>
+                      <w:color w:val="000000"/>
+                      <w:sz w:val="19"/>
+                      <w:szCs w:val="19"/>
+                    </w:rPr>
+                    <w:t>(</w:t>
+                  </w:r>
+                  <w:proofErr w:type="gramEnd"/>
+                  <w:r>
+                    <w:rPr>
+                      <w:rFonts w:ascii="Consolas" w:hAnsi="Consolas" w:cs="Consolas"/>
+                      <w:color w:val="000000"/>
+                      <w:sz w:val="19"/>
+                      <w:szCs w:val="19"/>
+                    </w:rPr>
+                    <w:t xml:space="preserve">0, 0, </w:t>
+                  </w:r>
+                  <w:proofErr w:type="spellStart"/>
+                  <w:r>
+                    <w:rPr>
+                      <w:rFonts w:ascii="Consolas" w:hAnsi="Consolas" w:cs="Consolas"/>
+                      <w:color w:val="808080"/>
+                      <w:sz w:val="19"/>
+                      <w:szCs w:val="19"/>
+                    </w:rPr>
+                    <w:t>width</w:t>
+                  </w:r>
+                  <w:proofErr w:type="spellEnd"/>
+                  <w:r>
+                    <w:rPr>
+                      <w:rFonts w:ascii="Consolas" w:hAnsi="Consolas" w:cs="Consolas"/>
+                      <w:color w:val="000000"/>
+                      <w:sz w:val="19"/>
+                      <w:szCs w:val="19"/>
+                    </w:rPr>
+                    <w:t xml:space="preserve">, </w:t>
+                  </w:r>
+                  <w:proofErr w:type="spellStart"/>
+                  <w:r>
+                    <w:rPr>
+                      <w:rFonts w:ascii="Consolas" w:hAnsi="Consolas" w:cs="Consolas"/>
+                      <w:color w:val="808080"/>
+                      <w:sz w:val="19"/>
+                      <w:szCs w:val="19"/>
+                    </w:rPr>
+                    <w:t>height</w:t>
+                  </w:r>
+                  <w:proofErr w:type="spellEnd"/>
+                  <w:r>
+                    <w:rPr>
+                      <w:rFonts w:ascii="Consolas" w:hAnsi="Consolas" w:cs="Consolas"/>
+                      <w:color w:val="000000"/>
+                      <w:sz w:val="19"/>
+                      <w:szCs w:val="19"/>
+                    </w:rPr>
+                    <w:t>);</w:t>
+                  </w:r>
+                </w:p>
+                <w:p>
+                  <w:pPr>
+                    <w:rPr>
+                      <w:rFonts w:ascii="Consolas" w:hAnsi="Consolas" w:cs="Consolas"/>
+                      <w:color w:val="000000"/>
+                      <w:sz w:val="19"/>
+                      <w:szCs w:val="19"/>
+                    </w:rPr>
+                  </w:pPr>
+                  <w:r>
+                    <w:rPr>
+                      <w:rFonts w:ascii="Consolas" w:hAnsi="Consolas" w:cs="Consolas"/>
+                      <w:color w:val="000000"/>
+                      <w:sz w:val="19"/>
+                      <w:szCs w:val="19"/>
+                    </w:rPr>
+                    <w:t>}</w:t>
+                  </w:r>
+                </w:p>
+                <w:p>
+                  <w:pPr>
+                    <w:rPr>
+                      <w:rFonts w:ascii="Consolas" w:hAnsi="Consolas" w:cs="Consolas"/>
+                      <w:color w:val="000000"/>
+                      <w:sz w:val="19"/>
+                      <w:szCs w:val="19"/>
+                    </w:rPr>
+                  </w:pPr>
+                </w:p>
+                <w:p>
+                  <w:pPr>
+                    <w:autoSpaceDE w:val="0"/>
+                    <w:autoSpaceDN w:val="0"/>
+                    <w:adjustRightInd w:val="0"/>
+                    <w:spacing w:after="0" w:line="240" w:lineRule="auto"/>
+                    <w:rPr>
+                      <w:rFonts w:ascii="Consolas" w:hAnsi="Consolas" w:cs="Consolas"/>
+                      <w:color w:val="000000"/>
+                      <w:sz w:val="19"/>
+                      <w:szCs w:val="19"/>
+                    </w:rPr>
+                  </w:pPr>
+                  <w:proofErr w:type="spellStart"/>
+                  <w:r>
+                    <w:rPr>
+                      <w:rFonts w:ascii="Consolas" w:hAnsi="Consolas" w:cs="Consolas"/>
+                      <w:color w:val="0000FF"/>
+                      <w:sz w:val="19"/>
+                      <w:szCs w:val="19"/>
+                    </w:rPr>
+                    <w:t>int</w:t>
+                  </w:r>
+                  <w:proofErr w:type="spellEnd"/>
+                  <w:r>
+                    <w:rPr>
+                      <w:rFonts w:ascii="Consolas" w:hAnsi="Consolas" w:cs="Consolas"/>
+                      <w:color w:val="000000"/>
+                      <w:sz w:val="19"/>
+                      <w:szCs w:val="19"/>
+                    </w:rPr>
+                    <w:t xml:space="preserve"> </w:t>
+                  </w:r>
+                  <w:proofErr w:type="gramStart"/>
+                  <w:r>
+                    <w:rPr>
+                      <w:rFonts w:ascii="Consolas" w:hAnsi="Consolas" w:cs="Consolas"/>
+                      <w:color w:val="000000"/>
+                      <w:sz w:val="19"/>
+                      <w:szCs w:val="19"/>
+                    </w:rPr>
+                    <w:t>main()</w:t>
+                  </w:r>
+                  <w:proofErr w:type="gramEnd"/>
+                </w:p>
+                <w:p>
+                  <w:pPr>
+                    <w:rPr>
+                      <w:rFonts w:ascii="Consolas" w:hAnsi="Consolas" w:cs="Consolas"/>
+                      <w:color w:val="000000"/>
+                      <w:sz w:val="19"/>
+                      <w:szCs w:val="19"/>
+                    </w:rPr>
+                  </w:pPr>
+                  <w:r>
+                    <w:rPr>
+                      <w:rFonts w:ascii="Consolas" w:hAnsi="Consolas" w:cs="Consolas"/>
+                      <w:color w:val="000000"/>
+                      <w:sz w:val="19"/>
+                      <w:szCs w:val="19"/>
+                    </w:rPr>
+                    <w:t xml:space="preserve">{ </w:t>
+                  </w:r>
+                </w:p>
+                <w:p>
+                  <w:pPr>
+                    <w:spacing w:after="0"/>
+                    <w:rPr>
+                      <w:rFonts w:ascii="Consolas" w:hAnsi="Consolas" w:cs="Consolas"/>
+                      <w:color w:val="000000"/>
+                      <w:sz w:val="19"/>
+                      <w:szCs w:val="19"/>
+                    </w:rPr>
+                  </w:pPr>
+                  <w:r>
+                    <w:rPr>
+                      <w:rFonts w:ascii="Consolas" w:hAnsi="Consolas" w:cs="Consolas"/>
+                      <w:color w:val="000000"/>
+                      <w:sz w:val="19"/>
+                      <w:szCs w:val="19"/>
+                    </w:rPr>
+                    <w:tab/>
+                    <w:t>(…)</w:t>
+                  </w:r>
+                </w:p>
+                <w:p>
+                  <w:pPr>
+                    <w:spacing w:after="0"/>
+                    <w:rPr>
+                      <w:rFonts w:ascii="Consolas" w:hAnsi="Consolas" w:cs="Consolas"/>
+                      <w:color w:val="000000"/>
+                      <w:sz w:val="19"/>
+                      <w:szCs w:val="19"/>
+                      <w:lang w:val="en-US"/>
+                    </w:rPr>
+                  </w:pPr>
+                  <w:r>
+                    <w:rPr>
+                      <w:rFonts w:ascii="Consolas" w:hAnsi="Consolas" w:cs="Consolas"/>
+                      <w:color w:val="000000"/>
+                      <w:sz w:val="19"/>
+                      <w:szCs w:val="19"/>
+                    </w:rPr>
+                    <w:tab/>
+                  </w:r>
+                  <w:proofErr w:type="spellStart"/>
+                  <w:proofErr w:type="gramStart"/>
+                  <w:r>
+                    <w:rPr>
+                      <w:rFonts w:ascii="Consolas" w:hAnsi="Consolas" w:cs="Consolas"/>
+                      <w:color w:val="000000"/>
+                      <w:sz w:val="19"/>
+                      <w:szCs w:val="19"/>
+                      <w:lang w:val="en-US"/>
+                    </w:rPr>
+                    <w:t>glfwSetFramebufferSizeCallback</w:t>
+                  </w:r>
+                  <w:proofErr w:type="spellEnd"/>
+                  <w:r>
+                    <w:rPr>
+                      <w:rFonts w:ascii="Consolas" w:hAnsi="Consolas" w:cs="Consolas"/>
+                      <w:color w:val="000000"/>
+                      <w:sz w:val="19"/>
+                      <w:szCs w:val="19"/>
+                      <w:lang w:val="en-US"/>
+                    </w:rPr>
+                    <w:t>(</w:t>
+                  </w:r>
+                  <w:proofErr w:type="gramEnd"/>
+                  <w:r>
+                    <w:rPr>
+                      <w:rFonts w:ascii="Consolas" w:hAnsi="Consolas" w:cs="Consolas"/>
+                      <w:color w:val="000000"/>
+                      <w:sz w:val="19"/>
+                      <w:szCs w:val="19"/>
+                      <w:lang w:val="en-US"/>
+                    </w:rPr>
+                    <w:t xml:space="preserve">window, </w:t>
+                  </w:r>
+                  <w:proofErr w:type="spellStart"/>
+                  <w:r>
+                    <w:rPr>
+                      <w:rFonts w:ascii="Consolas" w:hAnsi="Consolas" w:cs="Consolas"/>
+                      <w:color w:val="000000"/>
+                      <w:sz w:val="19"/>
+                      <w:szCs w:val="19"/>
+                      <w:lang w:val="en-US"/>
+                    </w:rPr>
+                    <w:t>framebuffer_size_callback</w:t>
+                  </w:r>
+                  <w:proofErr w:type="spellEnd"/>
+                  <w:r>
+                    <w:rPr>
+                      <w:rFonts w:ascii="Consolas" w:hAnsi="Consolas" w:cs="Consolas"/>
+                      <w:color w:val="000000"/>
+                      <w:sz w:val="19"/>
+                      <w:szCs w:val="19"/>
+                      <w:lang w:val="en-US"/>
+                    </w:rPr>
+                    <w:t>);</w:t>
+                  </w:r>
+                </w:p>
+                <w:p>
+                  <w:pPr>
+                    <w:spacing w:after="0"/>
+                    <w:rPr>
+                      <w:rFonts w:ascii="Consolas" w:hAnsi="Consolas" w:cs="Consolas"/>
+                      <w:color w:val="000000"/>
+                      <w:sz w:val="19"/>
+                      <w:szCs w:val="19"/>
+                      <w:lang w:val="en-US"/>
+                    </w:rPr>
+                  </w:pPr>
+                  <w:r>
+                    <w:rPr>
+                      <w:rFonts w:ascii="Consolas" w:hAnsi="Consolas" w:cs="Consolas"/>
+                      <w:color w:val="000000"/>
+                      <w:sz w:val="19"/>
+                      <w:szCs w:val="19"/>
+                      <w:lang w:val="en-US"/>
+                    </w:rPr>
+                    <w:tab/>
+                    <w:t>(…)</w:t>
+                  </w:r>
+                </w:p>
+                <w:p>
+                  <w:pPr>
+                    <w:spacing w:after="0"/>
+                    <w:rPr>
+                      <w:rFonts w:ascii="Consolas" w:hAnsi="Consolas" w:cs="Consolas"/>
+                      <w:color w:val="008000"/>
+                      <w:sz w:val="19"/>
+                      <w:szCs w:val="19"/>
+                      <w:lang w:val="en-US"/>
+                    </w:rPr>
+                  </w:pPr>
+                  <w:r>
+                    <w:rPr>
+                      <w:rFonts w:ascii="Consolas" w:hAnsi="Consolas" w:cs="Consolas"/>
+                      <w:color w:val="000000"/>
+                      <w:sz w:val="19"/>
+                      <w:szCs w:val="19"/>
+                      <w:lang w:val="en-US"/>
+                    </w:rPr>
+                    <w:tab/>
+                  </w:r>
+                  <w:r>
+                    <w:rPr>
+                      <w:rFonts w:ascii="Consolas" w:hAnsi="Consolas" w:cs="Consolas"/>
+                      <w:color w:val="008000"/>
+                      <w:sz w:val="19"/>
+                      <w:szCs w:val="19"/>
+                      <w:lang w:val="en-US"/>
+                    </w:rPr>
+                    <w:t xml:space="preserve">// boucle </w:t>
+                  </w:r>
+                  <w:proofErr w:type="spellStart"/>
+                  <w:r>
+                    <w:rPr>
+                      <w:rFonts w:ascii="Consolas" w:hAnsi="Consolas" w:cs="Consolas"/>
+                      <w:color w:val="008000"/>
+                      <w:sz w:val="19"/>
+                      <w:szCs w:val="19"/>
+                      <w:lang w:val="en-US"/>
+                    </w:rPr>
+                    <w:t>événementielle</w:t>
+                  </w:r>
+                  <w:proofErr w:type="spellEnd"/>
+                </w:p>
+                <w:p>
+                  <w:pPr>
+                    <w:spacing w:after="0"/>
+                    <w:rPr>
+                      <w:rFonts w:ascii="Consolas" w:hAnsi="Consolas" w:cs="Consolas"/>
+                      <w:sz w:val="19"/>
+                      <w:szCs w:val="19"/>
+                      <w:lang w:val="en-US"/>
+                    </w:rPr>
+                  </w:pPr>
+                  <w:r>
+                    <w:rPr>
+                      <w:rFonts w:ascii="Consolas" w:hAnsi="Consolas" w:cs="Consolas"/>
+                      <w:color w:val="008000"/>
+                      <w:sz w:val="19"/>
+                      <w:szCs w:val="19"/>
+                      <w:lang w:val="en-US"/>
+                    </w:rPr>
+                    <w:tab/>
+                  </w:r>
+                  <w:r>
+                    <w:rPr>
+                      <w:rFonts w:ascii="Consolas" w:hAnsi="Consolas" w:cs="Consolas"/>
+                      <w:sz w:val="19"/>
+                      <w:szCs w:val="19"/>
+                      <w:lang w:val="en-US"/>
+                    </w:rPr>
+                    <w:t>(…)</w:t>
+                  </w:r>
+                </w:p>
+                <w:p>
+                  <w:pPr>
+                    <w:spacing w:after="0"/>
+                    <w:rPr>
+                      <w:lang w:val="en-US"/>
+                    </w:rPr>
+                  </w:pPr>
+                  <w:r>
+                    <w:rPr>
+                      <w:rFonts w:ascii="Consolas" w:hAnsi="Consolas" w:cs="Consolas"/>
+                      <w:sz w:val="19"/>
+                      <w:szCs w:val="19"/>
+                      <w:lang w:val="en-US"/>
+                    </w:rPr>
+                    <w:t>}</w:t>
+                  </w:r>
+                </w:p>
+              </w:txbxContent>
+            </v:textbox>
+          </v:shape>
+        </w:pict>
+      </w:r>
+    </w:p>
+    <w:p>
+      <w:pPr>
+        <w:spacing w:after="0" w:line="240" w:lineRule="auto"/>
+        <w:jc w:val="both"/>
+        <w:rPr>
+          <w:rFonts w:ascii="Times New Roman" w:hAnsi="Times New Roman" w:cs="Times New Roman"/>
+        </w:rPr>
+      </w:pPr>
+    </w:p>
+    <w:p>
+      <w:pPr>
+        <w:spacing w:after="0" w:line="240" w:lineRule="auto"/>
+        <w:jc w:val="both"/>
+        <w:rPr>
+          <w:rFonts w:ascii="Times New Roman" w:hAnsi="Times New Roman" w:cs="Times New Roman"/>
+        </w:rPr>
+      </w:pPr>
+    </w:p>
+    <w:p>
+      <w:pPr>
+        <w:spacing w:after="0" w:line="240" w:lineRule="auto"/>
+        <w:jc w:val="both"/>
+        <w:rPr>
+          <w:rFonts w:ascii="Times New Roman" w:hAnsi="Times New Roman" w:cs="Times New Roman"/>
+        </w:rPr>
+      </w:pPr>
+    </w:p>
+    <w:p>
+      <w:pPr>
+        <w:spacing w:after="0" w:line="240" w:lineRule="auto"/>
+        <w:jc w:val="both"/>
+        <w:rPr>
+          <w:rFonts w:ascii="Times New Roman" w:hAnsi="Times New Roman" w:cs="Times New Roman"/>
+        </w:rPr>
+      </w:pPr>
+    </w:p>
+    <w:p>
+      <w:pPr>
+        <w:spacing w:after="0" w:line="240" w:lineRule="auto"/>
+        <w:jc w:val="both"/>
+        <w:rPr>
+          <w:rFonts w:ascii="Times New Roman" w:hAnsi="Times New Roman" w:cs="Times New Roman"/>
+        </w:rPr>
+      </w:pPr>
+    </w:p>
+    <w:p>
+      <w:pPr>
+        <w:spacing w:after="0" w:line="240" w:lineRule="auto"/>
+        <w:jc w:val="both"/>
+        <w:rPr>
+          <w:rFonts w:ascii="Times New Roman" w:hAnsi="Times New Roman" w:cs="Times New Roman"/>
+        </w:rPr>
+      </w:pPr>
+    </w:p>
+    <w:p>
+      <w:pPr>
+        <w:spacing w:after="0" w:line="240" w:lineRule="auto"/>
+        <w:jc w:val="both"/>
+        <w:rPr>
+          <w:rFonts w:ascii="Times New Roman" w:hAnsi="Times New Roman" w:cs="Times New Roman"/>
+        </w:rPr>
+      </w:pPr>
+    </w:p>
+    <w:p>
+      <w:pPr>
+        <w:spacing w:after="0" w:line="240" w:lineRule="auto"/>
+        <w:jc w:val="both"/>
+        <w:rPr>
+          <w:rFonts w:ascii="Times New Roman" w:hAnsi="Times New Roman" w:cs="Times New Roman"/>
+        </w:rPr>
+      </w:pPr>
+    </w:p>
+    <w:p>
+      <w:pPr>
+        <w:spacing w:after="0" w:line="240" w:lineRule="auto"/>
+        <w:jc w:val="both"/>
+        <w:rPr>
+          <w:rFonts w:ascii="Times New Roman" w:hAnsi="Times New Roman" w:cs="Times New Roman"/>
+        </w:rPr>
+      </w:pPr>
+    </w:p>
+    <w:p>
+      <w:pPr>
+        <w:spacing w:after="0" w:line="240" w:lineRule="auto"/>
+        <w:jc w:val="both"/>
+        <w:rPr>
+          <w:rFonts w:ascii="Times New Roman" w:hAnsi="Times New Roman" w:cs="Times New Roman"/>
+        </w:rPr>
+      </w:pPr>
+    </w:p>
+    <w:p>
+      <w:pPr>
+        <w:spacing w:after="0" w:line="240" w:lineRule="auto"/>
+        <w:jc w:val="both"/>
+        <w:rPr>
+          <w:rFonts w:ascii="Times New Roman" w:hAnsi="Times New Roman" w:cs="Times New Roman"/>
+        </w:rPr>
+      </w:pPr>
+    </w:p>
+    <w:p>
+      <w:pPr>
+        <w:spacing w:after="0" w:line="240" w:lineRule="auto"/>
+        <w:jc w:val="both"/>
+        <w:rPr>
+          <w:rFonts w:ascii="Times New Roman" w:hAnsi="Times New Roman" w:cs="Times New Roman"/>
+        </w:rPr>
+      </w:pPr>
+    </w:p>
+    <w:p>
+      <w:pPr>
+        <w:spacing w:after="0" w:line="240" w:lineRule="auto"/>
+        <w:jc w:val="both"/>
+        <w:rPr>
+          <w:rFonts w:ascii="Times New Roman" w:hAnsi="Times New Roman" w:cs="Times New Roman"/>
+        </w:rPr>
+      </w:pPr>
+    </w:p>
+    <w:p>
+      <w:pPr>
+        <w:spacing w:after="0" w:line="240" w:lineRule="auto"/>
+        <w:jc w:val="both"/>
+        <w:rPr>
+          <w:rFonts w:ascii="Times New Roman" w:hAnsi="Times New Roman" w:cs="Times New Roman"/>
+        </w:rPr>
+      </w:pPr>
+    </w:p>
+    <w:p>
+      <w:pPr>
+        <w:spacing w:after="0" w:line="240" w:lineRule="auto"/>
+        <w:jc w:val="both"/>
+        <w:rPr>
+          <w:rFonts w:ascii="Times New Roman" w:hAnsi="Times New Roman" w:cs="Times New Roman"/>
+        </w:rPr>
+      </w:pPr>
+    </w:p>
+    <w:p>
+      <w:pPr>
+        <w:spacing w:after="0" w:line="240" w:lineRule="auto"/>
+        <w:jc w:val="both"/>
+        <w:rPr>
+          <w:rFonts w:ascii="Times New Roman" w:hAnsi="Times New Roman" w:cs="Times New Roman"/>
+        </w:rPr>
+      </w:pPr>
+    </w:p>
+    <w:p>
+      <w:pPr>
+        <w:spacing w:after="0" w:line="240" w:lineRule="auto"/>
+        <w:jc w:val="both"/>
+        <w:rPr>
+          <w:rFonts w:ascii="Times New Roman" w:hAnsi="Times New Roman" w:cs="Times New Roman"/>
+          <w:sz w:val="19"/>
+          <w:szCs w:val="19"/>
+        </w:rPr>
+      </w:pPr>
+      <w:r>
+        <w:rPr>
+          <w:rFonts w:ascii="Times New Roman" w:hAnsi="Times New Roman" w:cs="Times New Roman"/>
+        </w:rPr>
+        <w:lastRenderedPageBreak/>
+        <w:t xml:space="preserve">Maintenant, pour afficher des couleurs, il nous faut activer le </w:t>
+      </w:r>
+      <w:proofErr w:type="spellStart"/>
+      <w:r>
+        <w:rPr>
+          <w:rFonts w:ascii="Times New Roman" w:hAnsi="Times New Roman" w:cs="Times New Roman"/>
+        </w:rPr>
+        <w:t>color</w:t>
+      </w:r>
+      <w:proofErr w:type="spellEnd"/>
+      <w:r>
+        <w:rPr>
+          <w:rFonts w:ascii="Times New Roman" w:hAnsi="Times New Roman" w:cs="Times New Roman"/>
+        </w:rPr>
+        <w:t xml:space="preserve"> buffer via la fonction </w:t>
+      </w:r>
+      <w:proofErr w:type="spellStart"/>
+      <w:r>
+        <w:rPr>
+          <w:rFonts w:ascii="Consolas" w:hAnsi="Consolas" w:cs="Consolas"/>
+          <w:color w:val="FFC000"/>
+          <w:sz w:val="19"/>
+          <w:szCs w:val="19"/>
+        </w:rPr>
+        <w:t>glClear</w:t>
+      </w:r>
+      <w:proofErr w:type="spellEnd"/>
+      <w:r>
+        <w:rPr>
+          <w:rFonts w:ascii="Consolas" w:hAnsi="Consolas" w:cs="Consolas"/>
+          <w:color w:val="FFC000"/>
+          <w:sz w:val="19"/>
+          <w:szCs w:val="19"/>
+        </w:rPr>
+        <w:t xml:space="preserve"> </w:t>
+      </w:r>
+      <w:r>
+        <w:rPr>
+          <w:rFonts w:ascii="Consolas" w:hAnsi="Consolas" w:cs="Consolas"/>
+          <w:sz w:val="19"/>
+          <w:szCs w:val="19"/>
+        </w:rPr>
+        <w:t>(</w:t>
+      </w:r>
+      <w:hyperlink r:id="rId17" w:history="1">
+        <w:r>
+          <w:rPr>
+            <w:rStyle w:val="Lienhypertexte"/>
+            <w:rFonts w:ascii="Consolas" w:hAnsi="Consolas" w:cs="Consolas"/>
+            <w:sz w:val="19"/>
+            <w:szCs w:val="19"/>
+          </w:rPr>
+          <w:t>https://www.khronos.org/registry/OpenGL-Refpages/es3.1/html/glClear.xhtml</w:t>
+        </w:r>
+      </w:hyperlink>
+      <w:r>
+        <w:rPr>
+          <w:rFonts w:ascii="Consolas" w:hAnsi="Consolas" w:cs="Consolas"/>
+          <w:sz w:val="19"/>
+          <w:szCs w:val="19"/>
+        </w:rPr>
+        <w:t>)</w:t>
+      </w:r>
+      <w:r>
+        <w:rPr>
+          <w:rFonts w:ascii="Times New Roman" w:hAnsi="Times New Roman" w:cs="Times New Roman"/>
+          <w:sz w:val="19"/>
+          <w:szCs w:val="19"/>
+        </w:rPr>
+        <w:t xml:space="preserve"> </w:t>
+      </w:r>
+    </w:p>
+    <w:p>
+      <w:pPr>
+        <w:spacing w:after="0" w:line="240" w:lineRule="auto"/>
+        <w:jc w:val="both"/>
+        <w:rPr>
+          <w:rFonts w:ascii="Times New Roman" w:hAnsi="Times New Roman" w:cs="Times New Roman"/>
+        </w:rPr>
+      </w:pPr>
+      <w:r>
+        <w:rPr>
+          <w:rFonts w:ascii="Times New Roman" w:hAnsi="Times New Roman" w:cs="Times New Roman"/>
+        </w:rPr>
+        <w:t xml:space="preserve">Pour l’instant, nous n’avons besoin de rafraichir que le </w:t>
+      </w:r>
+      <w:proofErr w:type="spellStart"/>
+      <w:r>
+        <w:rPr>
+          <w:rFonts w:ascii="Times New Roman" w:hAnsi="Times New Roman" w:cs="Times New Roman"/>
+        </w:rPr>
+        <w:t>color</w:t>
+      </w:r>
+      <w:proofErr w:type="spellEnd"/>
+      <w:r>
+        <w:rPr>
+          <w:rFonts w:ascii="Times New Roman" w:hAnsi="Times New Roman" w:cs="Times New Roman"/>
+        </w:rPr>
+        <w:t xml:space="preserve"> buffer, mais cette fonction permet aussi d’activer le Z-buffer et le </w:t>
+      </w:r>
+      <w:r>
+        <w:rPr>
+          <w:rFonts w:ascii="Times New Roman" w:hAnsi="Times New Roman" w:cs="Times New Roman"/>
+        </w:rPr>
+        <w:t>Stencil buffer</w:t>
+      </w:r>
+      <w:r>
+        <w:rPr>
+          <w:rFonts w:ascii="Times New Roman" w:hAnsi="Times New Roman" w:cs="Times New Roman"/>
+        </w:rPr>
+        <w:t xml:space="preserve"> (</w:t>
+      </w:r>
+      <w:r>
+        <w:rPr>
+          <w:rFonts w:ascii="Times New Roman" w:hAnsi="Times New Roman" w:cs="Times New Roman"/>
+        </w:rPr>
+        <w:t>tampon mémoire permettant de filtrer les endroits où l'image doit être dessinée</w:t>
+      </w:r>
+      <w:r>
+        <w:rPr>
+          <w:rFonts w:ascii="Times New Roman" w:hAnsi="Times New Roman" w:cs="Times New Roman"/>
+        </w:rPr>
+        <w:t>) utile notamment pour les scènes 3D.</w:t>
+      </w:r>
+    </w:p>
+    <w:p>
+      <w:pPr>
+        <w:spacing w:after="0" w:line="240" w:lineRule="auto"/>
+        <w:jc w:val="both"/>
+        <w:rPr>
+          <w:rFonts w:ascii="Times New Roman" w:hAnsi="Times New Roman" w:cs="Times New Roman"/>
+        </w:rPr>
+      </w:pPr>
+    </w:p>
+    <w:p>
+      <w:pPr>
+        <w:spacing w:after="0" w:line="240" w:lineRule="auto"/>
+        <w:jc w:val="both"/>
+        <w:rPr>
+          <w:rFonts w:ascii="Times New Roman" w:hAnsi="Times New Roman" w:cs="Times New Roman"/>
+        </w:rPr>
+      </w:pPr>
+      <w:r>
+        <w:rPr>
+          <w:rFonts w:ascii="Times New Roman" w:hAnsi="Times New Roman" w:cs="Times New Roman"/>
+          <w:noProof/>
+          <w:lang w:eastAsia="fr-FR"/>
+        </w:rPr>
+        <w:pict>
+          <v:shape id="_x0000_s1044" type="#_x0000_t202" style="position:absolute;left:0;text-align:left;margin-left:-4.25pt;margin-top:11.65pt;width:464.7pt;height:108.4pt;z-index:251681792">
+            <v:textbox>
+              <w:txbxContent>
+                <w:p>
+                  <w:pPr>
+                    <w:autoSpaceDE w:val="0"/>
+                    <w:autoSpaceDN w:val="0"/>
+                    <w:adjustRightInd w:val="0"/>
+                    <w:spacing w:after="0" w:line="240" w:lineRule="auto"/>
+                    <w:rPr>
+                      <w:rFonts w:ascii="Consolas" w:hAnsi="Consolas" w:cs="Consolas"/>
+                      <w:color w:val="000000"/>
+                      <w:sz w:val="19"/>
+                      <w:szCs w:val="19"/>
+                      <w:lang w:val="en-US"/>
+                    </w:rPr>
+                  </w:pPr>
+                  <w:proofErr w:type="gramStart"/>
+                  <w:r>
+                    <w:rPr>
+                      <w:rFonts w:ascii="Consolas" w:hAnsi="Consolas" w:cs="Consolas"/>
+                      <w:color w:val="0000FF"/>
+                      <w:sz w:val="19"/>
+                      <w:szCs w:val="19"/>
+                      <w:lang w:val="en-US"/>
+                    </w:rPr>
+                    <w:t>while</w:t>
+                  </w:r>
+                  <w:proofErr w:type="gramEnd"/>
+                  <w:r>
+                    <w:rPr>
+                      <w:rFonts w:ascii="Consolas" w:hAnsi="Consolas" w:cs="Consolas"/>
+                      <w:color w:val="000000"/>
+                      <w:sz w:val="19"/>
+                      <w:szCs w:val="19"/>
+                      <w:lang w:val="en-US"/>
+                    </w:rPr>
+                    <w:t xml:space="preserve"> (!</w:t>
+                  </w:r>
+                  <w:proofErr w:type="spellStart"/>
+                  <w:r>
+                    <w:rPr>
+                      <w:rFonts w:ascii="Consolas" w:hAnsi="Consolas" w:cs="Consolas"/>
+                      <w:color w:val="000000"/>
+                      <w:sz w:val="19"/>
+                      <w:szCs w:val="19"/>
+                      <w:lang w:val="en-US"/>
+                    </w:rPr>
+                    <w:t>glfwWindowShouldClose</w:t>
+                  </w:r>
+                  <w:proofErr w:type="spellEnd"/>
+                  <w:r>
+                    <w:rPr>
+                      <w:rFonts w:ascii="Consolas" w:hAnsi="Consolas" w:cs="Consolas"/>
+                      <w:color w:val="000000"/>
+                      <w:sz w:val="19"/>
+                      <w:szCs w:val="19"/>
+                      <w:lang w:val="en-US"/>
+                    </w:rPr>
+                    <w:t>(window))</w:t>
+                  </w:r>
+                </w:p>
+                <w:p>
+                  <w:pPr>
+                    <w:autoSpaceDE w:val="0"/>
+                    <w:autoSpaceDN w:val="0"/>
+                    <w:adjustRightInd w:val="0"/>
+                    <w:spacing w:after="0" w:line="240" w:lineRule="auto"/>
+                    <w:rPr>
+                      <w:rFonts w:ascii="Consolas" w:hAnsi="Consolas" w:cs="Consolas"/>
+                      <w:color w:val="000000"/>
+                      <w:sz w:val="19"/>
+                      <w:szCs w:val="19"/>
+                      <w:lang w:val="en-US"/>
+                    </w:rPr>
+                  </w:pPr>
+                  <w:r>
+                    <w:rPr>
+                      <w:rFonts w:ascii="Consolas" w:hAnsi="Consolas" w:cs="Consolas"/>
+                      <w:color w:val="000000"/>
+                      <w:sz w:val="19"/>
+                      <w:szCs w:val="19"/>
+                      <w:lang w:val="en-US"/>
+                    </w:rPr>
+                    <w:t>{</w:t>
+                  </w:r>
+                </w:p>
+                <w:p>
+                  <w:pPr>
+                    <w:autoSpaceDE w:val="0"/>
+                    <w:autoSpaceDN w:val="0"/>
+                    <w:adjustRightInd w:val="0"/>
+                    <w:spacing w:after="0" w:line="240" w:lineRule="auto"/>
+                    <w:rPr>
+                      <w:rFonts w:ascii="Consolas" w:hAnsi="Consolas" w:cs="Consolas"/>
+                      <w:color w:val="0000FF"/>
+                      <w:sz w:val="19"/>
+                      <w:szCs w:val="19"/>
+                      <w:lang w:val="en-US"/>
+                    </w:rPr>
+                  </w:pPr>
+                  <w:r>
+                    <w:rPr>
+                      <w:rFonts w:ascii="Consolas" w:hAnsi="Consolas" w:cs="Consolas"/>
+                      <w:color w:val="0000FF"/>
+                      <w:sz w:val="19"/>
+                      <w:szCs w:val="19"/>
+                      <w:lang w:val="en-US"/>
+                    </w:rPr>
+                    <w:tab/>
+                    <w:t>(…)</w:t>
+                  </w:r>
+                </w:p>
+                <w:p>
+                  <w:pPr>
+                    <w:autoSpaceDE w:val="0"/>
+                    <w:autoSpaceDN w:val="0"/>
+                    <w:adjustRightInd w:val="0"/>
+                    <w:spacing w:after="0" w:line="240" w:lineRule="auto"/>
+                    <w:ind w:firstLine="708"/>
+                    <w:rPr>
+                      <w:rFonts w:ascii="Consolas" w:hAnsi="Consolas" w:cs="Consolas"/>
+                      <w:color w:val="000000"/>
+                      <w:sz w:val="19"/>
+                      <w:szCs w:val="19"/>
+                      <w:lang w:val="en-US"/>
+                    </w:rPr>
+                  </w:pPr>
+                  <w:proofErr w:type="spellStart"/>
+                  <w:proofErr w:type="gramStart"/>
+                  <w:r>
+                    <w:rPr>
+                      <w:rFonts w:ascii="Consolas" w:hAnsi="Consolas" w:cs="Consolas"/>
+                      <w:color w:val="6F008A"/>
+                      <w:sz w:val="19"/>
+                      <w:szCs w:val="19"/>
+                      <w:lang w:val="en-US"/>
+                    </w:rPr>
+                    <w:t>glClearColor</w:t>
+                  </w:r>
+                  <w:proofErr w:type="spellEnd"/>
+                  <w:r>
+                    <w:rPr>
+                      <w:rFonts w:ascii="Consolas" w:hAnsi="Consolas" w:cs="Consolas"/>
+                      <w:color w:val="000000"/>
+                      <w:sz w:val="19"/>
+                      <w:szCs w:val="19"/>
+                      <w:lang w:val="en-US"/>
+                    </w:rPr>
+                    <w:t>(</w:t>
+                  </w:r>
+                  <w:proofErr w:type="gramEnd"/>
+                  <w:r>
+                    <w:rPr>
+                      <w:rFonts w:ascii="Consolas" w:hAnsi="Consolas" w:cs="Consolas"/>
+                      <w:color w:val="000000"/>
+                      <w:sz w:val="19"/>
+                      <w:szCs w:val="19"/>
+                      <w:lang w:val="en-US"/>
+                    </w:rPr>
+                    <w:t>0.3f, 0.2f, 0.3f, 1.0f);</w:t>
+                  </w:r>
+                </w:p>
+                <w:p>
+                  <w:pPr>
+                    <w:rPr>
+                      <w:lang w:val="en-US"/>
+                    </w:rPr>
+                  </w:pPr>
+                  <w:r>
+                    <w:rPr>
+                      <w:rFonts w:ascii="Consolas" w:hAnsi="Consolas" w:cs="Consolas"/>
+                      <w:color w:val="000000"/>
+                      <w:sz w:val="19"/>
+                      <w:szCs w:val="19"/>
+                      <w:lang w:val="en-US"/>
+                    </w:rPr>
+                    <w:tab/>
+                  </w:r>
+                  <w:proofErr w:type="spellStart"/>
+                  <w:proofErr w:type="gramStart"/>
+                  <w:r>
+                    <w:rPr>
+                      <w:rFonts w:ascii="Consolas" w:hAnsi="Consolas" w:cs="Consolas"/>
+                      <w:color w:val="6F008A"/>
+                      <w:sz w:val="19"/>
+                      <w:szCs w:val="19"/>
+                      <w:lang w:val="en-US"/>
+                    </w:rPr>
+                    <w:t>glClear</w:t>
+                  </w:r>
+                  <w:proofErr w:type="spellEnd"/>
+                  <w:r>
+                    <w:rPr>
+                      <w:rFonts w:ascii="Consolas" w:hAnsi="Consolas" w:cs="Consolas"/>
+                      <w:color w:val="000000"/>
+                      <w:sz w:val="19"/>
+                      <w:szCs w:val="19"/>
+                      <w:lang w:val="en-US"/>
+                    </w:rPr>
+                    <w:t>(</w:t>
+                  </w:r>
+                  <w:proofErr w:type="gramEnd"/>
+                  <w:r>
+                    <w:rPr>
+                      <w:rFonts w:ascii="Consolas" w:hAnsi="Consolas" w:cs="Consolas"/>
+                      <w:color w:val="6F008A"/>
+                      <w:sz w:val="19"/>
+                      <w:szCs w:val="19"/>
+                      <w:lang w:val="en-US"/>
+                    </w:rPr>
+                    <w:t>GL_COLOR_BUFFER_BIT</w:t>
+                  </w:r>
+                  <w:r>
+                    <w:rPr>
+                      <w:rFonts w:ascii="Consolas" w:hAnsi="Consolas" w:cs="Consolas"/>
+                      <w:color w:val="000000"/>
+                      <w:sz w:val="19"/>
+                      <w:szCs w:val="19"/>
+                      <w:lang w:val="en-US"/>
+                    </w:rPr>
+                    <w:t>);</w:t>
+                  </w:r>
+                </w:p>
+                <w:p>
+                  <w:pPr>
+                    <w:rPr>
+                      <w:rFonts w:ascii="Consolas" w:hAnsi="Consolas" w:cs="Consolas"/>
+                      <w:color w:val="000000"/>
+                      <w:sz w:val="19"/>
+                      <w:szCs w:val="19"/>
+                      <w:lang w:val="en-US"/>
+                    </w:rPr>
+                  </w:pPr>
+                  <w:r>
+                    <w:rPr>
+                      <w:rFonts w:ascii="Consolas" w:hAnsi="Consolas" w:cs="Consolas"/>
+                      <w:color w:val="000000"/>
+                      <w:sz w:val="19"/>
+                      <w:szCs w:val="19"/>
+                      <w:lang w:val="en-US"/>
+                    </w:rPr>
+                    <w:tab/>
+                    <w:t>(…)</w:t>
+                  </w:r>
+                </w:p>
+                <w:p>
+                  <w:pPr>
+                    <w:rPr>
+                      <w:lang w:val="en-US"/>
+                    </w:rPr>
+                  </w:pPr>
+                  <w:r>
+                    <w:rPr>
+                      <w:rFonts w:ascii="Consolas" w:hAnsi="Consolas" w:cs="Consolas"/>
+                      <w:color w:val="000000"/>
+                      <w:sz w:val="19"/>
+                      <w:szCs w:val="19"/>
+                      <w:lang w:val="en-US"/>
+                    </w:rPr>
+                    <w:t>}</w:t>
+                  </w:r>
+                </w:p>
+              </w:txbxContent>
+            </v:textbox>
+          </v:shape>
+        </w:pict>
+      </w:r>
+    </w:p>
+    <w:p>
+      <w:pPr>
+        <w:spacing w:after="0" w:line="240" w:lineRule="auto"/>
+        <w:jc w:val="both"/>
+        <w:rPr>
+          <w:rFonts w:ascii="Times New Roman" w:hAnsi="Times New Roman" w:cs="Times New Roman"/>
+        </w:rPr>
+      </w:pPr>
+    </w:p>
+    <w:p>
+      <w:pPr>
+        <w:spacing w:after="0" w:line="240" w:lineRule="auto"/>
+        <w:jc w:val="both"/>
+        <w:rPr>
+          <w:rFonts w:ascii="Consolas" w:hAnsi="Consolas" w:cs="Consolas"/>
+          <w:color w:val="FFC000"/>
+          <w:sz w:val="19"/>
+          <w:szCs w:val="19"/>
         </w:rPr>
       </w:pPr>
     </w:p>

</xml_diff>